<commit_message>
update to the RM specs, to revert some of the changes made to section 1. RM specs now follows the same template as CM when it comes to the subsections of 1.
</commit_message>
<xml_diff>
--- a/rm/OSLC RM TC Reviews.docx
+++ b/rm/OSLC RM TC Reviews.docx
@@ -79,10 +79,10 @@
         <w:tblLook w:val="04A0" w:firstRow="1" w:lastRow="0" w:firstColumn="1" w:lastColumn="0" w:noHBand="0" w:noVBand="1"/>
       </w:tblPr>
       <w:tblGrid>
-        <w:gridCol w:w="9016"/>
-        <w:gridCol w:w="7266"/>
-        <w:gridCol w:w="4536"/>
-        <w:gridCol w:w="4536"/>
+        <w:gridCol w:w="6803"/>
+        <w:gridCol w:w="4353"/>
+        <w:gridCol w:w="3339"/>
+        <w:gridCol w:w="2784"/>
       </w:tblGrid>
       <w:tr>
         <w:tc>
@@ -534,31 +534,7 @@
               <w:rPr>
                 <w:lang w:val="en-US"/>
               </w:rPr>
-              <w:t xml:space="preserve">I think </w:t>
-            </w:r>
-            <w:r>
-              <w:rPr>
-                <w:lang w:val="en-US"/>
-              </w:rPr>
-              <w:t xml:space="preserve">“The specification supports key RESTful web service interfaces for” </w:t>
-            </w:r>
-            <w:r>
-              <w:rPr>
-                <w:lang w:val="en-US"/>
-              </w:rPr>
-              <w:t xml:space="preserve">is </w:t>
-            </w:r>
-            <w:r>
-              <w:rPr>
-                <w:lang w:val="en-US"/>
-              </w:rPr>
-              <w:t>even more appropriate</w:t>
-            </w:r>
-            <w:r>
-              <w:rPr>
-                <w:lang w:val="en-US"/>
-              </w:rPr>
-              <w:t>.</w:t>
+              <w:t>I think “The specification supports key RESTful web service interfaces for” is even more appropriate.</w:t>
             </w:r>
           </w:p>
         </w:tc>
@@ -815,7 +791,25 @@
               <w:rPr>
                 <w:lang w:val="en-US"/>
               </w:rPr>
-              <w:t xml:space="preserve">Jad: Fixed. </w:t>
+              <w:t xml:space="preserve">Jad: </w:t>
+            </w:r>
+            <w:r>
+              <w:rPr>
+                <w:lang w:val="en-US"/>
+              </w:rPr>
+              <w:t>won’t f</w:t>
+            </w:r>
+            <w:r>
+              <w:rPr>
+                <w:lang w:val="en-US"/>
+              </w:rPr>
+              <w:t xml:space="preserve">ixed. </w:t>
+            </w:r>
+            <w:r>
+              <w:rPr>
+                <w:lang w:val="en-US"/>
+              </w:rPr>
+              <w:t>According to Jim, the CM is the reference to use.</w:t>
             </w:r>
           </w:p>
         </w:tc>
@@ -841,12 +835,6 @@
                 <w:lang w:val="en-US"/>
               </w:rPr>
             </w:pPr>
-            <w:r>
-              <w:rPr>
-                <w:lang w:val="en-US"/>
-              </w:rPr>
-              <w:t>CM needs to be changed since it had the same order as RM had before.</w:t>
-            </w:r>
           </w:p>
         </w:tc>
       </w:tr>
@@ -887,7 +875,25 @@
               <w:rPr>
                 <w:lang w:val="en-US"/>
               </w:rPr>
-              <w:t xml:space="preserve">Jad: Fixed. </w:t>
+              <w:t xml:space="preserve">Jad: </w:t>
+            </w:r>
+            <w:r>
+              <w:rPr>
+                <w:lang w:val="en-US"/>
+              </w:rPr>
+              <w:t>won’t f</w:t>
+            </w:r>
+            <w:r>
+              <w:rPr>
+                <w:lang w:val="en-US"/>
+              </w:rPr>
+              <w:t xml:space="preserve">ixed. </w:t>
+            </w:r>
+            <w:r>
+              <w:rPr>
+                <w:lang w:val="en-US"/>
+              </w:rPr>
+              <w:t>According to Jim, the CM is the reference to use.</w:t>
             </w:r>
           </w:p>
         </w:tc>
@@ -913,12 +919,6 @@
                 <w:lang w:val="en-US"/>
               </w:rPr>
             </w:pPr>
-            <w:r>
-              <w:rPr>
-                <w:lang w:val="en-US"/>
-              </w:rPr>
-              <w:t>CM needs to be changed as well then!</w:t>
-            </w:r>
           </w:p>
         </w:tc>
       </w:tr>
@@ -971,6 +971,25 @@
                 <w:lang w:val="en-US"/>
               </w:rPr>
             </w:pPr>
+            <w:r>
+              <w:rPr>
+                <w:lang w:val="en-US"/>
+              </w:rPr>
+              <w:t>Jad: won’t fix. During 15</w:t>
+            </w:r>
+            <w:r>
+              <w:rPr>
+                <w:vertAlign w:val="superscript"/>
+                <w:lang w:val="en-US"/>
+              </w:rPr>
+              <w:t>th</w:t>
+            </w:r>
+            <w:r>
+              <w:rPr>
+                <w:lang w:val="en-US"/>
+              </w:rPr>
+              <w:t xml:space="preserve"> March meeting, we agreed that it is not necessary for the RM specs.</w:t>
+            </w:r>
           </w:p>
         </w:tc>
         <w:tc>
@@ -983,26 +1002,6 @@
                 <w:lang w:val="en-US"/>
               </w:rPr>
             </w:pPr>
-            <w:r>
-              <w:rPr>
-                <w:lang w:val="en-US"/>
-              </w:rPr>
-              <w:t xml:space="preserve">Jad: I can see the need to motivate </w:t>
-            </w:r>
-            <w:proofErr w:type="spellStart"/>
-            <w:r>
-              <w:rPr>
-                <w:lang w:val="en-US"/>
-              </w:rPr>
-              <w:t>Config.Management</w:t>
-            </w:r>
-            <w:proofErr w:type="spellEnd"/>
-            <w:r>
-              <w:rPr>
-                <w:lang w:val="en-US"/>
-              </w:rPr>
-              <w:t>. Is RM too trivial to need a motivation?</w:t>
-            </w:r>
           </w:p>
         </w:tc>
         <w:tc>
@@ -1717,10 +1716,10 @@
         <w:tblLook w:val="04A0" w:firstRow="1" w:lastRow="0" w:firstColumn="1" w:lastColumn="0" w:noHBand="0" w:noVBand="1"/>
       </w:tblPr>
       <w:tblGrid>
-        <w:gridCol w:w="9016"/>
-        <w:gridCol w:w="7266"/>
-        <w:gridCol w:w="4536"/>
-        <w:gridCol w:w="4536"/>
+        <w:gridCol w:w="6730"/>
+        <w:gridCol w:w="3890"/>
+        <w:gridCol w:w="4158"/>
+        <w:gridCol w:w="2501"/>
       </w:tblGrid>
       <w:tr>
         <w:tc>
@@ -2065,7 +2064,25 @@
               <w:rPr>
                 <w:lang w:val="en-US"/>
               </w:rPr>
-              <w:t xml:space="preserve">Jad: Fixed. </w:t>
+              <w:t xml:space="preserve">Jad: </w:t>
+            </w:r>
+            <w:r>
+              <w:rPr>
+                <w:lang w:val="en-US"/>
+              </w:rPr>
+              <w:t>won’t f</w:t>
+            </w:r>
+            <w:r>
+              <w:rPr>
+                <w:lang w:val="en-US"/>
+              </w:rPr>
+              <w:t xml:space="preserve">ixed. </w:t>
+            </w:r>
+            <w:r>
+              <w:rPr>
+                <w:lang w:val="en-US"/>
+              </w:rPr>
+              <w:t>According to Jim, the CM is the reference to use.</w:t>
             </w:r>
           </w:p>
         </w:tc>
@@ -2091,12 +2108,6 @@
                 <w:lang w:val="en-US"/>
               </w:rPr>
             </w:pPr>
-            <w:r>
-              <w:rPr>
-                <w:lang w:val="en-US"/>
-              </w:rPr>
-              <w:t>This needs to be fixed for the CM specs.</w:t>
-            </w:r>
           </w:p>
         </w:tc>
       </w:tr>
@@ -2968,7 +2979,15 @@
               <w:rPr>
                 <w:lang w:val="en-US"/>
               </w:rPr>
-              <w:t>Another philosophical question, what is the granularity of Requirements Collections in relation to Service Provider (or LDPC)? I can see them being identical, or, it could be that there are many requirements collections within a given service provider. What would be our (presumably non-normative) recommendation for how to design this?</w:t>
+              <w:t>Another philosophical question, what is the granularity of Requirements Collections in relation to Service Provider (or LDPC)? I can see them being identical, or, it could be that there are many requirements collections within a given service provider. What would be our (presuma</w:t>
+            </w:r>
+            <w:bookmarkStart w:id="0" w:name="_GoBack"/>
+            <w:bookmarkEnd w:id="0"/>
+            <w:r>
+              <w:rPr>
+                <w:lang w:val="en-US"/>
+              </w:rPr>
+              <w:t>bly non-normative) recommendation for how to design this?</w:t>
             </w:r>
           </w:p>
         </w:tc>
@@ -4231,17 +4250,7 @@
                 <w:szCs w:val="20"/>
                 <w:lang w:val="en"/>
               </w:rPr>
-              <w:t xml:space="preserve">it may be helpful to display an informative and useful textual label instead of or in addition </w:t>
-            </w:r>
-            <w:bookmarkStart w:id="0" w:name="_GoBack"/>
-            <w:bookmarkEnd w:id="0"/>
-            <w:r>
-              <w:rPr>
-                <w:sz w:val="20"/>
-                <w:szCs w:val="20"/>
-                <w:lang w:val="en"/>
-              </w:rPr>
-              <w:t>to the URI of the predicate and or object.” To “…it may be helpful to display an informative and useful textual label instead of</w:t>
+              <w:t>it may be helpful to display an informative and useful textual label instead of or in addition to the URI of the predicate and or object.” To “…it may be helpful to display an informative and useful textual label instead of</w:t>
             </w:r>
             <w:r>
               <w:rPr>

</xml_diff>

<commit_message>
Added abstract to the RM specs.
</commit_message>
<xml_diff>
--- a/rm/OSLC RM TC Reviews.docx
+++ b/rm/OSLC RM TC Reviews.docx
@@ -281,6 +281,27 @@
                 <w:lang w:val="en-US"/>
               </w:rPr>
             </w:pPr>
+            <w:r>
+              <w:rPr>
+                <w:lang w:val="en-US"/>
+              </w:rPr>
+              <w:t>Jad: Fixed</w:t>
+            </w:r>
+          </w:p>
+          <w:p>
+            <w:pPr>
+              <w:rPr>
+                <w:lang w:val="en-US"/>
+              </w:rPr>
+            </w:pPr>
+            <w:r>
+              <w:rPr>
+                <w:lang w:val="en-US"/>
+              </w:rPr>
+              <w:t>Copied content from the CM specs.</w:t>
+            </w:r>
+            <w:bookmarkStart w:id="0" w:name="_GoBack"/>
+            <w:bookmarkEnd w:id="0"/>
           </w:p>
         </w:tc>
         <w:tc>
@@ -293,12 +314,6 @@
                 <w:lang w:val="en-US"/>
               </w:rPr>
             </w:pPr>
-            <w:r>
-              <w:rPr>
-                <w:lang w:val="en-US"/>
-              </w:rPr>
-              <w:t>Jad: To be fixed in both document parts</w:t>
-            </w:r>
           </w:p>
         </w:tc>
         <w:tc>
@@ -2979,15 +2994,7 @@
               <w:rPr>
                 <w:lang w:val="en-US"/>
               </w:rPr>
-              <w:t>Another philosophical question, what is the granularity of Requirements Collections in relation to Service Provider (or LDPC)? I can see them being identical, or, it could be that there are many requirements collections within a given service provider. What would be our (presuma</w:t>
-            </w:r>
-            <w:bookmarkStart w:id="0" w:name="_GoBack"/>
-            <w:bookmarkEnd w:id="0"/>
-            <w:r>
-              <w:rPr>
-                <w:lang w:val="en-US"/>
-              </w:rPr>
-              <w:t>bly non-normative) recommendation for how to design this?</w:t>
+              <w:t>Another philosophical question, what is the granularity of Requirements Collections in relation to Service Provider (or LDPC)? I can see them being identical, or, it could be that there are many requirements collections within a given service provider. What would be our (presumably non-normative) recommendation for how to design this?</w:t>
             </w:r>
           </w:p>
         </w:tc>

</xml_diff>

<commit_message>
Improved the RM specs.
</commit_message>
<xml_diff>
--- a/rm/OSLC RM TC Reviews.docx
+++ b/rm/OSLC RM TC Reviews.docx
@@ -79,10 +79,10 @@
         <w:tblLook w:val="04A0" w:firstRow="1" w:lastRow="0" w:firstColumn="1" w:lastColumn="0" w:noHBand="0" w:noVBand="1"/>
       </w:tblPr>
       <w:tblGrid>
-        <w:gridCol w:w="6803"/>
-        <w:gridCol w:w="4353"/>
-        <w:gridCol w:w="3339"/>
-        <w:gridCol w:w="2784"/>
+        <w:gridCol w:w="9016"/>
+        <w:gridCol w:w="7266"/>
+        <w:gridCol w:w="4536"/>
+        <w:gridCol w:w="4536"/>
       </w:tblGrid>
       <w:tr>
         <w:tc>
@@ -233,6 +233,12 @@
                 <w:lang w:val="en-US"/>
               </w:rPr>
             </w:pPr>
+            <w:r>
+              <w:rPr>
+                <w:lang w:val="en-US"/>
+              </w:rPr>
+              <w:t>-</w:t>
+            </w:r>
           </w:p>
         </w:tc>
         <w:tc>
@@ -300,8 +306,6 @@
               </w:rPr>
               <w:t>Copied content from the CM specs.</w:t>
             </w:r>
-            <w:bookmarkStart w:id="0" w:name="_GoBack"/>
-            <w:bookmarkEnd w:id="0"/>
           </w:p>
         </w:tc>
         <w:tc>
@@ -314,6 +318,12 @@
                 <w:lang w:val="en-US"/>
               </w:rPr>
             </w:pPr>
+            <w:r>
+              <w:rPr>
+                <w:lang w:val="en-US"/>
+              </w:rPr>
+              <w:t>-</w:t>
+            </w:r>
           </w:p>
         </w:tc>
         <w:tc>
@@ -372,6 +382,31 @@
                 <w:lang w:val="en-US"/>
               </w:rPr>
             </w:pPr>
+            <w:r>
+              <w:rPr>
+                <w:lang w:val="en-US"/>
+              </w:rPr>
+              <w:t xml:space="preserve">Jad: </w:t>
+            </w:r>
+            <w:r>
+              <w:rPr>
+                <w:lang w:val="en-US"/>
+              </w:rPr>
+              <w:t>Won’t Fix!</w:t>
+            </w:r>
+          </w:p>
+          <w:p>
+            <w:pPr>
+              <w:rPr>
+                <w:lang w:val="en-US"/>
+              </w:rPr>
+            </w:pPr>
+            <w:r>
+              <w:rPr>
+                <w:lang w:val="en-US"/>
+              </w:rPr>
+              <w:t>this text is not controlled by the RM document.</w:t>
+            </w:r>
           </w:p>
         </w:tc>
         <w:tc>
@@ -388,7 +423,7 @@
               <w:rPr>
                 <w:lang w:val="en-US"/>
               </w:rPr>
-              <w:t>Jad: this text is not controlled by the RM document.</w:t>
+              <w:t>-</w:t>
             </w:r>
           </w:p>
         </w:tc>
@@ -444,6 +479,21 @@
                 <w:lang w:val="en-US"/>
               </w:rPr>
             </w:pPr>
+            <w:r>
+              <w:rPr>
+                <w:lang w:val="en-US"/>
+              </w:rPr>
+              <w:t>Jad: It is already “</w:t>
+            </w:r>
+            <w:r>
+              <w:t>Copyright © OASIS Open 2018. All Rights Reserved.</w:t>
+            </w:r>
+            <w:r>
+              <w:rPr>
+                <w:lang w:val="en-US"/>
+              </w:rPr>
+              <w:t>” Under the “Notices” section.</w:t>
+            </w:r>
           </w:p>
         </w:tc>
         <w:tc>
@@ -453,23 +503,38 @@
           <w:p>
             <w:pPr>
               <w:rPr>
-                <w:lang w:val="en-US"/>
-              </w:rPr>
-            </w:pPr>
-            <w:r>
-              <w:rPr>
-                <w:lang w:val="en-US"/>
-              </w:rPr>
-              <w:t>Jad: It is already “</w:t>
-            </w:r>
-            <w:r>
-              <w:t>Copyright © OASIS Open 2018. All Rights Reserved.</w:t>
-            </w:r>
-            <w:r>
-              <w:rPr>
-                <w:lang w:val="en-US"/>
-              </w:rPr>
-              <w:t>” Under the “Notices” section. Any other place you are referring to?</w:t>
+                <w:b/>
+                <w:color w:val="FF0000"/>
+                <w:lang w:val="en-US"/>
+              </w:rPr>
+            </w:pPr>
+            <w:r>
+              <w:rPr>
+                <w:b/>
+                <w:color w:val="FF0000"/>
+                <w:lang w:val="en-US"/>
+              </w:rPr>
+              <w:t xml:space="preserve">Martin: </w:t>
+            </w:r>
+          </w:p>
+          <w:p>
+            <w:pPr>
+              <w:rPr>
+                <w:lang w:val="en-US"/>
+              </w:rPr>
+            </w:pPr>
+            <w:r>
+              <w:rPr>
+                <w:color w:val="FF0000"/>
+                <w:lang w:val="en-US"/>
+              </w:rPr>
+              <w:t>Can you identify if this is still a problem?</w:t>
+            </w:r>
+            <w:r>
+              <w:rPr>
+                <w:lang w:val="en-US"/>
+              </w:rPr>
+              <w:t xml:space="preserve"> </w:t>
             </w:r>
           </w:p>
         </w:tc>
@@ -563,6 +628,12 @@
                 <w:lang w:val="en-US"/>
               </w:rPr>
             </w:pPr>
+            <w:r>
+              <w:rPr>
+                <w:lang w:val="en-US"/>
+              </w:rPr>
+              <w:t>-</w:t>
+            </w:r>
           </w:p>
         </w:tc>
         <w:tc>
@@ -642,6 +713,12 @@
                 <w:lang w:val="en-US"/>
               </w:rPr>
             </w:pPr>
+            <w:r>
+              <w:rPr>
+                <w:lang w:val="en-US"/>
+              </w:rPr>
+              <w:t>-</w:t>
+            </w:r>
           </w:p>
         </w:tc>
         <w:tc>
@@ -707,7 +784,19 @@
               <w:rPr>
                 <w:lang w:val="en-US"/>
               </w:rPr>
-              <w:t>A change is done, but not closed yet</w:t>
+              <w:t xml:space="preserve">Jad: I did the suggested change, </w:t>
+            </w:r>
+            <w:r>
+              <w:rPr>
+                <w:lang w:val="en-US"/>
+              </w:rPr>
+              <w:t>but not closed yet</w:t>
+            </w:r>
+            <w:r>
+              <w:rPr>
+                <w:lang w:val="en-US"/>
+              </w:rPr>
+              <w:t>.</w:t>
             </w:r>
           </w:p>
           <w:p>
@@ -732,17 +821,59 @@
           <w:p>
             <w:pPr>
               <w:rPr>
-                <w:lang w:val="en-US"/>
-              </w:rPr>
-            </w:pPr>
-            <w:r>
-              <w:rPr>
-                <w:lang w:val="en-US"/>
-              </w:rPr>
-              <w:t xml:space="preserve">Sanity check: the scenarios and specs were </w:t>
-            </w:r>
-            <w:r>
-              <w:rPr>
+                <w:b/>
+                <w:color w:val="FF0000"/>
+                <w:lang w:val="en-US"/>
+              </w:rPr>
+            </w:pPr>
+            <w:r>
+              <w:rPr>
+                <w:b/>
+                <w:color w:val="FF0000"/>
+                <w:lang w:val="en-US"/>
+              </w:rPr>
+              <w:t xml:space="preserve">Martin: </w:t>
+            </w:r>
+          </w:p>
+          <w:p>
+            <w:pPr>
+              <w:rPr>
+                <w:lang w:val="en-US"/>
+              </w:rPr>
+            </w:pPr>
+            <w:r>
+              <w:rPr>
+                <w:color w:val="FF0000"/>
+                <w:lang w:val="en-US"/>
+              </w:rPr>
+              <w:t>A s</w:t>
+            </w:r>
+            <w:r>
+              <w:rPr>
+                <w:color w:val="FF0000"/>
+                <w:lang w:val="en-US"/>
+              </w:rPr>
+              <w:t xml:space="preserve">anity </w:t>
+            </w:r>
+            <w:proofErr w:type="gramStart"/>
+            <w:r>
+              <w:rPr>
+                <w:color w:val="FF0000"/>
+                <w:lang w:val="en-US"/>
+              </w:rPr>
+              <w:t>check</w:t>
+            </w:r>
+            <w:proofErr w:type="gramEnd"/>
+            <w:r>
+              <w:rPr>
+                <w:color w:val="FF0000"/>
+                <w:lang w:val="en-US"/>
+              </w:rPr>
+              <w:t xml:space="preserve">: the scenarios and specs were </w:t>
+            </w:r>
+            <w:r>
+              <w:rPr>
+                <w:color w:val="FF0000"/>
                 <w:u w:val="single"/>
                 <w:lang w:val="en-US"/>
               </w:rPr>
@@ -750,9 +881,17 @@
             </w:r>
             <w:r>
               <w:rPr>
+                <w:color w:val="FF0000"/>
                 <w:lang w:val="en-US"/>
               </w:rPr>
               <w:t xml:space="preserve"> under open-services (not exactly this domains TC).</w:t>
+            </w:r>
+            <w:r>
+              <w:rPr>
+                <w:color w:val="FF0000"/>
+                <w:lang w:val="en-US"/>
+              </w:rPr>
+              <w:t xml:space="preserve"> Is it still OK to take the suggested text?</w:t>
             </w:r>
           </w:p>
         </w:tc>
@@ -820,6 +959,13 @@
               </w:rPr>
               <w:t xml:space="preserve">ixed. </w:t>
             </w:r>
+          </w:p>
+          <w:p>
+            <w:pPr>
+              <w:rPr>
+                <w:lang w:val="en-US"/>
+              </w:rPr>
+            </w:pPr>
             <w:r>
               <w:rPr>
                 <w:lang w:val="en-US"/>
@@ -838,6 +984,12 @@
                 <w:lang w:val="en-US"/>
               </w:rPr>
             </w:pPr>
+            <w:r>
+              <w:rPr>
+                <w:lang w:val="en-US"/>
+              </w:rPr>
+              <w:t>-</w:t>
+            </w:r>
           </w:p>
         </w:tc>
         <w:tc>
@@ -904,6 +1056,13 @@
               </w:rPr>
               <w:t xml:space="preserve">ixed. </w:t>
             </w:r>
+          </w:p>
+          <w:p>
+            <w:pPr>
+              <w:rPr>
+                <w:lang w:val="en-US"/>
+              </w:rPr>
+            </w:pPr>
             <w:r>
               <w:rPr>
                 <w:lang w:val="en-US"/>
@@ -922,6 +1081,12 @@
                 <w:lang w:val="en-US"/>
               </w:rPr>
             </w:pPr>
+            <w:r>
+              <w:rPr>
+                <w:lang w:val="en-US"/>
+              </w:rPr>
+              <w:t>-</w:t>
+            </w:r>
           </w:p>
         </w:tc>
         <w:tc>
@@ -990,7 +1155,20 @@
               <w:rPr>
                 <w:lang w:val="en-US"/>
               </w:rPr>
-              <w:t>Jad: won’t fix. During 15</w:t>
+              <w:t xml:space="preserve">Jad: won’t fix. </w:t>
+            </w:r>
+          </w:p>
+          <w:p>
+            <w:pPr>
+              <w:rPr>
+                <w:lang w:val="en-US"/>
+              </w:rPr>
+            </w:pPr>
+            <w:r>
+              <w:rPr>
+                <w:lang w:val="en-US"/>
+              </w:rPr>
+              <w:t>During 15</w:t>
             </w:r>
             <w:r>
               <w:rPr>
@@ -1017,6 +1195,12 @@
                 <w:lang w:val="en-US"/>
               </w:rPr>
             </w:pPr>
+            <w:r>
+              <w:rPr>
+                <w:lang w:val="en-US"/>
+              </w:rPr>
+              <w:t>-</w:t>
+            </w:r>
           </w:p>
         </w:tc>
         <w:tc>
@@ -1085,6 +1269,12 @@
               <w:rPr>
                 <w:lang w:val="en-US"/>
               </w:rPr>
+              <w:t xml:space="preserve">Jad: </w:t>
+            </w:r>
+            <w:r>
+              <w:rPr>
+                <w:lang w:val="en-US"/>
+              </w:rPr>
               <w:t>A change is done, but not closed yet</w:t>
             </w:r>
           </w:p>
@@ -1110,11 +1300,30 @@
           <w:p>
             <w:pPr>
               <w:rPr>
-                <w:lang w:val="en-US"/>
-              </w:rPr>
-            </w:pPr>
-            <w:r>
-              <w:rPr>
+                <w:b/>
+                <w:color w:val="FF0000"/>
+                <w:lang w:val="en-US"/>
+              </w:rPr>
+            </w:pPr>
+            <w:r>
+              <w:rPr>
+                <w:b/>
+                <w:color w:val="FF0000"/>
+                <w:lang w:val="en-US"/>
+              </w:rPr>
+              <w:t>Martin:</w:t>
+            </w:r>
+          </w:p>
+          <w:p>
+            <w:pPr>
+              <w:rPr>
+                <w:color w:val="FF0000"/>
+                <w:lang w:val="en-US"/>
+              </w:rPr>
+            </w:pPr>
+            <w:r>
+              <w:rPr>
+                <w:color w:val="FF0000"/>
                 <w:lang w:val="en-US"/>
               </w:rPr>
               <w:t>Sanity check: The whole of Introduction section is marked non-normative. If we only mark Terminology as non-</w:t>
@@ -1122,6 +1331,7 @@
             <w:proofErr w:type="spellStart"/>
             <w:r>
               <w:rPr>
+                <w:color w:val="FF0000"/>
                 <w:lang w:val="en-US"/>
               </w:rPr>
               <w:t>normamtive</w:t>
@@ -1129,6 +1339,7 @@
             <w:proofErr w:type="spellEnd"/>
             <w:r>
               <w:rPr>
+                <w:color w:val="FF0000"/>
                 <w:lang w:val="en-US"/>
               </w:rPr>
               <w:t xml:space="preserve">, what does this mean for the other subsections? </w:t>
@@ -1136,6 +1347,7 @@
             <w:proofErr w:type="spellStart"/>
             <w:r>
               <w:rPr>
+                <w:color w:val="FF0000"/>
                 <w:lang w:val="en-US"/>
               </w:rPr>
               <w:t>ConfigMangement</w:t>
@@ -1143,10 +1355,26 @@
             <w:proofErr w:type="spellEnd"/>
             <w:r>
               <w:rPr>
+                <w:color w:val="FF0000"/>
                 <w:lang w:val="en-US"/>
               </w:rPr>
               <w:t xml:space="preserve"> also only mark some subsections as non-normative.</w:t>
             </w:r>
+          </w:p>
+          <w:p>
+            <w:pPr>
+              <w:rPr>
+                <w:color w:val="FF0000"/>
+                <w:lang w:val="en-US"/>
+              </w:rPr>
+            </w:pPr>
+          </w:p>
+          <w:p>
+            <w:pPr>
+              <w:rPr>
+                <w:lang w:val="en-US"/>
+              </w:rPr>
+            </w:pPr>
           </w:p>
         </w:tc>
         <w:tc>
@@ -1247,18 +1475,43 @@
           <w:p>
             <w:pPr>
               <w:rPr>
-                <w:lang w:val="en-US"/>
-              </w:rPr>
-            </w:pPr>
-            <w:r>
-              <w:rPr>
-                <w:lang w:val="en-US"/>
-              </w:rPr>
-              <w:t>Jad: As discussed during the 20180308 telco: “</w:t>
+                <w:color w:val="FF0000"/>
+                <w:lang w:val="en-US"/>
+              </w:rPr>
+            </w:pPr>
+            <w:r>
+              <w:rPr>
+                <w:b/>
+                <w:color w:val="FF0000"/>
+                <w:lang w:val="en-US"/>
+              </w:rPr>
+              <w:t>Jad:</w:t>
+            </w:r>
+            <w:r>
+              <w:rPr>
+                <w:color w:val="FF0000"/>
+                <w:lang w:val="en-US"/>
+              </w:rPr>
+              <w:t xml:space="preserve"> </w:t>
+            </w:r>
+          </w:p>
+          <w:p>
+            <w:pPr>
+              <w:rPr>
+                <w:lang w:val="en-US"/>
+              </w:rPr>
+            </w:pPr>
+            <w:r>
+              <w:rPr>
+                <w:color w:val="FF0000"/>
+                <w:lang w:val="en-US"/>
+              </w:rPr>
+              <w:t>As discussed during the 20180308 telco: “</w:t>
             </w:r>
             <w:r>
               <w:rPr>
                 <w:bCs/>
+                <w:color w:val="FF0000"/>
                 <w:lang w:val="en-US"/>
               </w:rPr>
               <w:t>Sec 2.4 resource formats - leave in abeyance until we have settled what to do in the Core committee”</w:t>
@@ -1329,6 +1582,12 @@
                 <w:lang w:val="en-US"/>
               </w:rPr>
             </w:pPr>
+            <w:r>
+              <w:rPr>
+                <w:lang w:val="en-US"/>
+              </w:rPr>
+              <w:t>-</w:t>
+            </w:r>
           </w:p>
         </w:tc>
         <w:tc>
@@ -1395,6 +1654,12 @@
                 <w:lang w:val="en-US"/>
               </w:rPr>
             </w:pPr>
+            <w:r>
+              <w:rPr>
+                <w:lang w:val="en-US"/>
+              </w:rPr>
+              <w:t>-</w:t>
+            </w:r>
           </w:p>
         </w:tc>
         <w:tc>
@@ -1461,6 +1726,12 @@
                 <w:lang w:val="en-US"/>
               </w:rPr>
             </w:pPr>
+            <w:r>
+              <w:rPr>
+                <w:lang w:val="en-US"/>
+              </w:rPr>
+              <w:t>-</w:t>
+            </w:r>
           </w:p>
         </w:tc>
         <w:tc>
@@ -1527,6 +1798,12 @@
                 <w:lang w:val="en-US"/>
               </w:rPr>
             </w:pPr>
+            <w:r>
+              <w:rPr>
+                <w:lang w:val="en-US"/>
+              </w:rPr>
+              <w:t>-</w:t>
+            </w:r>
           </w:p>
         </w:tc>
         <w:tc>
@@ -1607,6 +1884,12 @@
                 <w:lang w:val="en-US"/>
               </w:rPr>
             </w:pPr>
+            <w:r>
+              <w:rPr>
+                <w:lang w:val="en-US"/>
+              </w:rPr>
+              <w:t>-</w:t>
+            </w:r>
           </w:p>
         </w:tc>
         <w:tc>
@@ -1687,6 +1970,12 @@
                 <w:lang w:val="en-US"/>
               </w:rPr>
             </w:pPr>
+            <w:r>
+              <w:rPr>
+                <w:lang w:val="en-US"/>
+              </w:rPr>
+              <w:t>-</w:t>
+            </w:r>
           </w:p>
         </w:tc>
         <w:tc>
@@ -1731,10 +2020,10 @@
         <w:tblLook w:val="04A0" w:firstRow="1" w:lastRow="0" w:firstColumn="1" w:lastColumn="0" w:noHBand="0" w:noVBand="1"/>
       </w:tblPr>
       <w:tblGrid>
-        <w:gridCol w:w="6730"/>
-        <w:gridCol w:w="3890"/>
-        <w:gridCol w:w="4158"/>
-        <w:gridCol w:w="2501"/>
+        <w:gridCol w:w="9016"/>
+        <w:gridCol w:w="7266"/>
+        <w:gridCol w:w="4536"/>
+        <w:gridCol w:w="4536"/>
       </w:tblGrid>
       <w:tr>
         <w:tc>
@@ -1860,14 +2149,40 @@
           <w:p>
             <w:pPr>
               <w:rPr>
-                <w:lang w:val="en-US"/>
-              </w:rPr>
-            </w:pPr>
-            <w:r>
-              <w:rPr>
-                <w:lang w:val="en-US"/>
-              </w:rPr>
-              <w:t>Jad: Can you please clarify? I think the date is automated.</w:t>
+                <w:b/>
+                <w:color w:val="FF0000"/>
+                <w:lang w:val="en-US"/>
+              </w:rPr>
+            </w:pPr>
+            <w:r>
+              <w:rPr>
+                <w:b/>
+                <w:color w:val="FF0000"/>
+                <w:lang w:val="en-US"/>
+              </w:rPr>
+              <w:t>Martin</w:t>
+            </w:r>
+            <w:r>
+              <w:rPr>
+                <w:b/>
+                <w:color w:val="FF0000"/>
+                <w:lang w:val="en-US"/>
+              </w:rPr>
+              <w:t xml:space="preserve">: </w:t>
+            </w:r>
+          </w:p>
+          <w:p>
+            <w:pPr>
+              <w:rPr>
+                <w:lang w:val="en-US"/>
+              </w:rPr>
+            </w:pPr>
+            <w:r>
+              <w:rPr>
+                <w:color w:val="FF0000"/>
+                <w:lang w:val="en-US"/>
+              </w:rPr>
+              <w:t>Can you please clarify? I think the date is automated.</w:t>
             </w:r>
           </w:p>
         </w:tc>
@@ -1935,6 +2250,12 @@
                 <w:lang w:val="en-US"/>
               </w:rPr>
             </w:pPr>
+            <w:r>
+              <w:rPr>
+                <w:lang w:val="en-US"/>
+              </w:rPr>
+              <w:t>-</w:t>
+            </w:r>
           </w:p>
         </w:tc>
         <w:tc>
@@ -1983,6 +2304,38 @@
                 <w:lang w:val="en-US"/>
               </w:rPr>
             </w:pPr>
+            <w:r>
+              <w:rPr>
+                <w:lang w:val="en-US"/>
+              </w:rPr>
+              <w:t xml:space="preserve">Jad: </w:t>
+            </w:r>
+          </w:p>
+          <w:p>
+            <w:pPr>
+              <w:rPr>
+                <w:lang w:val="en-US"/>
+              </w:rPr>
+            </w:pPr>
+            <w:r>
+              <w:rPr>
+                <w:lang w:val="en-US"/>
+              </w:rPr>
+              <w:t xml:space="preserve">* Status text is not controlled by the RM document. </w:t>
+            </w:r>
+          </w:p>
+          <w:p>
+            <w:pPr>
+              <w:rPr>
+                <w:lang w:val="en-US"/>
+              </w:rPr>
+            </w:pPr>
+            <w:r>
+              <w:rPr>
+                <w:lang w:val="en-US"/>
+              </w:rPr>
+              <w:t>* It is already “Copyright © OASIS Open 2018. All Rights Reserved.” Under the “Notices” section. Any other place you are referring to?</w:t>
+            </w:r>
           </w:p>
         </w:tc>
         <w:tc>
@@ -1992,40 +2345,32 @@
           <w:p>
             <w:pPr>
               <w:rPr>
-                <w:lang w:val="en-US"/>
-              </w:rPr>
-            </w:pPr>
-            <w:r>
-              <w:rPr>
-                <w:lang w:val="en-US"/>
-              </w:rPr>
-              <w:t xml:space="preserve">Jad: </w:t>
-            </w:r>
-          </w:p>
-          <w:p>
-            <w:pPr>
-              <w:rPr>
-                <w:lang w:val="en-US"/>
-              </w:rPr>
-            </w:pPr>
-            <w:r>
-              <w:rPr>
-                <w:lang w:val="en-US"/>
-              </w:rPr>
-              <w:t xml:space="preserve">* Status text is not controlled by the RM document. </w:t>
-            </w:r>
-          </w:p>
-          <w:p>
-            <w:pPr>
-              <w:rPr>
-                <w:lang w:val="en-US"/>
-              </w:rPr>
-            </w:pPr>
-            <w:r>
-              <w:rPr>
-                <w:lang w:val="en-US"/>
-              </w:rPr>
-              <w:t>* It is already “Copyright © OASIS Open 2018. All Rights Reserved.” Under the “Notices” section. Any other place you are referring to?</w:t>
+                <w:b/>
+                <w:color w:val="FF0000"/>
+                <w:lang w:val="en-US"/>
+              </w:rPr>
+            </w:pPr>
+            <w:r>
+              <w:rPr>
+                <w:b/>
+                <w:color w:val="FF0000"/>
+                <w:lang w:val="en-US"/>
+              </w:rPr>
+              <w:t xml:space="preserve">Martin: </w:t>
+            </w:r>
+          </w:p>
+          <w:p>
+            <w:pPr>
+              <w:rPr>
+                <w:lang w:val="en-US"/>
+              </w:rPr>
+            </w:pPr>
+            <w:r>
+              <w:rPr>
+                <w:color w:val="FF0000"/>
+                <w:lang w:val="en-US"/>
+              </w:rPr>
+              <w:t>Can you identify if this is still a problem?</w:t>
             </w:r>
           </w:p>
         </w:tc>
@@ -2093,6 +2438,13 @@
               </w:rPr>
               <w:t xml:space="preserve">ixed. </w:t>
             </w:r>
+          </w:p>
+          <w:p>
+            <w:pPr>
+              <w:rPr>
+                <w:lang w:val="en-US"/>
+              </w:rPr>
+            </w:pPr>
             <w:r>
               <w:rPr>
                 <w:lang w:val="en-US"/>
@@ -2111,6 +2463,12 @@
                 <w:lang w:val="en-US"/>
               </w:rPr>
             </w:pPr>
+            <w:r>
+              <w:rPr>
+                <w:lang w:val="en-US"/>
+              </w:rPr>
+              <w:t>-</w:t>
+            </w:r>
           </w:p>
         </w:tc>
         <w:tc>
@@ -2218,6 +2576,12 @@
                 <w:lang w:val="en-US"/>
               </w:rPr>
             </w:pPr>
+            <w:r>
+              <w:rPr>
+                <w:lang w:val="en-US"/>
+              </w:rPr>
+              <w:t>-</w:t>
+            </w:r>
           </w:p>
         </w:tc>
         <w:tc>
@@ -2289,27 +2653,149 @@
             <w:tcW w:w="4536" w:type="dxa"/>
           </w:tcPr>
           <w:p>
-            <w:r>
-              <w:t>Suggestion: simply delete this text, it is the wrong place to state it? Under section 2, it is stated “Servers may define additional **root** subclasses and provide additional properties as needed.”.</w:t>
-            </w:r>
-          </w:p>
-          <w:p>
-            <w:r>
+            <w:pPr>
+              <w:rPr>
+                <w:b/>
+                <w:color w:val="FF0000"/>
+              </w:rPr>
+            </w:pPr>
+            <w:r>
+              <w:rPr>
+                <w:b/>
+                <w:color w:val="FF0000"/>
+              </w:rPr>
+              <w:t xml:space="preserve">Martin: </w:t>
+            </w:r>
+          </w:p>
+          <w:p>
+            <w:pPr>
+              <w:rPr>
+                <w:color w:val="FF0000"/>
+              </w:rPr>
+            </w:pPr>
+          </w:p>
+          <w:p>
+            <w:pPr>
+              <w:rPr>
+                <w:color w:val="FF0000"/>
+              </w:rPr>
+            </w:pPr>
+            <w:r>
+              <w:rPr>
+                <w:color w:val="FF0000"/>
+              </w:rPr>
+              <w:t xml:space="preserve">I suggest we </w:t>
+            </w:r>
+            <w:r>
+              <w:rPr>
+                <w:color w:val="FF0000"/>
+              </w:rPr>
+              <w:t>simply delete this text</w:t>
+            </w:r>
+            <w:r>
+              <w:rPr>
+                <w:color w:val="FF0000"/>
+              </w:rPr>
+              <w:t>.</w:t>
+            </w:r>
+            <w:r>
+              <w:rPr>
+                <w:color w:val="FF0000"/>
+              </w:rPr>
+              <w:t xml:space="preserve"> </w:t>
+            </w:r>
+            <w:r>
+              <w:rPr>
+                <w:color w:val="FF0000"/>
+              </w:rPr>
+              <w:t xml:space="preserve">It seems to be the </w:t>
+            </w:r>
+            <w:r>
+              <w:rPr>
+                <w:color w:val="FF0000"/>
+              </w:rPr>
+              <w:t>wrong place to state it</w:t>
+            </w:r>
+            <w:r>
+              <w:rPr>
+                <w:color w:val="FF0000"/>
+              </w:rPr>
+              <w:t>.</w:t>
+            </w:r>
+            <w:r>
+              <w:rPr>
+                <w:color w:val="FF0000"/>
+              </w:rPr>
+              <w:t xml:space="preserve"> </w:t>
+            </w:r>
+            <w:r>
+              <w:rPr>
+                <w:color w:val="FF0000"/>
+              </w:rPr>
+              <w:t>Note that u</w:t>
+            </w:r>
+            <w:r>
+              <w:rPr>
+                <w:color w:val="FF0000"/>
+              </w:rPr>
+              <w:t xml:space="preserve">nder section 2, it is stated </w:t>
+            </w:r>
+            <w:r>
+              <w:rPr>
+                <w:color w:val="FF0000"/>
+              </w:rPr>
+              <w:t xml:space="preserve">already that </w:t>
+            </w:r>
+            <w:r>
+              <w:rPr>
+                <w:color w:val="FF0000"/>
+              </w:rPr>
+              <w:t>“Servers may define additional **root** subclasses and provide additional properties as needed.”.</w:t>
+            </w:r>
+          </w:p>
+          <w:p>
+            <w:pPr>
+              <w:rPr>
+                <w:color w:val="FF0000"/>
+              </w:rPr>
+            </w:pPr>
+            <w:r>
+              <w:rPr>
+                <w:color w:val="FF0000"/>
+              </w:rPr>
               <w:t xml:space="preserve">And; what does “Requirement creation through a Creation Factory resource in the Service Description is </w:t>
             </w:r>
             <w:r>
               <w:rPr>
                 <w:rStyle w:val="Emphasis"/>
+                <w:color w:val="FF0000"/>
               </w:rPr>
               <w:t>REQUIRED</w:t>
             </w:r>
             <w:r>
+              <w:rPr>
+                <w:color w:val="FF0000"/>
+              </w:rPr>
               <w:t xml:space="preserve"> by this specification.” Mean? Delete?</w:t>
             </w:r>
           </w:p>
-          <w:p/>
-          <w:p>
-            <w:r>
+          <w:p>
+            <w:pPr>
+              <w:rPr>
+                <w:color w:val="FF0000"/>
+              </w:rPr>
+            </w:pPr>
+          </w:p>
+          <w:p>
+            <w:pPr>
+              <w:rPr>
+                <w:color w:val="FF0000"/>
+              </w:rPr>
+            </w:pPr>
+            <w:r>
+              <w:rPr>
+                <w:color w:val="FF0000"/>
+              </w:rPr>
               <w:t>The only reference I could find is “5.3.2 Domain TCs and other extensions MUST contribute their vocabulary terms in a namespace which is assigned to them as an authority.” (</w:t>
             </w:r>
             <w:hyperlink r:id="rId10" w:anchor="comPropImplConform" w:history="1">
@@ -2317,17 +2803,35 @@
                 <w:rPr>
                   <w:rStyle w:val="Hyperlink"/>
                   <w:rFonts w:ascii="Calibri" w:hAnsi="Calibri" w:cs="Calibri"/>
+                  <w:color w:val="FF0000"/>
                 </w:rPr>
                 <w:t>http://docs.oasis-open.org/oslc-core/oslc-core/v3.0/cs01/part7-core-vocabulary/oslc-core-v3.0-cs01-part7-core-vocabulary.html#comPropImplConform</w:t>
               </w:r>
             </w:hyperlink>
             <w:r>
+              <w:rPr>
+                <w:color w:val="FF0000"/>
+              </w:rPr>
               <w:t>)</w:t>
             </w:r>
           </w:p>
-          <w:p/>
-          <w:p>
-            <w:r>
+          <w:p>
+            <w:pPr>
+              <w:rPr>
+                <w:color w:val="FF0000"/>
+              </w:rPr>
+            </w:pPr>
+          </w:p>
+          <w:p>
+            <w:pPr>
+              <w:rPr>
+                <w:color w:val="FF0000"/>
+              </w:rPr>
+            </w:pPr>
+            <w:r>
+              <w:rPr>
+                <w:color w:val="FF0000"/>
+              </w:rPr>
               <w:t>Note that this text is also duplicated under the Requirement Collection resource.</w:t>
             </w:r>
           </w:p>
@@ -2582,6 +3086,12 @@
                 <w:lang w:val="en-US"/>
               </w:rPr>
             </w:pPr>
+            <w:r>
+              <w:rPr>
+                <w:lang w:val="en-US"/>
+              </w:rPr>
+              <w:t>-</w:t>
+            </w:r>
           </w:p>
         </w:tc>
         <w:tc>
@@ -2811,21 +3321,52 @@
           <w:p>
             <w:pPr>
               <w:rPr>
+                <w:b/>
                 <w:iCs/>
-                <w:lang w:val="en-US"/>
-              </w:rPr>
-            </w:pPr>
-            <w:r>
-              <w:rPr>
+                <w:color w:val="FF0000"/>
+                <w:lang w:val="en-US"/>
+              </w:rPr>
+            </w:pPr>
+            <w:r>
+              <w:rPr>
+                <w:b/>
                 <w:iCs/>
-                <w:lang w:val="en-US"/>
-              </w:rPr>
-              <w:t xml:space="preserve">Jad: The CM specs refers to </w:t>
+                <w:color w:val="FF0000"/>
+                <w:lang w:val="en-US"/>
+              </w:rPr>
+              <w:t>Martin</w:t>
+            </w:r>
+            <w:r>
+              <w:rPr>
+                <w:b/>
+                <w:iCs/>
+                <w:color w:val="FF0000"/>
+                <w:lang w:val="en-US"/>
+              </w:rPr>
+              <w:t xml:space="preserve">: </w:t>
+            </w:r>
+          </w:p>
+          <w:p>
+            <w:pPr>
+              <w:rPr>
+                <w:iCs/>
+                <w:color w:val="FF0000"/>
+                <w:lang w:val="en-US"/>
+              </w:rPr>
+            </w:pPr>
+            <w:r>
+              <w:rPr>
+                <w:iCs/>
+                <w:color w:val="FF0000"/>
+                <w:lang w:val="en-US"/>
+              </w:rPr>
+              <w:t xml:space="preserve">The CM specs refers to </w:t>
             </w:r>
             <w:proofErr w:type="spellStart"/>
             <w:r>
               <w:rPr>
                 <w:iCs/>
+                <w:color w:val="FF0000"/>
                 <w:lang w:val="en-US"/>
               </w:rPr>
               <w:t>ChangeRequest</w:t>
@@ -2834,28 +3375,79 @@
             <w:r>
               <w:rPr>
                 <w:iCs/>
+                <w:color w:val="FF0000"/>
                 <w:lang w:val="en-US"/>
               </w:rPr>
               <w:t xml:space="preserve"> instead of “root”</w:t>
             </w:r>
-          </w:p>
-          <w:p>
-            <w:pPr>
-              <w:rPr>
-                <w:lang w:val="en-US"/>
-              </w:rPr>
-            </w:pPr>
             <w:r>
               <w:rPr>
                 <w:iCs/>
-                <w:lang w:val="en-US"/>
-              </w:rPr>
-              <w:t xml:space="preserve">Makes more sense to replace root with “the Requirement and Requirement Collection </w:t>
+                <w:color w:val="FF0000"/>
+                <w:lang w:val="en-US"/>
+              </w:rPr>
+              <w:t>.</w:t>
+            </w:r>
+          </w:p>
+          <w:p>
+            <w:pPr>
+              <w:rPr>
+                <w:lang w:val="en-US"/>
+              </w:rPr>
+            </w:pPr>
+            <w:r>
+              <w:rPr>
+                <w:iCs/>
+                <w:color w:val="FF0000"/>
+                <w:lang w:val="en-US"/>
+              </w:rPr>
+              <w:t xml:space="preserve">I suggest we </w:t>
+            </w:r>
+            <w:r>
+              <w:rPr>
+                <w:iCs/>
+                <w:color w:val="FF0000"/>
+                <w:lang w:val="en-US"/>
+              </w:rPr>
+              <w:t xml:space="preserve">replace </w:t>
+            </w:r>
+            <w:r>
+              <w:rPr>
+                <w:iCs/>
+                <w:color w:val="FF0000"/>
+                <w:lang w:val="en-US"/>
+              </w:rPr>
+              <w:t>“</w:t>
+            </w:r>
+            <w:r>
+              <w:rPr>
+                <w:iCs/>
+                <w:color w:val="FF0000"/>
+                <w:lang w:val="en-US"/>
+              </w:rPr>
+              <w:t>root</w:t>
+            </w:r>
+            <w:r>
+              <w:rPr>
+                <w:iCs/>
+                <w:color w:val="FF0000"/>
+                <w:lang w:val="en-US"/>
+              </w:rPr>
+              <w:t>”</w:t>
+            </w:r>
+            <w:r>
+              <w:rPr>
+                <w:iCs/>
+                <w:color w:val="FF0000"/>
+                <w:lang w:val="en-US"/>
+              </w:rPr>
+              <w:t xml:space="preserve"> with “the Requirement and Requirement Collection </w:t>
             </w:r>
             <w:proofErr w:type="spellStart"/>
             <w:r>
               <w:rPr>
                 <w:iCs/>
+                <w:color w:val="FF0000"/>
                 <w:lang w:val="en-US"/>
               </w:rPr>
               <w:t>superclasses</w:t>
@@ -2864,6 +3456,7 @@
             <w:r>
               <w:rPr>
                 <w:iCs/>
+                <w:color w:val="FF0000"/>
                 <w:lang w:val="en-US"/>
               </w:rPr>
               <w:t>, together with ….”</w:t>
@@ -2963,15 +3556,65 @@
           <w:p>
             <w:pPr>
               <w:rPr>
-                <w:lang w:val="en-US"/>
-              </w:rPr>
-            </w:pPr>
-            <w:r>
-              <w:rPr>
-                <w:lang w:val="en-US"/>
-              </w:rPr>
-              <w:t>Jad: Did we make a decision on this?</w:t>
-            </w:r>
+                <w:b/>
+                <w:color w:val="FF0000"/>
+                <w:lang w:val="en-US"/>
+              </w:rPr>
+            </w:pPr>
+            <w:r>
+              <w:rPr>
+                <w:b/>
+                <w:color w:val="FF0000"/>
+                <w:lang w:val="en-US"/>
+              </w:rPr>
+              <w:t>Martin</w:t>
+            </w:r>
+            <w:r>
+              <w:rPr>
+                <w:b/>
+                <w:color w:val="FF0000"/>
+                <w:lang w:val="en-US"/>
+              </w:rPr>
+              <w:t xml:space="preserve">: </w:t>
+            </w:r>
+          </w:p>
+          <w:p>
+            <w:pPr>
+              <w:rPr>
+                <w:color w:val="FF0000"/>
+                <w:lang w:val="en-US"/>
+              </w:rPr>
+            </w:pPr>
+            <w:r>
+              <w:rPr>
+                <w:color w:val="FF0000"/>
+                <w:lang w:val="en-US"/>
+              </w:rPr>
+              <w:t>We have discussed this during a telco but don’t recall a decision.</w:t>
+            </w:r>
+          </w:p>
+          <w:p>
+            <w:pPr>
+              <w:rPr>
+                <w:color w:val="FF0000"/>
+                <w:lang w:val="en-US"/>
+              </w:rPr>
+            </w:pPr>
+            <w:r>
+              <w:rPr>
+                <w:color w:val="FF0000"/>
+                <w:lang w:val="en-US"/>
+              </w:rPr>
+              <w:t>I suggest we don’t add such text at this stage.</w:t>
+            </w:r>
+          </w:p>
+          <w:p>
+            <w:pPr>
+              <w:rPr>
+                <w:color w:val="FF0000"/>
+                <w:lang w:val="en-US"/>
+              </w:rPr>
+            </w:pPr>
           </w:p>
         </w:tc>
       </w:tr>
@@ -3017,15 +3660,57 @@
           <w:p>
             <w:pPr>
               <w:rPr>
-                <w:lang w:val="en-US"/>
-              </w:rPr>
-            </w:pPr>
-            <w:r>
-              <w:rPr>
-                <w:lang w:val="en-US"/>
-              </w:rPr>
-              <w:t>Jad: Did we make a decision on this?</w:t>
-            </w:r>
+                <w:b/>
+                <w:color w:val="FF0000"/>
+                <w:lang w:val="en-US"/>
+              </w:rPr>
+            </w:pPr>
+            <w:r>
+              <w:rPr>
+                <w:b/>
+                <w:color w:val="FF0000"/>
+                <w:lang w:val="en-US"/>
+              </w:rPr>
+              <w:t xml:space="preserve">Martin: </w:t>
+            </w:r>
+          </w:p>
+          <w:p>
+            <w:pPr>
+              <w:rPr>
+                <w:color w:val="FF0000"/>
+                <w:lang w:val="en-US"/>
+              </w:rPr>
+            </w:pPr>
+            <w:r>
+              <w:rPr>
+                <w:color w:val="FF0000"/>
+                <w:lang w:val="en-US"/>
+              </w:rPr>
+              <w:t>We have discussed this during a telco but don’t recall a decision.</w:t>
+            </w:r>
+          </w:p>
+          <w:p>
+            <w:pPr>
+              <w:rPr>
+                <w:color w:val="FF0000"/>
+                <w:lang w:val="en-US"/>
+              </w:rPr>
+            </w:pPr>
+            <w:r>
+              <w:rPr>
+                <w:color w:val="FF0000"/>
+                <w:lang w:val="en-US"/>
+              </w:rPr>
+              <w:t>I suggest we don’t add such text at this stage.</w:t>
+            </w:r>
+          </w:p>
+          <w:p>
+            <w:pPr>
+              <w:rPr>
+                <w:color w:val="FF0000"/>
+                <w:lang w:val="en-US"/>
+              </w:rPr>
+            </w:pPr>
           </w:p>
         </w:tc>
       </w:tr>
@@ -3085,14 +3770,40 @@
           <w:p>
             <w:pPr>
               <w:rPr>
-                <w:lang w:val="en-US"/>
-              </w:rPr>
-            </w:pPr>
-            <w:r>
-              <w:rPr>
-                <w:lang w:val="en-US"/>
-              </w:rPr>
-              <w:t>Jad: same as point 6 in previous email.</w:t>
+                <w:b/>
+                <w:color w:val="FF0000"/>
+                <w:lang w:val="en-US"/>
+              </w:rPr>
+            </w:pPr>
+            <w:r>
+              <w:rPr>
+                <w:b/>
+                <w:color w:val="FF0000"/>
+                <w:lang w:val="en-US"/>
+              </w:rPr>
+              <w:t xml:space="preserve">Jad: </w:t>
+            </w:r>
+          </w:p>
+          <w:p>
+            <w:pPr>
+              <w:rPr>
+                <w:color w:val="FF0000"/>
+                <w:lang w:val="en-US"/>
+              </w:rPr>
+            </w:pPr>
+            <w:r>
+              <w:rPr>
+                <w:color w:val="FF0000"/>
+                <w:lang w:val="en-US"/>
+              </w:rPr>
+              <w:t>same as point 6 in previous email.</w:t>
+            </w:r>
+            <w:r>
+              <w:rPr>
+                <w:color w:val="FF0000"/>
+                <w:lang w:val="en-US"/>
+              </w:rPr>
+              <w:t xml:space="preserve"> So depends on what we decide there</w:t>
             </w:r>
           </w:p>
         </w:tc>
@@ -3180,6 +3891,576 @@
         </w:rPr>
       </w:pPr>
     </w:p>
+    <w:p>
+      <w:pPr>
+        <w:outlineLvl w:val="0"/>
+        <w:rPr>
+          <w:b/>
+          <w:bCs/>
+          <w:color w:val="1F497D"/>
+          <w:lang w:val="en-US"/>
+        </w:rPr>
+      </w:pPr>
+      <w:r>
+        <w:rPr>
+          <w:b/>
+          <w:bCs/>
+          <w:lang w:val="en-US"/>
+        </w:rPr>
+        <w:t>From:</w:t>
+      </w:r>
+      <w:r>
+        <w:rPr>
+          <w:lang w:val="en-US"/>
+        </w:rPr>
+        <w:t xml:space="preserve"> Sarabura, Martin</w:t>
+      </w:r>
+      <w:r>
+        <w:rPr>
+          <w:lang w:val="en-US"/>
+        </w:rPr>
+        <w:br/>
+      </w:r>
+      <w:r>
+        <w:rPr>
+          <w:b/>
+          <w:bCs/>
+          <w:lang w:val="en-US"/>
+        </w:rPr>
+        <w:t>Sent:</w:t>
+      </w:r>
+      <w:r>
+        <w:rPr>
+          <w:lang w:val="en-US"/>
+        </w:rPr>
+        <w:t xml:space="preserve"> 19 March 2018</w:t>
+      </w:r>
+      <w:r>
+        <w:rPr>
+          <w:lang w:val="en-US"/>
+        </w:rPr>
+        <w:br/>
+      </w:r>
+    </w:p>
+    <w:p>
+      <w:pPr>
+        <w:outlineLvl w:val="0"/>
+        <w:rPr>
+          <w:b/>
+          <w:bCs/>
+          <w:color w:val="1F497D"/>
+          <w:lang w:val="en-US"/>
+        </w:rPr>
+      </w:pPr>
+      <w:r>
+        <w:rPr>
+          <w:b/>
+          <w:bCs/>
+          <w:color w:val="1F497D"/>
+          <w:lang w:val="en-US"/>
+        </w:rPr>
+        <w:t>Vocabulary:</w:t>
+      </w:r>
+    </w:p>
+    <w:tbl>
+      <w:tblPr>
+        <w:tblStyle w:val="TableGrid"/>
+        <w:tblW w:w="0" w:type="auto"/>
+        <w:tblInd w:w="720" w:type="dxa"/>
+        <w:tblLook w:val="04A0" w:firstRow="1" w:lastRow="0" w:firstColumn="1" w:lastColumn="0" w:noHBand="0" w:noVBand="1"/>
+      </w:tblPr>
+      <w:tblGrid>
+        <w:gridCol w:w="9016"/>
+        <w:gridCol w:w="7266"/>
+        <w:gridCol w:w="7266"/>
+      </w:tblGrid>
+      <w:tr>
+        <w:tc>
+          <w:tcPr>
+            <w:tcW w:w="9016" w:type="dxa"/>
+          </w:tcPr>
+          <w:p>
+            <w:pPr>
+              <w:rPr>
+                <w:b/>
+                <w:lang w:val="en-US"/>
+              </w:rPr>
+            </w:pPr>
+            <w:r>
+              <w:rPr>
+                <w:b/>
+                <w:lang w:val="en-US"/>
+              </w:rPr>
+              <w:t>Review Comment</w:t>
+            </w:r>
+          </w:p>
+        </w:tc>
+        <w:tc>
+          <w:tcPr>
+            <w:tcW w:w="7266" w:type="dxa"/>
+          </w:tcPr>
+          <w:p>
+            <w:pPr>
+              <w:rPr>
+                <w:b/>
+                <w:lang w:val="en-US"/>
+              </w:rPr>
+            </w:pPr>
+            <w:r>
+              <w:rPr>
+                <w:b/>
+                <w:lang w:val="en-US"/>
+              </w:rPr>
+              <w:t>Status</w:t>
+            </w:r>
+          </w:p>
+        </w:tc>
+        <w:tc>
+          <w:tcPr>
+            <w:tcW w:w="7266" w:type="dxa"/>
+          </w:tcPr>
+          <w:p>
+            <w:pPr>
+              <w:rPr>
+                <w:b/>
+                <w:lang w:val="en-US"/>
+              </w:rPr>
+            </w:pPr>
+            <w:r>
+              <w:rPr>
+                <w:b/>
+                <w:lang w:val="en-US"/>
+              </w:rPr>
+              <w:t>Actions left</w:t>
+            </w:r>
+          </w:p>
+        </w:tc>
+      </w:tr>
+      <w:tr>
+        <w:trPr>
+          <w:trHeight w:val="69"/>
+        </w:trPr>
+        <w:tc>
+          <w:tcPr>
+            <w:tcW w:w="9016" w:type="dxa"/>
+            <w:tcBorders>
+              <w:bottom w:val="single" w:sz="4" w:space="0" w:color="auto"/>
+            </w:tcBorders>
+          </w:tcPr>
+          <w:p>
+            <w:pPr>
+              <w:rPr>
+                <w:lang w:val="en-CA"/>
+              </w:rPr>
+            </w:pPr>
+            <w:r>
+              <w:rPr>
+                <w:lang w:val="en-CA"/>
+              </w:rPr>
+              <w:t xml:space="preserve">The previous version of the RM spec </w:t>
+            </w:r>
+            <w:hyperlink r:id="rId11" w:anchor="RM_Relationship_Properties" w:history="1">
+              <w:r>
+                <w:rPr>
+                  <w:rStyle w:val="Hyperlink"/>
+                  <w:lang w:val="en-CA"/>
+                </w:rPr>
+                <w:t>http://open-services.net/bin/view/Main/RmSpecificationV2#RM_Relationship_Properties</w:t>
+              </w:r>
+            </w:hyperlink>
+            <w:r>
+              <w:rPr>
+                <w:lang w:val="en-CA"/>
+              </w:rPr>
+              <w:t xml:space="preserve"> says this:</w:t>
+            </w:r>
+          </w:p>
+          <w:p>
+            <w:pPr>
+              <w:rPr>
+                <w:i/>
+                <w:iCs/>
+                <w:lang w:val="en-CA"/>
+              </w:rPr>
+            </w:pPr>
+            <w:r>
+              <w:rPr>
+                <w:i/>
+                <w:iCs/>
+                <w:lang w:val="en-CA"/>
+              </w:rPr>
+              <w:t>RM providers MUST accept relationship properties, as described in OSLC Core Link Guidance. The following relationship properties are defined by this specification: …</w:t>
+            </w:r>
+          </w:p>
+          <w:p>
+            <w:pPr>
+              <w:rPr>
+                <w:lang w:val="en-CA"/>
+              </w:rPr>
+            </w:pPr>
+            <w:r>
+              <w:rPr>
+                <w:lang w:val="en-CA"/>
+              </w:rPr>
+              <w:t>Then the spec lists 5 properties, all with minimum cardinality 0 and therefore optional.</w:t>
+            </w:r>
+          </w:p>
+          <w:p>
+            <w:pPr>
+              <w:rPr>
+                <w:color w:val="1F497D"/>
+                <w:lang w:val="en-US"/>
+              </w:rPr>
+            </w:pPr>
+            <w:r>
+              <w:rPr>
+                <w:lang w:val="en-CA"/>
+              </w:rPr>
+              <w:t xml:space="preserve">An equivalent statement does not appear in the new spec though the concept is discussed in this section </w:t>
+            </w:r>
+            <w:hyperlink r:id="rId12" w:anchor="labels" w:history="1">
+              <w:r>
+                <w:rPr>
+                  <w:rStyle w:val="Hyperlink"/>
+                  <w:lang w:val="en-CA"/>
+                </w:rPr>
+                <w:t>https://rawgit.com/oasis-tcs/oslc-domains/master/rm/requirements-management-spec.html#labels</w:t>
+              </w:r>
+            </w:hyperlink>
+          </w:p>
+        </w:tc>
+        <w:tc>
+          <w:tcPr>
+            <w:tcW w:w="7266" w:type="dxa"/>
+            <w:tcBorders>
+              <w:bottom w:val="single" w:sz="4" w:space="0" w:color="auto"/>
+            </w:tcBorders>
+          </w:tcPr>
+          <w:p>
+            <w:pPr>
+              <w:tabs>
+                <w:tab w:val="left" w:pos="916"/>
+                <w:tab w:val="left" w:pos="1832"/>
+                <w:tab w:val="left" w:pos="2748"/>
+                <w:tab w:val="left" w:pos="3664"/>
+                <w:tab w:val="left" w:pos="4580"/>
+                <w:tab w:val="left" w:pos="5496"/>
+                <w:tab w:val="left" w:pos="6412"/>
+                <w:tab w:val="left" w:pos="7328"/>
+                <w:tab w:val="left" w:pos="8244"/>
+                <w:tab w:val="left" w:pos="9160"/>
+                <w:tab w:val="left" w:pos="10076"/>
+                <w:tab w:val="left" w:pos="10992"/>
+                <w:tab w:val="left" w:pos="11908"/>
+                <w:tab w:val="left" w:pos="12824"/>
+                <w:tab w:val="left" w:pos="13740"/>
+                <w:tab w:val="left" w:pos="14656"/>
+              </w:tabs>
+              <w:rPr>
+                <w:rFonts w:ascii="Courier New" w:hAnsi="Courier New" w:cs="Courier New"/>
+                <w:sz w:val="20"/>
+                <w:szCs w:val="20"/>
+              </w:rPr>
+            </w:pPr>
+            <w:r>
+              <w:rPr>
+                <w:rFonts w:ascii="Courier New" w:hAnsi="Courier New" w:cs="Courier New"/>
+                <w:sz w:val="20"/>
+                <w:szCs w:val="20"/>
+              </w:rPr>
+              <w:t>Jad: Fixed</w:t>
+            </w:r>
+            <w:r>
+              <w:rPr>
+                <w:rFonts w:ascii="Courier New" w:hAnsi="Courier New" w:cs="Courier New"/>
+                <w:sz w:val="20"/>
+                <w:szCs w:val="20"/>
+              </w:rPr>
+              <w:t xml:space="preserve"> as per T</w:t>
+            </w:r>
+            <w:r>
+              <w:rPr>
+                <w:rFonts w:ascii="Courier New" w:hAnsi="Courier New" w:cs="Courier New"/>
+                <w:b/>
+                <w:sz w:val="20"/>
+                <w:szCs w:val="20"/>
+              </w:rPr>
+              <w:t>C</w:t>
+            </w:r>
+            <w:r>
+              <w:rPr>
+                <w:rFonts w:ascii="Courier New" w:hAnsi="Courier New" w:cs="Courier New"/>
+                <w:b/>
+                <w:sz w:val="20"/>
+                <w:szCs w:val="20"/>
+              </w:rPr>
+              <w:t xml:space="preserve"> 20180322:</w:t>
+            </w:r>
+            <w:r>
+              <w:rPr>
+                <w:rFonts w:ascii="Courier New" w:hAnsi="Courier New" w:cs="Courier New"/>
+                <w:sz w:val="20"/>
+                <w:szCs w:val="20"/>
+              </w:rPr>
+              <w:t xml:space="preserve"> </w:t>
+            </w:r>
+          </w:p>
+          <w:p>
+            <w:pPr>
+              <w:tabs>
+                <w:tab w:val="left" w:pos="916"/>
+                <w:tab w:val="left" w:pos="1832"/>
+                <w:tab w:val="left" w:pos="2748"/>
+                <w:tab w:val="left" w:pos="3664"/>
+                <w:tab w:val="left" w:pos="4580"/>
+                <w:tab w:val="left" w:pos="5496"/>
+                <w:tab w:val="left" w:pos="6412"/>
+                <w:tab w:val="left" w:pos="7328"/>
+                <w:tab w:val="left" w:pos="8244"/>
+                <w:tab w:val="left" w:pos="9160"/>
+                <w:tab w:val="left" w:pos="10076"/>
+                <w:tab w:val="left" w:pos="10992"/>
+                <w:tab w:val="left" w:pos="11908"/>
+                <w:tab w:val="left" w:pos="12824"/>
+                <w:tab w:val="left" w:pos="13740"/>
+                <w:tab w:val="left" w:pos="14656"/>
+              </w:tabs>
+              <w:rPr>
+                <w:rFonts w:ascii="Courier New" w:hAnsi="Courier New" w:cs="Courier New"/>
+                <w:sz w:val="20"/>
+                <w:szCs w:val="20"/>
+              </w:rPr>
+            </w:pPr>
+            <w:r>
+              <w:rPr>
+                <w:rFonts w:ascii="Courier New" w:hAnsi="Courier New" w:cs="Courier New"/>
+                <w:sz w:val="20"/>
+                <w:szCs w:val="20"/>
+              </w:rPr>
+              <w:t xml:space="preserve">* </w:t>
+            </w:r>
+            <w:r>
+              <w:rPr>
+                <w:rFonts w:ascii="Courier New" w:hAnsi="Courier New" w:cs="Courier New"/>
+                <w:sz w:val="20"/>
+                <w:szCs w:val="20"/>
+              </w:rPr>
+              <w:t>RM spec will retain the section on relationship properties. But will change MUST to MAY, refer to the OSLC Core link guidance and indicate servers may provide relationship properties for compatibility with 2.0 implementations that use them</w:t>
+            </w:r>
+          </w:p>
+          <w:p>
+            <w:pPr>
+              <w:tabs>
+                <w:tab w:val="left" w:pos="916"/>
+                <w:tab w:val="left" w:pos="1832"/>
+                <w:tab w:val="left" w:pos="2748"/>
+                <w:tab w:val="left" w:pos="3664"/>
+                <w:tab w:val="left" w:pos="4580"/>
+                <w:tab w:val="left" w:pos="5496"/>
+                <w:tab w:val="left" w:pos="6412"/>
+                <w:tab w:val="left" w:pos="7328"/>
+                <w:tab w:val="left" w:pos="8244"/>
+                <w:tab w:val="left" w:pos="9160"/>
+                <w:tab w:val="left" w:pos="10076"/>
+                <w:tab w:val="left" w:pos="10992"/>
+                <w:tab w:val="left" w:pos="11908"/>
+                <w:tab w:val="left" w:pos="12824"/>
+                <w:tab w:val="left" w:pos="13740"/>
+                <w:tab w:val="left" w:pos="14656"/>
+              </w:tabs>
+              <w:rPr>
+                <w:rFonts w:ascii="Courier New" w:hAnsi="Courier New" w:cs="Courier New"/>
+                <w:sz w:val="20"/>
+                <w:szCs w:val="20"/>
+              </w:rPr>
+            </w:pPr>
+            <w:r>
+              <w:rPr>
+                <w:rFonts w:ascii="Courier New" w:hAnsi="Courier New" w:cs="Courier New"/>
+                <w:sz w:val="20"/>
+                <w:szCs w:val="20"/>
+              </w:rPr>
+              <w:t xml:space="preserve">* </w:t>
+            </w:r>
+            <w:r>
+              <w:rPr>
+                <w:rFonts w:ascii="Courier New" w:hAnsi="Courier New" w:cs="Courier New"/>
+                <w:sz w:val="20"/>
+                <w:szCs w:val="20"/>
+              </w:rPr>
+              <w:t>also indicate that this is no longer recommended practice.</w:t>
+            </w:r>
+          </w:p>
+          <w:p>
+            <w:pPr>
+              <w:tabs>
+                <w:tab w:val="left" w:pos="916"/>
+                <w:tab w:val="left" w:pos="1832"/>
+                <w:tab w:val="left" w:pos="2748"/>
+                <w:tab w:val="left" w:pos="3664"/>
+                <w:tab w:val="left" w:pos="4580"/>
+                <w:tab w:val="left" w:pos="5496"/>
+                <w:tab w:val="left" w:pos="6412"/>
+                <w:tab w:val="left" w:pos="7328"/>
+                <w:tab w:val="left" w:pos="8244"/>
+                <w:tab w:val="left" w:pos="9160"/>
+                <w:tab w:val="left" w:pos="10076"/>
+                <w:tab w:val="left" w:pos="10992"/>
+                <w:tab w:val="left" w:pos="11908"/>
+                <w:tab w:val="left" w:pos="12824"/>
+                <w:tab w:val="left" w:pos="13740"/>
+                <w:tab w:val="left" w:pos="14656"/>
+              </w:tabs>
+              <w:rPr>
+                <w:rFonts w:ascii="Courier New" w:hAnsi="Courier New" w:cs="Courier New"/>
+                <w:sz w:val="20"/>
+                <w:szCs w:val="20"/>
+              </w:rPr>
+            </w:pPr>
+            <w:r>
+              <w:rPr>
+                <w:rFonts w:ascii="Courier New" w:hAnsi="Courier New" w:cs="Courier New"/>
+                <w:sz w:val="20"/>
+                <w:szCs w:val="20"/>
+              </w:rPr>
+              <w:t xml:space="preserve">* </w:t>
+            </w:r>
+            <w:r>
+              <w:rPr>
+                <w:rFonts w:ascii="Courier New" w:hAnsi="Courier New" w:cs="Courier New"/>
+                <w:sz w:val="20"/>
+                <w:szCs w:val="20"/>
+              </w:rPr>
+              <w:t>Keep the relationship table from the RM 2.0 spec, and don't create any shape, its ok that this table has different format because it is not part of the RM vocabulary.</w:t>
+            </w:r>
+          </w:p>
+          <w:p>
+            <w:pPr>
+              <w:tabs>
+                <w:tab w:val="left" w:pos="916"/>
+                <w:tab w:val="left" w:pos="1832"/>
+                <w:tab w:val="left" w:pos="2748"/>
+                <w:tab w:val="left" w:pos="3664"/>
+                <w:tab w:val="left" w:pos="4580"/>
+                <w:tab w:val="left" w:pos="5496"/>
+                <w:tab w:val="left" w:pos="6412"/>
+                <w:tab w:val="left" w:pos="7328"/>
+                <w:tab w:val="left" w:pos="8244"/>
+                <w:tab w:val="left" w:pos="9160"/>
+                <w:tab w:val="left" w:pos="10076"/>
+                <w:tab w:val="left" w:pos="10992"/>
+                <w:tab w:val="left" w:pos="11908"/>
+                <w:tab w:val="left" w:pos="12824"/>
+                <w:tab w:val="left" w:pos="13740"/>
+                <w:tab w:val="left" w:pos="14656"/>
+              </w:tabs>
+              <w:rPr>
+                <w:rFonts w:ascii="Courier New" w:hAnsi="Courier New" w:cs="Courier New"/>
+                <w:sz w:val="20"/>
+                <w:szCs w:val="20"/>
+              </w:rPr>
+            </w:pPr>
+          </w:p>
+          <w:p>
+            <w:pPr>
+              <w:tabs>
+                <w:tab w:val="left" w:pos="916"/>
+                <w:tab w:val="left" w:pos="1832"/>
+                <w:tab w:val="left" w:pos="2748"/>
+                <w:tab w:val="left" w:pos="3664"/>
+                <w:tab w:val="left" w:pos="4580"/>
+                <w:tab w:val="left" w:pos="5496"/>
+                <w:tab w:val="left" w:pos="6412"/>
+                <w:tab w:val="left" w:pos="7328"/>
+                <w:tab w:val="left" w:pos="8244"/>
+                <w:tab w:val="left" w:pos="9160"/>
+                <w:tab w:val="left" w:pos="10076"/>
+                <w:tab w:val="left" w:pos="10992"/>
+                <w:tab w:val="left" w:pos="11908"/>
+                <w:tab w:val="left" w:pos="12824"/>
+                <w:tab w:val="left" w:pos="13740"/>
+                <w:tab w:val="left" w:pos="14656"/>
+              </w:tabs>
+              <w:rPr>
+                <w:lang w:val="en-US"/>
+              </w:rPr>
+            </w:pPr>
+          </w:p>
+        </w:tc>
+        <w:tc>
+          <w:tcPr>
+            <w:tcW w:w="7266" w:type="dxa"/>
+            <w:tcBorders>
+              <w:bottom w:val="single" w:sz="4" w:space="0" w:color="auto"/>
+            </w:tcBorders>
+          </w:tcPr>
+          <w:p>
+            <w:pPr>
+              <w:tabs>
+                <w:tab w:val="left" w:pos="916"/>
+                <w:tab w:val="left" w:pos="1832"/>
+                <w:tab w:val="left" w:pos="2748"/>
+                <w:tab w:val="left" w:pos="3664"/>
+                <w:tab w:val="left" w:pos="4580"/>
+                <w:tab w:val="left" w:pos="5496"/>
+                <w:tab w:val="left" w:pos="6412"/>
+                <w:tab w:val="left" w:pos="7328"/>
+                <w:tab w:val="left" w:pos="8244"/>
+                <w:tab w:val="left" w:pos="9160"/>
+                <w:tab w:val="left" w:pos="10076"/>
+                <w:tab w:val="left" w:pos="10992"/>
+                <w:tab w:val="left" w:pos="11908"/>
+                <w:tab w:val="left" w:pos="12824"/>
+                <w:tab w:val="left" w:pos="13740"/>
+                <w:tab w:val="left" w:pos="14656"/>
+              </w:tabs>
+              <w:rPr>
+                <w:b/>
+                <w:color w:val="FF0000"/>
+              </w:rPr>
+            </w:pPr>
+            <w:bookmarkStart w:id="0" w:name="_GoBack"/>
+            <w:r>
+              <w:rPr>
+                <w:b/>
+                <w:color w:val="FF0000"/>
+              </w:rPr>
+              <w:t xml:space="preserve">Jim, Martin &amp; Nick: </w:t>
+            </w:r>
+          </w:p>
+          <w:bookmarkEnd w:id="0"/>
+          <w:p>
+            <w:pPr>
+              <w:tabs>
+                <w:tab w:val="left" w:pos="916"/>
+                <w:tab w:val="left" w:pos="1832"/>
+                <w:tab w:val="left" w:pos="2748"/>
+                <w:tab w:val="left" w:pos="3664"/>
+                <w:tab w:val="left" w:pos="4580"/>
+                <w:tab w:val="left" w:pos="5496"/>
+                <w:tab w:val="left" w:pos="6412"/>
+                <w:tab w:val="left" w:pos="7328"/>
+                <w:tab w:val="left" w:pos="8244"/>
+                <w:tab w:val="left" w:pos="9160"/>
+                <w:tab w:val="left" w:pos="10076"/>
+                <w:tab w:val="left" w:pos="10992"/>
+                <w:tab w:val="left" w:pos="11908"/>
+                <w:tab w:val="left" w:pos="12824"/>
+                <w:tab w:val="left" w:pos="13740"/>
+                <w:tab w:val="left" w:pos="14656"/>
+              </w:tabs>
+            </w:pPr>
+            <w:r>
+              <w:rPr>
+                <w:color w:val="FF0000"/>
+              </w:rPr>
+              <w:t>Can you please review the new text?</w:t>
+            </w:r>
+          </w:p>
+        </w:tc>
+      </w:tr>
+    </w:tbl>
+    <w:p/>
     <w:p>
       <w:pPr>
         <w:rPr>
@@ -3386,6 +4667,36 @@
                 <w:lang w:val="en-US"/>
               </w:rPr>
             </w:pPr>
+            <w:r>
+              <w:rPr>
+                <w:lang w:val="en-US"/>
+              </w:rPr>
+              <w:t xml:space="preserve">Jad: I </w:t>
+            </w:r>
+            <w:r>
+              <w:rPr>
+                <w:lang w:val="en-US"/>
+              </w:rPr>
+              <w:t xml:space="preserve">see </w:t>
+            </w:r>
+            <w:r>
+              <w:rPr>
+                <w:lang w:val="en-US"/>
+              </w:rPr>
+              <w:t>we are adopting client and server</w:t>
+            </w:r>
+            <w:r>
+              <w:rPr>
+                <w:lang w:val="en-US"/>
+              </w:rPr>
+              <w:t xml:space="preserve"> in the CM specs</w:t>
+            </w:r>
+            <w:r>
+              <w:rPr>
+                <w:lang w:val="en-US"/>
+              </w:rPr>
+              <w:t>. I see there are a couple of consumer/provider (besides Service Provider) that might be fixed. But let’s be sure what the correct terminology is first.</w:t>
+            </w:r>
           </w:p>
         </w:tc>
         <w:tc>
@@ -3405,7 +4716,7 @@
               <w:rPr>
                 <w:lang w:val="en-US"/>
               </w:rPr>
-              <w:t>Jad: I thought we are adopting client and server. I see there are a couple of consumer/provider (besides Service Provider) that might be fixed. But let’s be sure what the correct terminology is first.</w:t>
+              <w:t>-</w:t>
             </w:r>
           </w:p>
         </w:tc>
@@ -3490,6 +4801,38 @@
                 <w:lang w:val="en-US"/>
               </w:rPr>
             </w:pPr>
+            <w:r>
+              <w:rPr>
+                <w:lang w:val="en-US"/>
+              </w:rPr>
+              <w:t xml:space="preserve">Jad: </w:t>
+            </w:r>
+          </w:p>
+          <w:p>
+            <w:pPr>
+              <w:rPr>
+                <w:lang w:val="en-US"/>
+              </w:rPr>
+            </w:pPr>
+            <w:r>
+              <w:rPr>
+                <w:lang w:val="en-US"/>
+              </w:rPr>
+              <w:t xml:space="preserve">* I have no control over the text in the “Status” section. </w:t>
+            </w:r>
+          </w:p>
+          <w:p>
+            <w:pPr>
+              <w:rPr>
+                <w:lang w:val="en-US"/>
+              </w:rPr>
+            </w:pPr>
+            <w:r>
+              <w:rPr>
+                <w:lang w:val="en-US"/>
+              </w:rPr>
+              <w:t>* Fixed the text in the intro.</w:t>
+            </w:r>
           </w:p>
         </w:tc>
         <w:tc>
@@ -3509,33 +4852,7 @@
               <w:rPr>
                 <w:lang w:val="en-US"/>
               </w:rPr>
-              <w:t xml:space="preserve">Jad: </w:t>
-            </w:r>
-          </w:p>
-          <w:p>
-            <w:pPr>
-              <w:rPr>
-                <w:lang w:val="en-US"/>
-              </w:rPr>
-            </w:pPr>
-            <w:r>
-              <w:rPr>
-                <w:lang w:val="en-US"/>
-              </w:rPr>
-              <w:t xml:space="preserve">* I have no control over the text in the “Status” section. </w:t>
-            </w:r>
-          </w:p>
-          <w:p>
-            <w:pPr>
-              <w:rPr>
-                <w:lang w:val="en-US"/>
-              </w:rPr>
-            </w:pPr>
-            <w:r>
-              <w:rPr>
-                <w:lang w:val="en-US"/>
-              </w:rPr>
-              <w:t>* Fixed the text in the intro.</w:t>
+              <w:t>-</w:t>
             </w:r>
           </w:p>
         </w:tc>
@@ -3610,7 +4927,26 @@
               <w:rPr>
                 <w:lang w:val="en-US"/>
               </w:rPr>
-              <w:t>.</w:t>
+              <w:t xml:space="preserve">Jad: </w:t>
+            </w:r>
+            <w:r>
+              <w:rPr>
+                <w:lang w:val="en-US"/>
+              </w:rPr>
+              <w:t>Won’t fix.</w:t>
+            </w:r>
+          </w:p>
+          <w:p>
+            <w:pPr>
+              <w:rPr>
+                <w:lang w:val="en-US"/>
+              </w:rPr>
+            </w:pPr>
+            <w:r>
+              <w:rPr>
+                <w:lang w:val="en-US"/>
+              </w:rPr>
+              <w:t>This section is a listing only I believe. We do however have “Appendix A. Version Compatibility” that covers this need</w:t>
             </w:r>
           </w:p>
         </w:tc>
@@ -3631,7 +4967,7 @@
               <w:rPr>
                 <w:lang w:val="en-US"/>
               </w:rPr>
-              <w:t>Jad: This section is a listing only I believe. We do however have “Appendix A. Version Compatibility” that covers this need</w:t>
+              <w:t>-</w:t>
             </w:r>
           </w:p>
         </w:tc>
@@ -3732,6 +5068,18 @@
                 <w:lang w:val="en-US"/>
               </w:rPr>
             </w:pPr>
+            <w:r>
+              <w:rPr>
+                <w:lang w:val="en-US"/>
+              </w:rPr>
+              <w:t>Jad: no idea!</w:t>
+            </w:r>
+            <w:r>
+              <w:rPr>
+                <w:lang w:val="en-US"/>
+              </w:rPr>
+              <w:t xml:space="preserve"> I hope these are to be fixed upon publication.</w:t>
+            </w:r>
           </w:p>
         </w:tc>
         <w:tc>
@@ -3751,7 +5099,7 @@
               <w:rPr>
                 <w:lang w:val="en-US"/>
               </w:rPr>
-              <w:t>Jad: no idea!</w:t>
+              <w:t>-</w:t>
             </w:r>
           </w:p>
         </w:tc>
@@ -3843,6 +5191,31 @@
                 <w:lang w:val="en-US"/>
               </w:rPr>
             </w:pPr>
+            <w:r>
+              <w:rPr>
+                <w:lang w:val="en-US"/>
+              </w:rPr>
+              <w:t xml:space="preserve">Jad: </w:t>
+            </w:r>
+            <w:r>
+              <w:rPr>
+                <w:lang w:val="en-US"/>
+              </w:rPr>
+              <w:t>Won’t fix.</w:t>
+            </w:r>
+          </w:p>
+          <w:p>
+            <w:pPr>
+              <w:rPr>
+                <w:lang w:val="en-US"/>
+              </w:rPr>
+            </w:pPr>
+            <w:r>
+              <w:rPr>
+                <w:lang w:val="en-US"/>
+              </w:rPr>
+              <w:t>I believe this is standard text. But of course, we need to confirm if we can change it first.</w:t>
+            </w:r>
           </w:p>
         </w:tc>
         <w:tc>
@@ -3862,7 +5235,7 @@
               <w:rPr>
                 <w:lang w:val="en-US"/>
               </w:rPr>
-              <w:t>Jad: I believe this is standard text. But of course, we need to confirm if we can change it first.</w:t>
+              <w:t>-</w:t>
             </w:r>
           </w:p>
         </w:tc>
@@ -3994,6 +5367,12 @@
                 <w:lang w:val="en-US"/>
               </w:rPr>
             </w:pPr>
+            <w:r>
+              <w:rPr>
+                <w:lang w:val="en-US"/>
+              </w:rPr>
+              <w:t>-</w:t>
+            </w:r>
           </w:p>
         </w:tc>
       </w:tr>
@@ -4097,6 +5476,15 @@
                 <w:lang w:val="en"/>
               </w:rPr>
             </w:pPr>
+            <w:r>
+              <w:rPr>
+                <w:color w:val="002060"/>
+                <w:sz w:val="20"/>
+                <w:szCs w:val="20"/>
+                <w:lang w:val="en"/>
+              </w:rPr>
+              <w:t>-</w:t>
+            </w:r>
           </w:p>
         </w:tc>
       </w:tr>
@@ -4187,6 +5575,12 @@
                 <w:lang w:val="en-US"/>
               </w:rPr>
             </w:pPr>
+            <w:r>
+              <w:rPr>
+                <w:lang w:val="en-US"/>
+              </w:rPr>
+              <w:t>-</w:t>
+            </w:r>
           </w:p>
         </w:tc>
       </w:tr>
@@ -4346,6 +5740,12 @@
                 <w:lang w:val="en-US"/>
               </w:rPr>
             </w:pPr>
+            <w:r>
+              <w:rPr>
+                <w:lang w:val="en-US"/>
+              </w:rPr>
+              <w:t>-</w:t>
+            </w:r>
           </w:p>
         </w:tc>
       </w:tr>
@@ -4468,14 +5868,54 @@
           <w:p>
             <w:pPr>
               <w:rPr>
-                <w:lang w:val="en-US"/>
-              </w:rPr>
-            </w:pPr>
-            <w:r>
-              <w:rPr>
-                <w:lang w:val="en-US"/>
-              </w:rPr>
-              <w:t>Jad: can you clarify?</w:t>
+                <w:b/>
+                <w:color w:val="FF0000"/>
+                <w:lang w:val="en-US"/>
+              </w:rPr>
+            </w:pPr>
+            <w:r>
+              <w:rPr>
+                <w:b/>
+                <w:color w:val="FF0000"/>
+                <w:lang w:val="en-US"/>
+              </w:rPr>
+              <w:t>Mark</w:t>
+            </w:r>
+            <w:r>
+              <w:rPr>
+                <w:b/>
+                <w:color w:val="FF0000"/>
+                <w:lang w:val="en-US"/>
+              </w:rPr>
+              <w:t xml:space="preserve">: </w:t>
+            </w:r>
+          </w:p>
+          <w:p>
+            <w:pPr>
+              <w:rPr>
+                <w:lang w:val="en-US"/>
+              </w:rPr>
+            </w:pPr>
+            <w:r>
+              <w:rPr>
+                <w:color w:val="FF0000"/>
+                <w:lang w:val="en-US"/>
+              </w:rPr>
+              <w:t xml:space="preserve">can you </w:t>
+            </w:r>
+            <w:r>
+              <w:rPr>
+                <w:color w:val="FF0000"/>
+                <w:lang w:val="en-US"/>
+              </w:rPr>
+              <w:t xml:space="preserve">please </w:t>
+            </w:r>
+            <w:r>
+              <w:rPr>
+                <w:color w:val="FF0000"/>
+                <w:lang w:val="en-US"/>
+              </w:rPr>
+              <w:t>clarify?</w:t>
             </w:r>
           </w:p>
         </w:tc>
@@ -4560,6 +6000,14 @@
                 <w:lang w:val="en"/>
               </w:rPr>
             </w:pPr>
+            <w:r>
+              <w:rPr>
+                <w:sz w:val="20"/>
+                <w:szCs w:val="20"/>
+                <w:lang w:val="en"/>
+              </w:rPr>
+              <w:t>-</w:t>
+            </w:r>
           </w:p>
         </w:tc>
       </w:tr>
@@ -4646,6 +6094,14 @@
                 <w:lang w:val="en"/>
               </w:rPr>
             </w:pPr>
+            <w:r>
+              <w:rPr>
+                <w:sz w:val="20"/>
+                <w:szCs w:val="20"/>
+                <w:lang w:val="en"/>
+              </w:rPr>
+              <w:t>-</w:t>
+            </w:r>
           </w:p>
         </w:tc>
       </w:tr>
@@ -4717,6 +6173,12 @@
                 <w:lang w:val="en-US"/>
               </w:rPr>
             </w:pPr>
+            <w:r>
+              <w:rPr>
+                <w:lang w:val="en-US"/>
+              </w:rPr>
+              <w:t>-</w:t>
+            </w:r>
           </w:p>
         </w:tc>
       </w:tr>
@@ -4767,9 +6229,9 @@
         <w:tblLook w:val="04A0" w:firstRow="1" w:lastRow="0" w:firstColumn="1" w:lastColumn="0" w:noHBand="0" w:noVBand="1"/>
       </w:tblPr>
       <w:tblGrid>
-        <w:gridCol w:w="8526"/>
-        <w:gridCol w:w="7615"/>
-        <w:gridCol w:w="7615"/>
+        <w:gridCol w:w="6100"/>
+        <w:gridCol w:w="4271"/>
+        <w:gridCol w:w="6908"/>
       </w:tblGrid>
       <w:tr>
         <w:tc>
@@ -4893,6 +6355,49 @@
                 <w:lang w:val="en-US"/>
               </w:rPr>
             </w:pPr>
+            <w:r>
+              <w:rPr>
+                <w:lang w:val="en-US"/>
+              </w:rPr>
+              <w:t xml:space="preserve">Jad: </w:t>
+            </w:r>
+            <w:r>
+              <w:rPr>
+                <w:lang w:val="en-US"/>
+              </w:rPr>
+              <w:t>Won’t fix</w:t>
+            </w:r>
+            <w:r>
+              <w:rPr>
+                <w:lang w:val="en-US"/>
+              </w:rPr>
+              <w:t xml:space="preserve">. </w:t>
+            </w:r>
+          </w:p>
+          <w:p>
+            <w:pPr>
+              <w:rPr>
+                <w:lang w:val="en-US"/>
+              </w:rPr>
+            </w:pPr>
+            <w:r>
+              <w:rPr>
+                <w:lang w:val="en-US"/>
+              </w:rPr>
+              <w:t xml:space="preserve">Following the same </w:t>
+            </w:r>
+            <w:r>
+              <w:rPr>
+                <w:lang w:val="en-US"/>
+              </w:rPr>
+              <w:t xml:space="preserve">format as the </w:t>
+            </w:r>
+            <w:r>
+              <w:rPr>
+                <w:lang w:val="en-US"/>
+              </w:rPr>
+              <w:t>(reference) CM specs. Note that this is not the reference list, so the bullet list might be quite an overkill with few words per line.</w:t>
+            </w:r>
           </w:p>
         </w:tc>
         <w:tc>
@@ -4909,7 +6414,7 @@
               <w:rPr>
                 <w:lang w:val="en-US"/>
               </w:rPr>
-              <w:t>Jad: Maybe. We have the same format as the CM specs. So, we need to decide.</w:t>
+              <w:t>-</w:t>
             </w:r>
           </w:p>
         </w:tc>
@@ -5007,28 +6512,82 @@
           </w:tcPr>
           <w:p>
             <w:pPr>
-              <w:rPr>
-                <w:lang w:val="en-US"/>
-              </w:rPr>
-            </w:pPr>
-            <w:r>
-              <w:rPr>
-                <w:lang w:val="en-US"/>
-              </w:rPr>
-              <w:t>Jad: yes, but should we also change the text under so it is consistent?</w:t>
-            </w:r>
-          </w:p>
-          <w:p>
-            <w:pPr>
-              <w:rPr>
-                <w:lang w:val="en-US"/>
-              </w:rPr>
-            </w:pPr>
-            <w:r>
-              <w:rPr>
-                <w:lang w:val="en-US"/>
-              </w:rPr>
-              <w:t>http://open-services.net/bin/view/Main/RmVocabulary#RequirementCollection</w:t>
+              <w:tabs>
+                <w:tab w:val="left" w:pos="916"/>
+                <w:tab w:val="left" w:pos="1832"/>
+                <w:tab w:val="left" w:pos="2748"/>
+                <w:tab w:val="left" w:pos="3664"/>
+                <w:tab w:val="left" w:pos="4580"/>
+                <w:tab w:val="left" w:pos="5496"/>
+                <w:tab w:val="left" w:pos="6412"/>
+                <w:tab w:val="left" w:pos="7328"/>
+                <w:tab w:val="left" w:pos="8244"/>
+                <w:tab w:val="left" w:pos="9160"/>
+                <w:tab w:val="left" w:pos="10076"/>
+                <w:tab w:val="left" w:pos="10992"/>
+                <w:tab w:val="left" w:pos="11908"/>
+                <w:tab w:val="left" w:pos="12824"/>
+                <w:tab w:val="left" w:pos="13740"/>
+                <w:tab w:val="left" w:pos="14656"/>
+              </w:tabs>
+              <w:rPr>
+                <w:b/>
+                <w:color w:val="FF0000"/>
+              </w:rPr>
+            </w:pPr>
+            <w:r>
+              <w:rPr>
+                <w:b/>
+                <w:color w:val="FF0000"/>
+              </w:rPr>
+              <w:t xml:space="preserve">Jim, Martin &amp; Nick: </w:t>
+            </w:r>
+          </w:p>
+          <w:p>
+            <w:pPr>
+              <w:rPr>
+                <w:color w:val="FF0000"/>
+                <w:lang w:val="en-US"/>
+              </w:rPr>
+            </w:pPr>
+            <w:r>
+              <w:rPr>
+                <w:color w:val="FF0000"/>
+                <w:lang w:val="en-US"/>
+              </w:rPr>
+              <w:t xml:space="preserve">Can we change the description of vocabulary terms? </w:t>
+            </w:r>
+          </w:p>
+          <w:p>
+            <w:pPr>
+              <w:rPr>
+                <w:lang w:val="en-US"/>
+              </w:rPr>
+            </w:pPr>
+            <w:r>
+              <w:rPr>
+                <w:color w:val="FF0000"/>
+                <w:lang w:val="en-US"/>
+              </w:rPr>
+              <w:t xml:space="preserve">We will need to change it under </w:t>
+            </w:r>
+            <w:hyperlink r:id="rId13" w:history="1">
+              <w:r>
+                <w:rPr>
+                  <w:rStyle w:val="Hyperlink"/>
+                  <w:rFonts w:ascii="Calibri" w:hAnsi="Calibri" w:cs="Calibri"/>
+                  <w:color w:val="FF0000"/>
+                  <w:lang w:val="en-US"/>
+                </w:rPr>
+                <w:t>http://open-services.net/bin/view/Main/RmVocabulary#RequirementCollection</w:t>
+              </w:r>
+            </w:hyperlink>
+            <w:r>
+              <w:rPr>
+                <w:color w:val="FF0000"/>
+                <w:lang w:val="en-US"/>
+              </w:rPr>
+              <w:t xml:space="preserve"> as well!</w:t>
             </w:r>
           </w:p>
         </w:tc>
@@ -5190,15 +6749,64 @@
           </w:tcPr>
           <w:p>
             <w:pPr>
-              <w:rPr>
-                <w:lang w:val="en-US"/>
-              </w:rPr>
-            </w:pPr>
-            <w:r>
-              <w:rPr>
-                <w:lang w:val="en-US"/>
-              </w:rPr>
-              <w:t>Jad: same as point just above. How much can be change from what is at the URIs?</w:t>
+              <w:tabs>
+                <w:tab w:val="left" w:pos="916"/>
+                <w:tab w:val="left" w:pos="1832"/>
+                <w:tab w:val="left" w:pos="2748"/>
+                <w:tab w:val="left" w:pos="3664"/>
+                <w:tab w:val="left" w:pos="4580"/>
+                <w:tab w:val="left" w:pos="5496"/>
+                <w:tab w:val="left" w:pos="6412"/>
+                <w:tab w:val="left" w:pos="7328"/>
+                <w:tab w:val="left" w:pos="8244"/>
+                <w:tab w:val="left" w:pos="9160"/>
+                <w:tab w:val="left" w:pos="10076"/>
+                <w:tab w:val="left" w:pos="10992"/>
+                <w:tab w:val="left" w:pos="11908"/>
+                <w:tab w:val="left" w:pos="12824"/>
+                <w:tab w:val="left" w:pos="13740"/>
+                <w:tab w:val="left" w:pos="14656"/>
+              </w:tabs>
+              <w:rPr>
+                <w:b/>
+                <w:color w:val="FF0000"/>
+              </w:rPr>
+            </w:pPr>
+            <w:r>
+              <w:rPr>
+                <w:b/>
+                <w:color w:val="FF0000"/>
+              </w:rPr>
+              <w:t xml:space="preserve">Jim, Martin &amp; Nick: </w:t>
+            </w:r>
+          </w:p>
+          <w:p>
+            <w:pPr>
+              <w:rPr>
+                <w:color w:val="FF0000"/>
+                <w:lang w:val="en-US"/>
+              </w:rPr>
+            </w:pPr>
+            <w:r>
+              <w:rPr>
+                <w:color w:val="FF0000"/>
+                <w:lang w:val="en-US"/>
+              </w:rPr>
+              <w:t>See comment just above.</w:t>
+            </w:r>
+          </w:p>
+          <w:p>
+            <w:pPr>
+              <w:rPr>
+                <w:lang w:val="en-US"/>
+              </w:rPr>
+            </w:pPr>
+            <w:r>
+              <w:rPr>
+                <w:color w:val="FF0000"/>
+                <w:lang w:val="en-US"/>
+              </w:rPr>
+              <w:t>How much can be change from what is at the URIs?</w:t>
             </w:r>
           </w:p>
         </w:tc>
@@ -5327,6 +6935,15 @@
                 <w:lang w:val="en"/>
               </w:rPr>
             </w:pPr>
+            <w:r>
+              <w:rPr>
+                <w:color w:val="1F4E79"/>
+                <w:sz w:val="20"/>
+                <w:szCs w:val="20"/>
+                <w:lang w:val="en"/>
+              </w:rPr>
+              <w:t>-</w:t>
+            </w:r>
           </w:p>
         </w:tc>
       </w:tr>
@@ -5513,6 +7130,39 @@
           </w:tcPr>
           <w:p>
             <w:pPr>
+              <w:tabs>
+                <w:tab w:val="left" w:pos="916"/>
+                <w:tab w:val="left" w:pos="1832"/>
+                <w:tab w:val="left" w:pos="2748"/>
+                <w:tab w:val="left" w:pos="3664"/>
+                <w:tab w:val="left" w:pos="4580"/>
+                <w:tab w:val="left" w:pos="5496"/>
+                <w:tab w:val="left" w:pos="6412"/>
+                <w:tab w:val="left" w:pos="7328"/>
+                <w:tab w:val="left" w:pos="8244"/>
+                <w:tab w:val="left" w:pos="9160"/>
+                <w:tab w:val="left" w:pos="10076"/>
+                <w:tab w:val="left" w:pos="10992"/>
+                <w:tab w:val="left" w:pos="11908"/>
+                <w:tab w:val="left" w:pos="12824"/>
+                <w:tab w:val="left" w:pos="13740"/>
+                <w:tab w:val="left" w:pos="14656"/>
+              </w:tabs>
+              <w:rPr>
+                <w:b/>
+                <w:color w:val="FF0000"/>
+              </w:rPr>
+            </w:pPr>
+            <w:r>
+              <w:rPr>
+                <w:b/>
+                <w:color w:val="FF0000"/>
+              </w:rPr>
+              <w:t xml:space="preserve">Jim, Martin &amp; Nick: </w:t>
+            </w:r>
+          </w:p>
+          <w:p>
+            <w:pPr>
               <w:rPr>
                 <w:color w:val="1F4E79"/>
                 <w:sz w:val="20"/>
@@ -5522,12 +7172,12 @@
             </w:pPr>
             <w:r>
               <w:rPr>
-                <w:color w:val="1F4E79"/>
+                <w:color w:val="FF0000"/>
                 <w:sz w:val="20"/>
                 <w:szCs w:val="20"/>
                 <w:lang w:val="en"/>
               </w:rPr>
-              <w:t>Jad: Is this meant to be “possessed” or “posed”? Where did this text come from, so we can check?</w:t>
+              <w:t>Is this meant to be “possessed” or “posed”? Where did this text come from, so we can check?</w:t>
             </w:r>
           </w:p>
         </w:tc>
@@ -5684,6 +7334,15 @@
                 <w:lang w:val="en"/>
               </w:rPr>
             </w:pPr>
+            <w:r>
+              <w:rPr>
+                <w:color w:val="1F4E79"/>
+                <w:sz w:val="20"/>
+                <w:szCs w:val="20"/>
+                <w:lang w:val="en"/>
+              </w:rPr>
+              <w:t>-</w:t>
+            </w:r>
           </w:p>
         </w:tc>
       </w:tr>
@@ -6786,6 +8445,54 @@
       <w:szCs w:val="20"/>
     </w:rPr>
   </w:style>
+  <w:style w:type="paragraph" w:styleId="HTMLPreformatted">
+    <w:name w:val="HTML Preformatted"/>
+    <w:basedOn w:val="Normal"/>
+    <w:link w:val="HTMLPreformattedChar"/>
+    <w:uiPriority w:val="99"/>
+    <w:semiHidden/>
+    <w:unhideWhenUsed/>
+    <w:rsid w:val="001D2439"/>
+    <w:pPr>
+      <w:tabs>
+        <w:tab w:val="left" w:pos="916"/>
+        <w:tab w:val="left" w:pos="1832"/>
+        <w:tab w:val="left" w:pos="2748"/>
+        <w:tab w:val="left" w:pos="3664"/>
+        <w:tab w:val="left" w:pos="4580"/>
+        <w:tab w:val="left" w:pos="5496"/>
+        <w:tab w:val="left" w:pos="6412"/>
+        <w:tab w:val="left" w:pos="7328"/>
+        <w:tab w:val="left" w:pos="8244"/>
+        <w:tab w:val="left" w:pos="9160"/>
+        <w:tab w:val="left" w:pos="10076"/>
+        <w:tab w:val="left" w:pos="10992"/>
+        <w:tab w:val="left" w:pos="11908"/>
+        <w:tab w:val="left" w:pos="12824"/>
+        <w:tab w:val="left" w:pos="13740"/>
+        <w:tab w:val="left" w:pos="14656"/>
+      </w:tabs>
+    </w:pPr>
+    <w:rPr>
+      <w:rFonts w:ascii="Courier New" w:hAnsi="Courier New" w:cs="Courier New"/>
+      <w:sz w:val="20"/>
+      <w:szCs w:val="20"/>
+    </w:rPr>
+  </w:style>
+  <w:style w:type="character" w:customStyle="1" w:styleId="HTMLPreformattedChar">
+    <w:name w:val="HTML Preformatted Char"/>
+    <w:basedOn w:val="DefaultParagraphFont"/>
+    <w:link w:val="HTMLPreformatted"/>
+    <w:uiPriority w:val="99"/>
+    <w:semiHidden/>
+    <w:rsid w:val="001D2439"/>
+    <w:rPr>
+      <w:rFonts w:ascii="Courier New" w:eastAsia="Times New Roman" w:hAnsi="Courier New" w:cs="Courier New"/>
+      <w:sz w:val="20"/>
+      <w:szCs w:val="20"/>
+      <w:lang w:eastAsia="en-GB"/>
+    </w:rPr>
+  </w:style>
 </w:styles>
 </file>
 

</xml_diff>

<commit_message>
Simplified section "2.4 Resource Formats"
</commit_message>
<xml_diff>
--- a/rm/OSLC RM TC Reviews.docx
+++ b/rm/OSLC RM TC Reviews.docx
@@ -1466,6 +1466,12 @@
                 <w:lang w:val="en-US"/>
               </w:rPr>
             </w:pPr>
+            <w:r>
+              <w:rPr>
+                <w:lang w:val="en-US"/>
+              </w:rPr>
+              <w:t>Jad: Reduced 2.4 to simply refer to OSLC Core 3.0</w:t>
+            </w:r>
           </w:p>
         </w:tc>
         <w:tc>
@@ -1485,7 +1491,15 @@
                 <w:color w:val="FF0000"/>
                 <w:lang w:val="en-US"/>
               </w:rPr>
-              <w:t>Jad:</w:t>
+              <w:t>Martin + Jim</w:t>
+            </w:r>
+            <w:r>
+              <w:rPr>
+                <w:b/>
+                <w:color w:val="FF0000"/>
+                <w:lang w:val="en-US"/>
+              </w:rPr>
+              <w:t>:</w:t>
             </w:r>
             <w:r>
               <w:rPr>
@@ -1498,23 +1512,60 @@
           <w:p>
             <w:pPr>
               <w:rPr>
-                <w:lang w:val="en-US"/>
-              </w:rPr>
-            </w:pPr>
-            <w:r>
-              <w:rPr>
-                <w:color w:val="FF0000"/>
-                <w:lang w:val="en-US"/>
-              </w:rPr>
-              <w:t>As discussed during the 20180308 telco: “</w:t>
-            </w:r>
-            <w:r>
-              <w:rPr>
-                <w:bCs/>
-                <w:color w:val="FF0000"/>
-                <w:lang w:val="en-US"/>
-              </w:rPr>
-              <w:t>Sec 2.4 resource formats - leave in abeyance until we have settled what to do in the Core committee”</w:t>
+                <w:color w:val="FF0000"/>
+                <w:lang w:val="en-US"/>
+              </w:rPr>
+            </w:pPr>
+            <w:r>
+              <w:rPr>
+                <w:color w:val="FF0000"/>
+                <w:lang w:val="en-US"/>
+              </w:rPr>
+              <w:t xml:space="preserve">Can you confirm that the formulation and </w:t>
+            </w:r>
+            <w:r>
+              <w:rPr>
+                <w:color w:val="FF0000"/>
+                <w:lang w:val="en-US"/>
+              </w:rPr>
+              <w:t>reduction</w:t>
+            </w:r>
+            <w:r>
+              <w:rPr>
+                <w:color w:val="FF0000"/>
+                <w:lang w:val="en-US"/>
+              </w:rPr>
+              <w:t xml:space="preserve"> is </w:t>
+            </w:r>
+            <w:r>
+              <w:rPr>
+                <w:color w:val="FF0000"/>
+                <w:lang w:val="en-US"/>
+              </w:rPr>
+              <w:t>acceptable?</w:t>
+            </w:r>
+          </w:p>
+          <w:p>
+            <w:pPr>
+              <w:rPr>
+                <w:lang w:val="en-US"/>
+              </w:rPr>
+            </w:pPr>
+            <w:r>
+              <w:rPr>
+                <w:color w:val="FF0000"/>
+                <w:lang w:val="en-US"/>
+              </w:rPr>
+              <w:t>I have also re</w:t>
+            </w:r>
+            <w:bookmarkStart w:id="0" w:name="_GoBack"/>
+            <w:bookmarkEnd w:id="0"/>
+            <w:r>
+              <w:rPr>
+                <w:color w:val="FF0000"/>
+                <w:lang w:val="en-US"/>
+              </w:rPr>
+              <w:t>moved the last 4 rows in “2.1 Compliance” since they also referred to resource formats.</w:t>
             </w:r>
           </w:p>
         </w:tc>
@@ -1522,6 +1573,19 @@
           <w:tcPr>
             <w:tcW w:w="4536" w:type="dxa"/>
           </w:tcPr>
+          <w:p>
+            <w:pPr>
+              <w:rPr>
+                <w:lang w:val="en-US"/>
+              </w:rPr>
+            </w:pPr>
+            <w:r>
+              <w:rPr>
+                <w:lang w:val="en-US"/>
+              </w:rPr>
+              <w:t xml:space="preserve">CM needs to be changed as well. </w:t>
+            </w:r>
+          </w:p>
           <w:p>
             <w:pPr>
               <w:rPr>
@@ -4168,15 +4232,7 @@
                 <w:sz w:val="20"/>
                 <w:szCs w:val="20"/>
               </w:rPr>
-              <w:t>Jad: Fixed</w:t>
-            </w:r>
-            <w:r>
-              <w:rPr>
-                <w:rFonts w:ascii="Courier New" w:hAnsi="Courier New" w:cs="Courier New"/>
-                <w:sz w:val="20"/>
-                <w:szCs w:val="20"/>
-              </w:rPr>
-              <w:t xml:space="preserve"> as per T</w:t>
+              <w:t>Jad: Fixed as per T</w:t>
             </w:r>
             <w:r>
               <w:rPr>
@@ -4419,7 +4475,6 @@
                 <w:color w:val="FF0000"/>
               </w:rPr>
             </w:pPr>
-            <w:bookmarkStart w:id="0" w:name="_GoBack"/>
             <w:r>
               <w:rPr>
                 <w:b/>
@@ -4428,7 +4483,6 @@
               <w:t xml:space="preserve">Jim, Martin &amp; Nick: </w:t>
             </w:r>
           </w:p>
-          <w:bookmarkEnd w:id="0"/>
           <w:p>
             <w:pPr>
               <w:tabs>
@@ -6555,39 +6609,14 @@
                 <w:color w:val="FF0000"/>
                 <w:lang w:val="en-US"/>
               </w:rPr>
-              <w:t xml:space="preserve">Can we change the description of vocabulary terms? </w:t>
-            </w:r>
-          </w:p>
-          <w:p>
-            <w:pPr>
-              <w:rPr>
-                <w:lang w:val="en-US"/>
-              </w:rPr>
-            </w:pPr>
-            <w:r>
-              <w:rPr>
-                <w:color w:val="FF0000"/>
-                <w:lang w:val="en-US"/>
-              </w:rPr>
-              <w:t xml:space="preserve">We will need to change it under </w:t>
-            </w:r>
-            <w:hyperlink r:id="rId13" w:history="1">
-              <w:r>
-                <w:rPr>
-                  <w:rStyle w:val="Hyperlink"/>
-                  <w:rFonts w:ascii="Calibri" w:hAnsi="Calibri" w:cs="Calibri"/>
-                  <w:color w:val="FF0000"/>
-                  <w:lang w:val="en-US"/>
-                </w:rPr>
-                <w:t>http://open-services.net/bin/view/Main/RmVocabulary#RequirementCollection</w:t>
-              </w:r>
-            </w:hyperlink>
-            <w:r>
-              <w:rPr>
-                <w:color w:val="FF0000"/>
-                <w:lang w:val="en-US"/>
-              </w:rPr>
-              <w:t xml:space="preserve"> as well!</w:t>
+              <w:t xml:space="preserve">“includes” makes more sense than “uses” But was there a reason one used “uses”. Are we changing the meaning of this term if we make this change? </w:t>
+            </w:r>
+            <w:r>
+              <w:rPr>
+                <w:color w:val="FF0000"/>
+                <w:lang w:val="en-US"/>
+              </w:rPr>
+              <w:t xml:space="preserve"> </w:t>
             </w:r>
           </w:p>
         </w:tc>
@@ -6739,6 +6768,344 @@
             <w:pPr>
               <w:rPr>
                 <w:lang w:val="en-US"/>
+              </w:rPr>
+            </w:pPr>
+            <w:r>
+              <w:rPr>
+                <w:lang w:val="en-US"/>
+              </w:rPr>
+              <w:t>Jad: Fixed.</w:t>
+            </w:r>
+          </w:p>
+        </w:tc>
+        <w:tc>
+          <w:tcPr>
+            <w:tcW w:w="7615" w:type="dxa"/>
+          </w:tcPr>
+          <w:p>
+            <w:pPr>
+              <w:rPr>
+                <w:lang w:val="en-US"/>
+              </w:rPr>
+            </w:pPr>
+            <w:r>
+              <w:rPr>
+                <w:b/>
+              </w:rPr>
+              <w:t>-</w:t>
+            </w:r>
+          </w:p>
+        </w:tc>
+      </w:tr>
+      <w:tr>
+        <w:tc>
+          <w:tcPr>
+            <w:tcW w:w="8526" w:type="dxa"/>
+          </w:tcPr>
+          <w:p>
+            <w:pPr>
+              <w:pStyle w:val="ListParagraph"/>
+              <w:numPr>
+                <w:ilvl w:val="0"/>
+                <w:numId w:val="4"/>
+              </w:numPr>
+              <w:contextualSpacing w:val="0"/>
+              <w:rPr>
+                <w:color w:val="1F497D"/>
+                <w:lang w:val="en-US"/>
+              </w:rPr>
+            </w:pPr>
+            <w:r>
+              <w:rPr>
+                <w:color w:val="1F4E79"/>
+                <w:sz w:val="20"/>
+                <w:szCs w:val="20"/>
+                <w:lang w:val="en"/>
+              </w:rPr>
+              <w:t xml:space="preserve">3.1 </w:t>
+            </w:r>
+            <w:proofErr w:type="spellStart"/>
+            <w:proofErr w:type="gramStart"/>
+            <w:r>
+              <w:rPr>
+                <w:color w:val="1F4E79"/>
+                <w:sz w:val="20"/>
+                <w:szCs w:val="20"/>
+                <w:lang w:val="en"/>
+              </w:rPr>
+              <w:t>Resource:Requirement</w:t>
+            </w:r>
+            <w:proofErr w:type="spellEnd"/>
+            <w:proofErr w:type="gramEnd"/>
+          </w:p>
+          <w:p>
+            <w:pPr>
+              <w:pStyle w:val="ListParagraph"/>
+              <w:numPr>
+                <w:ilvl w:val="1"/>
+                <w:numId w:val="4"/>
+              </w:numPr>
+              <w:contextualSpacing w:val="0"/>
+              <w:rPr>
+                <w:color w:val="1F497D"/>
+                <w:lang w:val="en-US"/>
+              </w:rPr>
+            </w:pPr>
+            <w:r>
+              <w:rPr>
+                <w:color w:val="1F4E79"/>
+                <w:sz w:val="20"/>
+                <w:szCs w:val="20"/>
+                <w:lang w:val="en"/>
+              </w:rPr>
+              <w:t>Suggest a period instead of a comma in the following sentence:</w:t>
+            </w:r>
+          </w:p>
+          <w:p>
+            <w:pPr>
+              <w:pStyle w:val="ListParagraph"/>
+              <w:numPr>
+                <w:ilvl w:val="2"/>
+                <w:numId w:val="4"/>
+              </w:numPr>
+              <w:contextualSpacing w:val="0"/>
+              <w:rPr>
+                <w:color w:val="1F497D"/>
+                <w:lang w:val="en-US"/>
+              </w:rPr>
+            </w:pPr>
+            <w:r>
+              <w:rPr>
+                <w:sz w:val="20"/>
+                <w:szCs w:val="20"/>
+                <w:lang w:val="en"/>
+              </w:rPr>
+              <w:t>Requirement resource properties are not limited to the ones defined in this specification, service providers may provide additional properties</w:t>
+            </w:r>
+          </w:p>
+        </w:tc>
+        <w:tc>
+          <w:tcPr>
+            <w:tcW w:w="7615" w:type="dxa"/>
+          </w:tcPr>
+          <w:p>
+            <w:pPr>
+              <w:rPr>
+                <w:color w:val="1F4E79"/>
+                <w:sz w:val="20"/>
+                <w:szCs w:val="20"/>
+                <w:lang w:val="en"/>
+              </w:rPr>
+            </w:pPr>
+            <w:r>
+              <w:rPr>
+                <w:color w:val="1F4E79"/>
+                <w:sz w:val="20"/>
+                <w:szCs w:val="20"/>
+                <w:lang w:val="en"/>
+              </w:rPr>
+              <w:t>Jad: Fixed.</w:t>
+            </w:r>
+          </w:p>
+        </w:tc>
+        <w:tc>
+          <w:tcPr>
+            <w:tcW w:w="7615" w:type="dxa"/>
+          </w:tcPr>
+          <w:p>
+            <w:pPr>
+              <w:rPr>
+                <w:color w:val="1F4E79"/>
+                <w:sz w:val="20"/>
+                <w:szCs w:val="20"/>
+                <w:lang w:val="en"/>
+              </w:rPr>
+            </w:pPr>
+            <w:r>
+              <w:rPr>
+                <w:color w:val="1F4E79"/>
+                <w:sz w:val="20"/>
+                <w:szCs w:val="20"/>
+                <w:lang w:val="en"/>
+              </w:rPr>
+              <w:t>-</w:t>
+            </w:r>
+          </w:p>
+        </w:tc>
+      </w:tr>
+      <w:tr>
+        <w:tc>
+          <w:tcPr>
+            <w:tcW w:w="8526" w:type="dxa"/>
+          </w:tcPr>
+          <w:p>
+            <w:pPr>
+              <w:pStyle w:val="ListParagraph"/>
+              <w:numPr>
+                <w:ilvl w:val="0"/>
+                <w:numId w:val="4"/>
+              </w:numPr>
+              <w:contextualSpacing w:val="0"/>
+              <w:rPr>
+                <w:color w:val="1F4E79"/>
+                <w:sz w:val="20"/>
+                <w:szCs w:val="20"/>
+                <w:lang w:val="en"/>
+              </w:rPr>
+            </w:pPr>
+            <w:r>
+              <w:rPr>
+                <w:color w:val="1F4E79"/>
+                <w:sz w:val="20"/>
+                <w:szCs w:val="20"/>
+                <w:lang w:val="en"/>
+              </w:rPr>
+              <w:t xml:space="preserve">3.1 </w:t>
+            </w:r>
+            <w:proofErr w:type="spellStart"/>
+            <w:proofErr w:type="gramStart"/>
+            <w:r>
+              <w:rPr>
+                <w:color w:val="1F4E79"/>
+                <w:sz w:val="20"/>
+                <w:szCs w:val="20"/>
+                <w:lang w:val="en"/>
+              </w:rPr>
+              <w:t>Resource:Requirement</w:t>
+            </w:r>
+            <w:proofErr w:type="spellEnd"/>
+            <w:proofErr w:type="gramEnd"/>
+          </w:p>
+          <w:p>
+            <w:pPr>
+              <w:pStyle w:val="ListParagraph"/>
+              <w:numPr>
+                <w:ilvl w:val="1"/>
+                <w:numId w:val="4"/>
+              </w:numPr>
+              <w:rPr>
+                <w:color w:val="1F4E79"/>
+                <w:sz w:val="20"/>
+                <w:szCs w:val="20"/>
+                <w:lang w:val="en"/>
+              </w:rPr>
+            </w:pPr>
+            <w:r>
+              <w:rPr>
+                <w:color w:val="1F4E79"/>
+                <w:sz w:val="20"/>
+                <w:szCs w:val="20"/>
+                <w:lang w:val="en"/>
+              </w:rPr>
+              <w:t>Description section, need to fix grammar here – “</w:t>
+            </w:r>
+            <w:r>
+              <w:rPr>
+                <w:sz w:val="20"/>
+                <w:szCs w:val="20"/>
+                <w:lang w:val="en"/>
+              </w:rPr>
+              <w:t xml:space="preserve">or </w:t>
+            </w:r>
+            <w:proofErr w:type="spellStart"/>
+            <w:r>
+              <w:rPr>
+                <w:sz w:val="20"/>
+                <w:szCs w:val="20"/>
+                <w:lang w:val="en"/>
+              </w:rPr>
+              <w:t>possed</w:t>
+            </w:r>
+            <w:proofErr w:type="spellEnd"/>
+            <w:r>
+              <w:rPr>
+                <w:sz w:val="20"/>
+                <w:szCs w:val="20"/>
+                <w:lang w:val="en"/>
+              </w:rPr>
+              <w:t xml:space="preserve"> by a solution component,”</w:t>
+            </w:r>
+          </w:p>
+          <w:p>
+            <w:pPr>
+              <w:pStyle w:val="ListParagraph"/>
+              <w:numPr>
+                <w:ilvl w:val="1"/>
+                <w:numId w:val="4"/>
+              </w:numPr>
+              <w:rPr>
+                <w:color w:val="1F4E79"/>
+                <w:sz w:val="20"/>
+                <w:szCs w:val="20"/>
+                <w:lang w:val="en"/>
+              </w:rPr>
+            </w:pPr>
+            <w:r>
+              <w:rPr>
+                <w:color w:val="1F4E79"/>
+                <w:sz w:val="20"/>
+                <w:szCs w:val="20"/>
+                <w:lang w:val="en"/>
+              </w:rPr>
+              <w:t xml:space="preserve">Add ‘or to’ here </w:t>
+            </w:r>
+            <w:r>
+              <w:rPr>
+                <w:rFonts w:ascii="Wingdings" w:hAnsi="Wingdings"/>
+                <w:color w:val="1F4E79"/>
+                <w:sz w:val="20"/>
+                <w:szCs w:val="20"/>
+                <w:lang w:val="en"/>
+              </w:rPr>
+              <w:t></w:t>
+            </w:r>
+            <w:r>
+              <w:rPr>
+                <w:color w:val="1F4E79"/>
+                <w:sz w:val="20"/>
+                <w:szCs w:val="20"/>
+                <w:lang w:val="en"/>
+              </w:rPr>
+              <w:t xml:space="preserve"> “……</w:t>
+            </w:r>
+            <w:r>
+              <w:rPr>
+                <w:sz w:val="20"/>
+                <w:szCs w:val="20"/>
+                <w:lang w:val="en"/>
+              </w:rPr>
+              <w:t xml:space="preserve">achieve an objective, </w:t>
+            </w:r>
+            <w:r>
+              <w:rPr>
+                <w:color w:val="FF0000"/>
+                <w:sz w:val="20"/>
+                <w:szCs w:val="20"/>
+                <w:lang w:val="en"/>
+              </w:rPr>
+              <w:t xml:space="preserve">or to </w:t>
+            </w:r>
+            <w:r>
+              <w:rPr>
+                <w:sz w:val="20"/>
+                <w:szCs w:val="20"/>
+                <w:lang w:val="en"/>
+              </w:rPr>
+              <w:t>satisfy a contract, standard, specification, or other formally imposed documents.”</w:t>
+            </w:r>
+          </w:p>
+        </w:tc>
+        <w:tc>
+          <w:tcPr>
+            <w:tcW w:w="7615" w:type="dxa"/>
+          </w:tcPr>
+          <w:p>
+            <w:pPr>
+              <w:rPr>
+                <w:color w:val="1F4E79"/>
+                <w:sz w:val="20"/>
+                <w:szCs w:val="20"/>
+                <w:lang w:val="en"/>
               </w:rPr>
             </w:pPr>
           </w:p>
@@ -6784,400 +7151,84 @@
             <w:pPr>
               <w:rPr>
                 <w:color w:val="FF0000"/>
-                <w:lang w:val="en-US"/>
-              </w:rPr>
-            </w:pPr>
-            <w:r>
-              <w:rPr>
-                <w:color w:val="FF0000"/>
-                <w:lang w:val="en-US"/>
-              </w:rPr>
-              <w:t>See comment just above.</w:t>
-            </w:r>
-          </w:p>
-          <w:p>
-            <w:pPr>
-              <w:rPr>
-                <w:lang w:val="en-US"/>
-              </w:rPr>
-            </w:pPr>
-            <w:r>
-              <w:rPr>
-                <w:color w:val="FF0000"/>
-                <w:lang w:val="en-US"/>
-              </w:rPr>
-              <w:t>How much can be change from what is at the URIs?</w:t>
-            </w:r>
-          </w:p>
-        </w:tc>
-      </w:tr>
-      <w:tr>
-        <w:tc>
-          <w:tcPr>
-            <w:tcW w:w="8526" w:type="dxa"/>
-          </w:tcPr>
-          <w:p>
-            <w:pPr>
-              <w:pStyle w:val="ListParagraph"/>
-              <w:numPr>
-                <w:ilvl w:val="0"/>
-                <w:numId w:val="4"/>
-              </w:numPr>
-              <w:contextualSpacing w:val="0"/>
-              <w:rPr>
-                <w:color w:val="1F497D"/>
-                <w:lang w:val="en-US"/>
-              </w:rPr>
-            </w:pPr>
-            <w:r>
-              <w:rPr>
+                <w:sz w:val="20"/>
+                <w:szCs w:val="20"/>
+                <w:lang w:val="en"/>
+              </w:rPr>
+            </w:pPr>
+            <w:r>
+              <w:rPr>
+                <w:color w:val="FF0000"/>
+                <w:sz w:val="20"/>
+                <w:szCs w:val="20"/>
+                <w:lang w:val="en"/>
+              </w:rPr>
+              <w:t>Is this meant to be “possessed” or “posed”? Where did this text come from, so we can check?</w:t>
+            </w:r>
+          </w:p>
+          <w:p>
+            <w:pPr>
+              <w:rPr>
+                <w:b/>
                 <w:color w:val="1F4E79"/>
                 <w:sz w:val="20"/>
                 <w:szCs w:val="20"/>
                 <w:lang w:val="en"/>
               </w:rPr>
-              <w:t xml:space="preserve">3.1 </w:t>
+            </w:pPr>
+            <w:r>
+              <w:rPr>
+                <w:b/>
+                <w:color w:val="FF0000"/>
+                <w:sz w:val="20"/>
+                <w:szCs w:val="20"/>
+                <w:lang w:val="en"/>
+              </w:rPr>
+              <w:t xml:space="preserve">More importantly, why is there such a </w:t>
             </w:r>
             <w:proofErr w:type="spellStart"/>
-            <w:proofErr w:type="gramStart"/>
-            <w:r>
-              <w:rPr>
-                <w:color w:val="1F4E79"/>
+            <w:r>
+              <w:rPr>
+                <w:b/>
+                <w:color w:val="FF0000"/>
                 <w:sz w:val="20"/>
                 <w:szCs w:val="20"/>
                 <w:lang w:val="en"/>
               </w:rPr>
-              <w:t>Resource:Requirement</w:t>
+              <w:t>desciption</w:t>
             </w:r>
             <w:proofErr w:type="spellEnd"/>
-            <w:proofErr w:type="gramEnd"/>
-          </w:p>
-          <w:p>
-            <w:pPr>
-              <w:pStyle w:val="ListParagraph"/>
-              <w:numPr>
-                <w:ilvl w:val="1"/>
-                <w:numId w:val="4"/>
-              </w:numPr>
-              <w:contextualSpacing w:val="0"/>
-              <w:rPr>
-                <w:color w:val="1F497D"/>
-                <w:lang w:val="en-US"/>
-              </w:rPr>
-            </w:pPr>
-            <w:r>
-              <w:rPr>
-                <w:color w:val="1F4E79"/>
+            <w:r>
+              <w:rPr>
+                <w:b/>
+                <w:color w:val="FF0000"/>
                 <w:sz w:val="20"/>
                 <w:szCs w:val="20"/>
                 <w:lang w:val="en"/>
               </w:rPr>
-              <w:t>Suggest a period instead of a comma in the following sentence:</w:t>
-            </w:r>
-          </w:p>
-          <w:p>
-            <w:pPr>
-              <w:pStyle w:val="ListParagraph"/>
-              <w:numPr>
-                <w:ilvl w:val="2"/>
-                <w:numId w:val="4"/>
-              </w:numPr>
-              <w:contextualSpacing w:val="0"/>
-              <w:rPr>
-                <w:color w:val="1F497D"/>
-                <w:lang w:val="en-US"/>
-              </w:rPr>
-            </w:pPr>
-            <w:r>
-              <w:rPr>
+              <w:t xml:space="preserve">, when the Requirement vocabulary term is much more </w:t>
+            </w:r>
+            <w:proofErr w:type="spellStart"/>
+            <w:r>
+              <w:rPr>
+                <w:b/>
+                <w:color w:val="FF0000"/>
                 <w:sz w:val="20"/>
                 <w:szCs w:val="20"/>
                 <w:lang w:val="en"/>
               </w:rPr>
-              <w:t>Requirement resource properties are not limited to the ones defined in this specification, service providers may provide additional properties</w:t>
-            </w:r>
-          </w:p>
-        </w:tc>
-        <w:tc>
-          <w:tcPr>
-            <w:tcW w:w="7615" w:type="dxa"/>
-          </w:tcPr>
-          <w:p>
-            <w:pPr>
-              <w:rPr>
-                <w:color w:val="1F4E79"/>
+              <w:t>consise</w:t>
+            </w:r>
+            <w:proofErr w:type="spellEnd"/>
+            <w:r>
+              <w:rPr>
+                <w:b/>
+                <w:color w:val="FF0000"/>
                 <w:sz w:val="20"/>
                 <w:szCs w:val="20"/>
                 <w:lang w:val="en"/>
               </w:rPr>
-            </w:pPr>
-            <w:r>
-              <w:rPr>
-                <w:color w:val="1F4E79"/>
-                <w:sz w:val="20"/>
-                <w:szCs w:val="20"/>
-                <w:lang w:val="en"/>
-              </w:rPr>
-              <w:t>Jad: Fixed.</w:t>
-            </w:r>
-          </w:p>
-        </w:tc>
-        <w:tc>
-          <w:tcPr>
-            <w:tcW w:w="7615" w:type="dxa"/>
-          </w:tcPr>
-          <w:p>
-            <w:pPr>
-              <w:rPr>
-                <w:color w:val="1F4E79"/>
-                <w:sz w:val="20"/>
-                <w:szCs w:val="20"/>
-                <w:lang w:val="en"/>
-              </w:rPr>
-            </w:pPr>
-            <w:r>
-              <w:rPr>
-                <w:color w:val="1F4E79"/>
-                <w:sz w:val="20"/>
-                <w:szCs w:val="20"/>
-                <w:lang w:val="en"/>
-              </w:rPr>
-              <w:t>-</w:t>
-            </w:r>
-          </w:p>
-        </w:tc>
-      </w:tr>
-      <w:tr>
-        <w:tc>
-          <w:tcPr>
-            <w:tcW w:w="8526" w:type="dxa"/>
-          </w:tcPr>
-          <w:p>
-            <w:pPr>
-              <w:pStyle w:val="ListParagraph"/>
-              <w:numPr>
-                <w:ilvl w:val="0"/>
-                <w:numId w:val="4"/>
-              </w:numPr>
-              <w:contextualSpacing w:val="0"/>
-              <w:rPr>
-                <w:color w:val="1F4E79"/>
-                <w:sz w:val="20"/>
-                <w:szCs w:val="20"/>
-                <w:lang w:val="en"/>
-              </w:rPr>
-            </w:pPr>
-            <w:r>
-              <w:rPr>
-                <w:color w:val="1F4E79"/>
-                <w:sz w:val="20"/>
-                <w:szCs w:val="20"/>
-                <w:lang w:val="en"/>
-              </w:rPr>
-              <w:t xml:space="preserve">3.1 </w:t>
-            </w:r>
-            <w:proofErr w:type="spellStart"/>
-            <w:proofErr w:type="gramStart"/>
-            <w:r>
-              <w:rPr>
-                <w:color w:val="1F4E79"/>
-                <w:sz w:val="20"/>
-                <w:szCs w:val="20"/>
-                <w:lang w:val="en"/>
-              </w:rPr>
-              <w:t>Resource:Requirement</w:t>
-            </w:r>
-            <w:proofErr w:type="spellEnd"/>
-            <w:proofErr w:type="gramEnd"/>
-          </w:p>
-          <w:p>
-            <w:pPr>
-              <w:pStyle w:val="ListParagraph"/>
-              <w:numPr>
-                <w:ilvl w:val="1"/>
-                <w:numId w:val="4"/>
-              </w:numPr>
-              <w:rPr>
-                <w:color w:val="1F4E79"/>
-                <w:sz w:val="20"/>
-                <w:szCs w:val="20"/>
-                <w:lang w:val="en"/>
-              </w:rPr>
-            </w:pPr>
-            <w:r>
-              <w:rPr>
-                <w:color w:val="1F4E79"/>
-                <w:sz w:val="20"/>
-                <w:szCs w:val="20"/>
-                <w:lang w:val="en"/>
-              </w:rPr>
-              <w:t>Description section, need to fix grammar here – “</w:t>
-            </w:r>
-            <w:r>
-              <w:rPr>
-                <w:sz w:val="20"/>
-                <w:szCs w:val="20"/>
-                <w:lang w:val="en"/>
-              </w:rPr>
-              <w:t xml:space="preserve">or </w:t>
-            </w:r>
-            <w:proofErr w:type="spellStart"/>
-            <w:r>
-              <w:rPr>
-                <w:sz w:val="20"/>
-                <w:szCs w:val="20"/>
-                <w:lang w:val="en"/>
-              </w:rPr>
-              <w:t>possed</w:t>
-            </w:r>
-            <w:proofErr w:type="spellEnd"/>
-            <w:r>
-              <w:rPr>
-                <w:sz w:val="20"/>
-                <w:szCs w:val="20"/>
-                <w:lang w:val="en"/>
-              </w:rPr>
-              <w:t xml:space="preserve"> by a solution component,”</w:t>
-            </w:r>
-          </w:p>
-          <w:p>
-            <w:pPr>
-              <w:pStyle w:val="ListParagraph"/>
-              <w:numPr>
-                <w:ilvl w:val="1"/>
-                <w:numId w:val="4"/>
-              </w:numPr>
-              <w:rPr>
-                <w:color w:val="1F4E79"/>
-                <w:sz w:val="20"/>
-                <w:szCs w:val="20"/>
-                <w:lang w:val="en"/>
-              </w:rPr>
-            </w:pPr>
-            <w:r>
-              <w:rPr>
-                <w:color w:val="1F4E79"/>
-                <w:sz w:val="20"/>
-                <w:szCs w:val="20"/>
-                <w:lang w:val="en"/>
-              </w:rPr>
-              <w:t xml:space="preserve">Add ‘or to’ here </w:t>
-            </w:r>
-            <w:r>
-              <w:rPr>
-                <w:rFonts w:ascii="Wingdings" w:hAnsi="Wingdings"/>
-                <w:color w:val="1F4E79"/>
-                <w:sz w:val="20"/>
-                <w:szCs w:val="20"/>
-                <w:lang w:val="en"/>
-              </w:rPr>
-              <w:t></w:t>
-            </w:r>
-            <w:r>
-              <w:rPr>
-                <w:color w:val="1F4E79"/>
-                <w:sz w:val="20"/>
-                <w:szCs w:val="20"/>
-                <w:lang w:val="en"/>
-              </w:rPr>
-              <w:t xml:space="preserve"> “……</w:t>
-            </w:r>
-            <w:r>
-              <w:rPr>
-                <w:sz w:val="20"/>
-                <w:szCs w:val="20"/>
-                <w:lang w:val="en"/>
-              </w:rPr>
-              <w:t xml:space="preserve">achieve an objective, </w:t>
-            </w:r>
-            <w:r>
-              <w:rPr>
-                <w:color w:val="FF0000"/>
-                <w:sz w:val="20"/>
-                <w:szCs w:val="20"/>
-                <w:lang w:val="en"/>
-              </w:rPr>
-              <w:t xml:space="preserve">or to </w:t>
-            </w:r>
-            <w:r>
-              <w:rPr>
-                <w:sz w:val="20"/>
-                <w:szCs w:val="20"/>
-                <w:lang w:val="en"/>
-              </w:rPr>
-              <w:t>satisfy a contract, standard, specification, or other formally imposed documents.”</w:t>
-            </w:r>
-          </w:p>
-        </w:tc>
-        <w:tc>
-          <w:tcPr>
-            <w:tcW w:w="7615" w:type="dxa"/>
-          </w:tcPr>
-          <w:p>
-            <w:pPr>
-              <w:rPr>
-                <w:color w:val="1F4E79"/>
-                <w:sz w:val="20"/>
-                <w:szCs w:val="20"/>
-                <w:lang w:val="en"/>
-              </w:rPr>
-            </w:pPr>
-          </w:p>
-        </w:tc>
-        <w:tc>
-          <w:tcPr>
-            <w:tcW w:w="7615" w:type="dxa"/>
-          </w:tcPr>
-          <w:p>
-            <w:pPr>
-              <w:tabs>
-                <w:tab w:val="left" w:pos="916"/>
-                <w:tab w:val="left" w:pos="1832"/>
-                <w:tab w:val="left" w:pos="2748"/>
-                <w:tab w:val="left" w:pos="3664"/>
-                <w:tab w:val="left" w:pos="4580"/>
-                <w:tab w:val="left" w:pos="5496"/>
-                <w:tab w:val="left" w:pos="6412"/>
-                <w:tab w:val="left" w:pos="7328"/>
-                <w:tab w:val="left" w:pos="8244"/>
-                <w:tab w:val="left" w:pos="9160"/>
-                <w:tab w:val="left" w:pos="10076"/>
-                <w:tab w:val="left" w:pos="10992"/>
-                <w:tab w:val="left" w:pos="11908"/>
-                <w:tab w:val="left" w:pos="12824"/>
-                <w:tab w:val="left" w:pos="13740"/>
-                <w:tab w:val="left" w:pos="14656"/>
-              </w:tabs>
-              <w:rPr>
-                <w:b/>
-                <w:color w:val="FF0000"/>
-              </w:rPr>
-            </w:pPr>
-            <w:r>
-              <w:rPr>
-                <w:b/>
-                <w:color w:val="FF0000"/>
-              </w:rPr>
-              <w:t xml:space="preserve">Jim, Martin &amp; Nick: </w:t>
-            </w:r>
-          </w:p>
-          <w:p>
-            <w:pPr>
-              <w:rPr>
-                <w:color w:val="1F4E79"/>
-                <w:sz w:val="20"/>
-                <w:szCs w:val="20"/>
-                <w:lang w:val="en"/>
-              </w:rPr>
-            </w:pPr>
-            <w:r>
-              <w:rPr>
-                <w:color w:val="FF0000"/>
-                <w:sz w:val="20"/>
-                <w:szCs w:val="20"/>
-                <w:lang w:val="en"/>
-              </w:rPr>
-              <w:t>Is this meant to be “possessed” or “posed”? Where did this text come from, so we can check?</w:t>
+              <w:t xml:space="preserve"> with a simple “statement of need” text. (See 2.1.3)</w:t>
             </w:r>
           </w:p>
         </w:tc>

</xml_diff>

<commit_message>
tracked changes activated on review list.
</commit_message>
<xml_diff>
--- a/rm/OSLC RM TC Reviews.docx
+++ b/rm/OSLC RM TC Reviews.docx
@@ -9,6 +9,8 @@
           <w:lang w:val="en-US"/>
         </w:rPr>
       </w:pPr>
+      <w:bookmarkStart w:id="0" w:name="_GoBack"/>
+      <w:bookmarkEnd w:id="0"/>
       <w:r>
         <w:rPr>
           <w:b/>
@@ -853,23 +855,7 @@
                 <w:color w:val="FF0000"/>
                 <w:lang w:val="en-US"/>
               </w:rPr>
-              <w:t xml:space="preserve">anity </w:t>
-            </w:r>
-            <w:proofErr w:type="gramStart"/>
-            <w:r>
-              <w:rPr>
-                <w:color w:val="FF0000"/>
-                <w:lang w:val="en-US"/>
-              </w:rPr>
-              <w:t>check</w:t>
-            </w:r>
-            <w:proofErr w:type="gramEnd"/>
-            <w:r>
-              <w:rPr>
-                <w:color w:val="FF0000"/>
-                <w:lang w:val="en-US"/>
-              </w:rPr>
-              <w:t xml:space="preserve">: the scenarios and specs were </w:t>
+              <w:t xml:space="preserve">anity check: the scenarios and specs were </w:t>
             </w:r>
             <w:r>
               <w:rPr>
@@ -1326,39 +1312,7 @@
                 <w:color w:val="FF0000"/>
                 <w:lang w:val="en-US"/>
               </w:rPr>
-              <w:t>Sanity check: The whole of Introduction section is marked non-normative. If we only mark Terminology as non-</w:t>
-            </w:r>
-            <w:proofErr w:type="spellStart"/>
-            <w:r>
-              <w:rPr>
-                <w:color w:val="FF0000"/>
-                <w:lang w:val="en-US"/>
-              </w:rPr>
-              <w:t>normamtive</w:t>
-            </w:r>
-            <w:proofErr w:type="spellEnd"/>
-            <w:r>
-              <w:rPr>
-                <w:color w:val="FF0000"/>
-                <w:lang w:val="en-US"/>
-              </w:rPr>
-              <w:t xml:space="preserve">, what does this mean for the other subsections? </w:t>
-            </w:r>
-            <w:proofErr w:type="spellStart"/>
-            <w:r>
-              <w:rPr>
-                <w:color w:val="FF0000"/>
-                <w:lang w:val="en-US"/>
-              </w:rPr>
-              <w:t>ConfigMangement</w:t>
-            </w:r>
-            <w:proofErr w:type="spellEnd"/>
-            <w:r>
-              <w:rPr>
-                <w:color w:val="FF0000"/>
-                <w:lang w:val="en-US"/>
-              </w:rPr>
-              <w:t xml:space="preserve"> also only mark some subsections as non-normative.</w:t>
+              <w:t>Sanity check: The whole of Introduction section is marked non-normative. If we only mark Terminology as non-normamtive, what does this mean for the other subsections? ConfigMangement also only mark some subsections as non-normative.</w:t>
             </w:r>
           </w:p>
           <w:p>
@@ -1438,21 +1392,7 @@
               <w:rPr>
                 <w:lang w:val="en-US"/>
               </w:rPr>
-              <w:t xml:space="preserve"> where in 4.4.1 we say the service MUST accept text/turtle and application/</w:t>
-            </w:r>
-            <w:proofErr w:type="spellStart"/>
-            <w:r>
-              <w:rPr>
-                <w:lang w:val="en-US"/>
-              </w:rPr>
-              <w:t>ld+json</w:t>
-            </w:r>
-            <w:proofErr w:type="spellEnd"/>
-            <w:r>
-              <w:rPr>
-                <w:lang w:val="en-US"/>
-              </w:rPr>
-              <w:t>. That’s pretty important!</w:t>
+              <w:t xml:space="preserve"> where in 4.4.1 we say the service MUST accept text/turtle and application/ld+json. That’s pretty important!</w:t>
             </w:r>
           </w:p>
         </w:tc>
@@ -1556,16 +1496,7 @@
                 <w:color w:val="FF0000"/>
                 <w:lang w:val="en-US"/>
               </w:rPr>
-              <w:t>I have also re</w:t>
-            </w:r>
-            <w:bookmarkStart w:id="0" w:name="_GoBack"/>
-            <w:bookmarkEnd w:id="0"/>
-            <w:r>
-              <w:rPr>
-                <w:color w:val="FF0000"/>
-                <w:lang w:val="en-US"/>
-              </w:rPr>
-              <w:t>moved the last 4 rows in “2.1 Compliance” since they also referred to resource formats.</w:t>
+              <w:t>I have also removed the last 4 rows in “2.1 Compliance” since they also referred to resource formats.</w:t>
             </w:r>
           </w:p>
         </w:tc>
@@ -1902,21 +1833,7 @@
               <w:rPr>
                 <w:lang w:val="en-US"/>
               </w:rPr>
-              <w:t>Sec 4.1 – “</w:t>
-            </w:r>
-            <w:proofErr w:type="spellStart"/>
-            <w:r>
-              <w:rPr>
-                <w:lang w:val="en-US"/>
-              </w:rPr>
-              <w:t>outwith</w:t>
-            </w:r>
-            <w:proofErr w:type="spellEnd"/>
-            <w:r>
-              <w:rPr>
-                <w:lang w:val="en-US"/>
-              </w:rPr>
-              <w:t>”? With all due respect to Ian, I’d recommend “beyond” as more standard English (2 instances)</w:t>
+              <w:t>Sec 4.1 – “outwith”? With all due respect to Ian, I’d recommend “beyond” as more standard English (2 instances)</w:t>
             </w:r>
           </w:p>
         </w:tc>
@@ -1988,21 +1905,7 @@
               <w:rPr>
                 <w:lang w:val="en-US"/>
               </w:rPr>
-              <w:t>Sec 4.3 – results misspelled “</w:t>
-            </w:r>
-            <w:proofErr w:type="spellStart"/>
-            <w:r>
-              <w:rPr>
-                <w:lang w:val="en-US"/>
-              </w:rPr>
-              <w:t>resutls</w:t>
-            </w:r>
-            <w:proofErr w:type="spellEnd"/>
-            <w:r>
-              <w:rPr>
-                <w:lang w:val="en-US"/>
-              </w:rPr>
-              <w:t>”</w:t>
+              <w:t>Sec 4.3 – results misspelled “resutls”</w:t>
             </w:r>
           </w:p>
         </w:tc>
@@ -2567,35 +2470,7 @@
               <w:rPr>
                 <w:lang w:val="en-US"/>
               </w:rPr>
-              <w:t xml:space="preserve">Sec 1.3 references </w:t>
-            </w:r>
-            <w:proofErr w:type="spellStart"/>
-            <w:r>
-              <w:rPr>
-                <w:lang w:val="en-US"/>
-              </w:rPr>
-              <w:t>oslc_qm</w:t>
-            </w:r>
-            <w:proofErr w:type="spellEnd"/>
-            <w:r>
-              <w:rPr>
-                <w:lang w:val="en-US"/>
-              </w:rPr>
-              <w:t xml:space="preserve"> which I believe is not used in the </w:t>
-            </w:r>
-            <w:proofErr w:type="spellStart"/>
-            <w:r>
-              <w:rPr>
-                <w:lang w:val="en-US"/>
-              </w:rPr>
-              <w:t>rm</w:t>
-            </w:r>
-            <w:proofErr w:type="spellEnd"/>
-            <w:r>
-              <w:rPr>
-                <w:lang w:val="en-US"/>
-              </w:rPr>
-              <w:t xml:space="preserve"> spec? (Couldn’t find it in the vocab or shapes docs)</w:t>
+              <w:t>Sec 1.3 references oslc_qm which I believe is not used in the rm spec? (Couldn’t find it in the vocab or shapes docs)</w:t>
             </w:r>
           </w:p>
         </w:tc>
@@ -2927,21 +2802,7 @@
               <w:rPr>
                 <w:lang w:val="en-US"/>
               </w:rPr>
-              <w:t xml:space="preserve">Missing the actual vocabulary! 3 </w:t>
-            </w:r>
-            <w:proofErr w:type="spellStart"/>
-            <w:r>
-              <w:rPr>
-                <w:lang w:val="en-US"/>
-              </w:rPr>
-              <w:t>respec</w:t>
-            </w:r>
-            <w:proofErr w:type="spellEnd"/>
-            <w:r>
-              <w:rPr>
-                <w:lang w:val="en-US"/>
-              </w:rPr>
-              <w:t xml:space="preserve"> errors:</w:t>
+              <w:t>Missing the actual vocabulary! 3 respec errors:</w:t>
             </w:r>
           </w:p>
           <w:p>
@@ -2958,49 +2819,7 @@
               <w:rPr>
                 <w:lang w:val="en-US"/>
               </w:rPr>
-              <w:t>Error including URI=./requirements-management-</w:t>
-            </w:r>
-            <w:proofErr w:type="spellStart"/>
-            <w:r>
-              <w:rPr>
-                <w:lang w:val="en-US"/>
-              </w:rPr>
-              <w:t>vocab.ttl</w:t>
-            </w:r>
-            <w:proofErr w:type="spellEnd"/>
-            <w:r>
-              <w:rPr>
-                <w:lang w:val="en-US"/>
-              </w:rPr>
-              <w:t>: error (</w:t>
-            </w:r>
-            <w:proofErr w:type="spellStart"/>
-            <w:r>
-              <w:rPr>
-                <w:lang w:val="en-US"/>
-              </w:rPr>
-              <w:t>NetworkError</w:t>
-            </w:r>
-            <w:proofErr w:type="spellEnd"/>
-            <w:r>
-              <w:rPr>
-                <w:lang w:val="en-US"/>
-              </w:rPr>
-              <w:t>: Failed to execute 'send' on '</w:t>
-            </w:r>
-            <w:proofErr w:type="spellStart"/>
-            <w:r>
-              <w:rPr>
-                <w:lang w:val="en-US"/>
-              </w:rPr>
-              <w:t>XMLHttpRequest</w:t>
-            </w:r>
-            <w:proofErr w:type="spellEnd"/>
-            <w:r>
-              <w:rPr>
-                <w:lang w:val="en-US"/>
-              </w:rPr>
-              <w:t>': Failed to load 'https://raw.githubusercontent.com/oasis-tcs/oslc-domains/master/rm/requirements-management-vocab.ttl'.)</w:t>
+              <w:t>Error including URI=./requirements-management-vocab.ttl: error (NetworkError: Failed to execute 'send' on 'XMLHttpRequest': Failed to load 'https://raw.githubusercontent.com/oasis-tcs/oslc-domains/master/rm/requirements-management-vocab.ttl'.)</w:t>
             </w:r>
           </w:p>
           <w:p>
@@ -3017,49 +2836,7 @@
               <w:rPr>
                 <w:lang w:val="en-US"/>
               </w:rPr>
-              <w:t>Error including URI=./</w:t>
-            </w:r>
-            <w:proofErr w:type="spellStart"/>
-            <w:r>
-              <w:rPr>
-                <w:lang w:val="en-US"/>
-              </w:rPr>
-              <w:t>requirements-management-shapes.ttl#Requirement</w:t>
-            </w:r>
-            <w:proofErr w:type="spellEnd"/>
-            <w:r>
-              <w:rPr>
-                <w:lang w:val="en-US"/>
-              </w:rPr>
-              <w:t>: error (</w:t>
-            </w:r>
-            <w:proofErr w:type="spellStart"/>
-            <w:r>
-              <w:rPr>
-                <w:lang w:val="en-US"/>
-              </w:rPr>
-              <w:t>NetworkError</w:t>
-            </w:r>
-            <w:proofErr w:type="spellEnd"/>
-            <w:r>
-              <w:rPr>
-                <w:lang w:val="en-US"/>
-              </w:rPr>
-              <w:t>: Failed to execute 'send' on '</w:t>
-            </w:r>
-            <w:proofErr w:type="spellStart"/>
-            <w:r>
-              <w:rPr>
-                <w:lang w:val="en-US"/>
-              </w:rPr>
-              <w:t>XMLHttpRequest</w:t>
-            </w:r>
-            <w:proofErr w:type="spellEnd"/>
-            <w:r>
-              <w:rPr>
-                <w:lang w:val="en-US"/>
-              </w:rPr>
-              <w:t>': Failed to load 'https://raw.githubusercontent.com/oasis-tcs/oslc-domains/master/rm/requirements-management-shapes.ttl'.)</w:t>
+              <w:t>Error including URI=./requirements-management-shapes.ttl#Requirement: error (NetworkError: Failed to execute 'send' on 'XMLHttpRequest': Failed to load 'https://raw.githubusercontent.com/oasis-tcs/oslc-domains/master/rm/requirements-management-shapes.ttl'.)</w:t>
             </w:r>
           </w:p>
           <w:p>
@@ -3076,49 +2853,7 @@
               <w:rPr>
                 <w:lang w:val="en-US"/>
               </w:rPr>
-              <w:t>Error including URI=./</w:t>
-            </w:r>
-            <w:proofErr w:type="spellStart"/>
-            <w:r>
-              <w:rPr>
-                <w:lang w:val="en-US"/>
-              </w:rPr>
-              <w:t>requirements-management-shapes.ttl#RequirementCollection</w:t>
-            </w:r>
-            <w:proofErr w:type="spellEnd"/>
-            <w:r>
-              <w:rPr>
-                <w:lang w:val="en-US"/>
-              </w:rPr>
-              <w:t>: error (</w:t>
-            </w:r>
-            <w:proofErr w:type="spellStart"/>
-            <w:r>
-              <w:rPr>
-                <w:lang w:val="en-US"/>
-              </w:rPr>
-              <w:t>NetworkError</w:t>
-            </w:r>
-            <w:proofErr w:type="spellEnd"/>
-            <w:r>
-              <w:rPr>
-                <w:lang w:val="en-US"/>
-              </w:rPr>
-              <w:t>: Failed to execute 'send' on '</w:t>
-            </w:r>
-            <w:proofErr w:type="spellStart"/>
-            <w:r>
-              <w:rPr>
-                <w:lang w:val="en-US"/>
-              </w:rPr>
-              <w:t>XMLHttpRequest</w:t>
-            </w:r>
-            <w:proofErr w:type="spellEnd"/>
-            <w:r>
-              <w:rPr>
-                <w:lang w:val="en-US"/>
-              </w:rPr>
-              <w:t>': Failed to load 'https://raw.githubusercontent.com/oasis-tcs/oslc-domains/master/rm/requirements-management-shapes.ttl'.)</w:t>
+              <w:t>Error including URI=./requirements-management-shapes.ttl#RequirementCollection: error (NetworkError: Failed to execute 'send' on 'XMLHttpRequest': Failed to load 'https://raw.githubusercontent.com/oasis-tcs/oslc-domains/master/rm/requirements-management-shapes.ttl'.)</w:t>
             </w:r>
           </w:p>
         </w:tc>
@@ -3424,25 +3159,30 @@
                 <w:color w:val="FF0000"/>
                 <w:lang w:val="en-US"/>
               </w:rPr>
-              <w:t xml:space="preserve">The CM specs refers to </w:t>
-            </w:r>
-            <w:proofErr w:type="spellStart"/>
+              <w:t>The CM specs refers to ChangeRequest instead of “root”</w:t>
+            </w:r>
             <w:r>
               <w:rPr>
                 <w:iCs/>
                 <w:color w:val="FF0000"/>
                 <w:lang w:val="en-US"/>
               </w:rPr>
-              <w:t>ChangeRequest</w:t>
-            </w:r>
-            <w:proofErr w:type="spellEnd"/>
+              <w:t>.</w:t>
+            </w:r>
+          </w:p>
+          <w:p>
+            <w:pPr>
+              <w:rPr>
+                <w:lang w:val="en-US"/>
+              </w:rPr>
+            </w:pPr>
             <w:r>
               <w:rPr>
                 <w:iCs/>
                 <w:color w:val="FF0000"/>
                 <w:lang w:val="en-US"/>
               </w:rPr>
-              <w:t xml:space="preserve"> instead of “root”</w:t>
+              <w:t xml:space="preserve">I suggest we </w:t>
             </w:r>
             <w:r>
               <w:rPr>
@@ -3450,22 +3190,15 @@
                 <w:color w:val="FF0000"/>
                 <w:lang w:val="en-US"/>
               </w:rPr>
-              <w:t>.</w:t>
-            </w:r>
-          </w:p>
-          <w:p>
-            <w:pPr>
-              <w:rPr>
-                <w:lang w:val="en-US"/>
-              </w:rPr>
-            </w:pPr>
+              <w:t xml:space="preserve">replace </w:t>
+            </w:r>
             <w:r>
               <w:rPr>
                 <w:iCs/>
                 <w:color w:val="FF0000"/>
                 <w:lang w:val="en-US"/>
               </w:rPr>
-              <w:t xml:space="preserve">I suggest we </w:t>
+              <w:t>“</w:t>
             </w:r>
             <w:r>
               <w:rPr>
@@ -3473,7 +3206,7 @@
                 <w:color w:val="FF0000"/>
                 <w:lang w:val="en-US"/>
               </w:rPr>
-              <w:t xml:space="preserve">replace </w:t>
+              <w:t>root</w:t>
             </w:r>
             <w:r>
               <w:rPr>
@@ -3481,7 +3214,7 @@
                 <w:color w:val="FF0000"/>
                 <w:lang w:val="en-US"/>
               </w:rPr>
-              <w:t>“</w:t>
+              <w:t>”</w:t>
             </w:r>
             <w:r>
               <w:rPr>
@@ -3489,41 +3222,7 @@
                 <w:color w:val="FF0000"/>
                 <w:lang w:val="en-US"/>
               </w:rPr>
-              <w:t>root</w:t>
-            </w:r>
-            <w:r>
-              <w:rPr>
-                <w:iCs/>
-                <w:color w:val="FF0000"/>
-                <w:lang w:val="en-US"/>
-              </w:rPr>
-              <w:t>”</w:t>
-            </w:r>
-            <w:r>
-              <w:rPr>
-                <w:iCs/>
-                <w:color w:val="FF0000"/>
-                <w:lang w:val="en-US"/>
-              </w:rPr>
-              <w:t xml:space="preserve"> with “the Requirement and Requirement Collection </w:t>
-            </w:r>
-            <w:proofErr w:type="spellStart"/>
-            <w:r>
-              <w:rPr>
-                <w:iCs/>
-                <w:color w:val="FF0000"/>
-                <w:lang w:val="en-US"/>
-              </w:rPr>
-              <w:t>superclasses</w:t>
-            </w:r>
-            <w:proofErr w:type="spellEnd"/>
-            <w:r>
-              <w:rPr>
-                <w:iCs/>
-                <w:color w:val="FF0000"/>
-                <w:lang w:val="en-US"/>
-              </w:rPr>
-              <w:t>, together with ….”</w:t>
+              <w:t xml:space="preserve"> with “the Requirement and Requirement Collection superclasses, together with ….”</w:t>
             </w:r>
           </w:p>
         </w:tc>
@@ -3547,57 +3246,7 @@
               <w:rPr>
                 <w:lang w:val="en-US"/>
               </w:rPr>
-              <w:t xml:space="preserve">Shouldn’t we have a non-normative recommendation for how to represent a tree structure in these collections? The only real option available here is the </w:t>
-            </w:r>
-            <w:proofErr w:type="spellStart"/>
-            <w:r>
-              <w:rPr>
-                <w:lang w:val="en-US"/>
-              </w:rPr>
-              <w:t>oslc_</w:t>
-            </w:r>
-            <w:proofErr w:type="gramStart"/>
-            <w:r>
-              <w:rPr>
-                <w:lang w:val="en-US"/>
-              </w:rPr>
-              <w:t>rm:uses</w:t>
-            </w:r>
-            <w:proofErr w:type="spellEnd"/>
-            <w:proofErr w:type="gramEnd"/>
-            <w:r>
-              <w:rPr>
-                <w:lang w:val="en-US"/>
-              </w:rPr>
-              <w:t xml:space="preserve"> property. Presumably it can include another requirements collection; thus creating a hierarchy. Since it is the only option then presumably everybody will figure that out but it’s such a common scenario (</w:t>
-            </w:r>
-            <w:proofErr w:type="spellStart"/>
-            <w:r>
-              <w:rPr>
-                <w:lang w:val="en-US"/>
-              </w:rPr>
-              <w:t>ReqIF</w:t>
-            </w:r>
-            <w:proofErr w:type="spellEnd"/>
-            <w:r>
-              <w:rPr>
-                <w:lang w:val="en-US"/>
-              </w:rPr>
-              <w:t xml:space="preserve">, Integrity LM) that it seems worth mentioning – or some other approach if </w:t>
-            </w:r>
-            <w:proofErr w:type="spellStart"/>
-            <w:r>
-              <w:rPr>
-                <w:lang w:val="en-US"/>
-              </w:rPr>
-              <w:t>oslc_rm:uses</w:t>
-            </w:r>
-            <w:proofErr w:type="spellEnd"/>
-            <w:r>
-              <w:rPr>
-                <w:lang w:val="en-US"/>
-              </w:rPr>
-              <w:t xml:space="preserve"> is not desirable for some reason.</w:t>
+              <w:t>Shouldn’t we have a non-normative recommendation for how to represent a tree structure in these collections? The only real option available here is the oslc_rm:uses property. Presumably it can include another requirements collection; thus creating a hierarchy. Since it is the only option then presumably everybody will figure that out but it’s such a common scenario (ReqIF, Integrity LM) that it seems worth mentioning – or some other approach if oslc_rm:uses is not desirable for some reason.</w:t>
             </w:r>
           </w:p>
         </w:tc>
@@ -3888,21 +3537,12 @@
                 <w:lang w:val="en-US"/>
               </w:rPr>
             </w:pPr>
-            <w:proofErr w:type="spellStart"/>
             <w:r>
               <w:rPr>
                 <w:strike/>
                 <w:lang w:val="en-US"/>
               </w:rPr>
-              <w:t>dcterms:modified</w:t>
-            </w:r>
-            <w:proofErr w:type="spellEnd"/>
-            <w:r>
-              <w:rPr>
-                <w:strike/>
-                <w:lang w:val="en-US"/>
-              </w:rPr>
-              <w:t xml:space="preserve"> – Timestamp last latest resource modification</w:t>
+              <w:t>dcterms:modified – Timestamp last latest resource modification</w:t>
             </w:r>
           </w:p>
         </w:tc>
@@ -5082,30 +4722,14 @@
                 <w:rFonts w:ascii="Arial" w:hAnsi="Arial" w:cs="Arial"/>
                 <w:lang w:val="en"/>
               </w:rPr>
-              <w:t xml:space="preserve">OASIS Working Draft </w:t>
-            </w:r>
-            <w:proofErr w:type="gramStart"/>
-            <w:r>
-              <w:rPr>
-                <w:rFonts w:ascii="Arial" w:hAnsi="Arial" w:cs="Arial"/>
-                <w:lang w:val="en"/>
-              </w:rPr>
-              <w:t>01</w:t>
+              <w:t>OASIS Working Draft 01</w:t>
             </w:r>
             <w:r>
               <w:rPr>
                 <w:color w:val="1F497D"/>
                 <w:lang w:val="en-US"/>
               </w:rPr>
-              <w:t>“ get</w:t>
-            </w:r>
-            <w:proofErr w:type="gramEnd"/>
-            <w:r>
-              <w:rPr>
-                <w:color w:val="1F497D"/>
-                <w:lang w:val="en-US"/>
-              </w:rPr>
-              <w:t xml:space="preserve"> dropped?  Surely we don’t release this with ‘working draft’ in the document?</w:t>
+              <w:t>“ get dropped?  Surely we don’t release this with ‘working draft’ in the document?</w:t>
             </w:r>
           </w:p>
         </w:tc>
@@ -5998,25 +5622,7 @@
                 <w:szCs w:val="20"/>
                 <w:lang w:val="en"/>
               </w:rPr>
-              <w:t>4.1 Server Resources – “</w:t>
-            </w:r>
-            <w:proofErr w:type="spellStart"/>
-            <w:r>
-              <w:rPr>
-                <w:sz w:val="20"/>
-                <w:szCs w:val="20"/>
-                <w:lang w:val="en"/>
-              </w:rPr>
-              <w:t>outwith</w:t>
-            </w:r>
-            <w:proofErr w:type="spellEnd"/>
-            <w:r>
-              <w:rPr>
-                <w:sz w:val="20"/>
-                <w:szCs w:val="20"/>
-                <w:lang w:val="en"/>
-              </w:rPr>
-              <w:t>” can’t be right.  Should that have been “within”.</w:t>
+              <w:t>4.1 Server Resources – “outwith” can’t be right.  Should that have been “within”.</w:t>
             </w:r>
           </w:p>
         </w:tc>
@@ -6096,21 +5702,12 @@
               </w:rPr>
               <w:t>4.3 Query Capabilities – misspelling, “</w:t>
             </w:r>
-            <w:proofErr w:type="spellStart"/>
             <w:r>
               <w:rPr>
                 <w:rStyle w:val="HTMLCode"/>
                 <w:lang w:val="en"/>
               </w:rPr>
-              <w:t>oslc:resutls</w:t>
-            </w:r>
-            <w:proofErr w:type="spellEnd"/>
-            <w:r>
-              <w:rPr>
-                <w:rStyle w:val="HTMLCode"/>
-                <w:lang w:val="en"/>
-              </w:rPr>
-              <w:t>”</w:t>
+              <w:t>oslc:resutls”</w:t>
             </w:r>
           </w:p>
         </w:tc>
@@ -6499,17 +6096,8 @@
                 <w:color w:val="1F497D"/>
                 <w:lang w:val="en-US"/>
               </w:rPr>
-              <w:t xml:space="preserve">2.1.4 </w:t>
-            </w:r>
-            <w:proofErr w:type="spellStart"/>
-            <w:r>
-              <w:rPr>
-                <w:color w:val="1F497D"/>
-                <w:lang w:val="en-US"/>
-              </w:rPr>
-              <w:t>RequirementCollection</w:t>
-            </w:r>
-            <w:proofErr w:type="spellEnd"/>
+              <w:t>2.1.4 RequirementCollection</w:t>
+            </w:r>
           </w:p>
           <w:p>
             <w:pPr>
@@ -6667,23 +6255,7 @@
                 <w:color w:val="1F497D"/>
                 <w:lang w:val="en-US"/>
               </w:rPr>
-              <w:t>For instance, instead of “a defect may be said to affect a requirement” as an example of “</w:t>
-            </w:r>
-            <w:proofErr w:type="spellStart"/>
-            <w:r>
-              <w:rPr>
-                <w:color w:val="1F497D"/>
-                <w:lang w:val="en-US"/>
-              </w:rPr>
-              <w:t>affectedby</w:t>
-            </w:r>
-            <w:proofErr w:type="spellEnd"/>
-            <w:r>
-              <w:rPr>
-                <w:color w:val="1F497D"/>
-                <w:lang w:val="en-US"/>
-              </w:rPr>
-              <w:t>” say instead “a requirement may be affected by a defect.”</w:t>
+              <w:t>For instance, instead of “a defect may be said to affect a requirement” as an example of “affectedby” say instead “a requirement may be affected by a defect.”</w:t>
             </w:r>
           </w:p>
           <w:p>
@@ -6703,23 +6275,7 @@
                 <w:color w:val="1F497D"/>
                 <w:lang w:val="en-US"/>
               </w:rPr>
-              <w:t>From a consistency standpoint, 2.1.8 for “</w:t>
-            </w:r>
-            <w:proofErr w:type="spellStart"/>
-            <w:r>
-              <w:rPr>
-                <w:color w:val="1F497D"/>
-                <w:lang w:val="en-US"/>
-              </w:rPr>
-              <w:t>satisfiedBy</w:t>
-            </w:r>
-            <w:proofErr w:type="spellEnd"/>
-            <w:r>
-              <w:rPr>
-                <w:color w:val="1F497D"/>
-                <w:lang w:val="en-US"/>
-              </w:rPr>
-              <w:t>” does in fact follow the format but the others do not.  At a minimum, this is inconsistent.</w:t>
+              <w:t>From a consistency standpoint, 2.1.8 for “satisfiedBy” does in fact follow the format but the others do not.  At a minimum, this is inconsistent.</w:t>
             </w:r>
           </w:p>
           <w:p>
@@ -6822,21 +6378,8 @@
                 <w:szCs w:val="20"/>
                 <w:lang w:val="en"/>
               </w:rPr>
-              <w:t xml:space="preserve">3.1 </w:t>
-            </w:r>
-            <w:proofErr w:type="spellStart"/>
-            <w:proofErr w:type="gramStart"/>
-            <w:r>
-              <w:rPr>
-                <w:color w:val="1F4E79"/>
-                <w:sz w:val="20"/>
-                <w:szCs w:val="20"/>
-                <w:lang w:val="en"/>
-              </w:rPr>
-              <w:t>Resource:Requirement</w:t>
-            </w:r>
-            <w:proofErr w:type="spellEnd"/>
-            <w:proofErr w:type="gramEnd"/>
+              <w:t>3.1 Resource:Requirement</w:t>
+            </w:r>
           </w:p>
           <w:p>
             <w:pPr>
@@ -6960,21 +6503,8 @@
                 <w:szCs w:val="20"/>
                 <w:lang w:val="en"/>
               </w:rPr>
-              <w:t xml:space="preserve">3.1 </w:t>
-            </w:r>
-            <w:proofErr w:type="spellStart"/>
-            <w:proofErr w:type="gramStart"/>
-            <w:r>
-              <w:rPr>
-                <w:color w:val="1F4E79"/>
-                <w:sz w:val="20"/>
-                <w:szCs w:val="20"/>
-                <w:lang w:val="en"/>
-              </w:rPr>
-              <w:t>Resource:Requirement</w:t>
-            </w:r>
-            <w:proofErr w:type="spellEnd"/>
-            <w:proofErr w:type="gramEnd"/>
+              <w:t>3.1 Resource:Requirement</w:t>
+            </w:r>
           </w:p>
           <w:p>
             <w:pPr>
@@ -7005,25 +6535,7 @@
                 <w:szCs w:val="20"/>
                 <w:lang w:val="en"/>
               </w:rPr>
-              <w:t xml:space="preserve">or </w:t>
-            </w:r>
-            <w:proofErr w:type="spellStart"/>
-            <w:r>
-              <w:rPr>
-                <w:sz w:val="20"/>
-                <w:szCs w:val="20"/>
-                <w:lang w:val="en"/>
-              </w:rPr>
-              <w:t>possed</w:t>
-            </w:r>
-            <w:proofErr w:type="spellEnd"/>
-            <w:r>
-              <w:rPr>
-                <w:sz w:val="20"/>
-                <w:szCs w:val="20"/>
-                <w:lang w:val="en"/>
-              </w:rPr>
-              <w:t xml:space="preserve"> by a solution component,”</w:t>
+              <w:t>or possed by a solution component,”</w:t>
             </w:r>
           </w:p>
           <w:p>
@@ -7184,51 +6696,7 @@
                 <w:szCs w:val="20"/>
                 <w:lang w:val="en"/>
               </w:rPr>
-              <w:t xml:space="preserve">More importantly, why is there such a </w:t>
-            </w:r>
-            <w:proofErr w:type="spellStart"/>
-            <w:r>
-              <w:rPr>
-                <w:b/>
-                <w:color w:val="FF0000"/>
-                <w:sz w:val="20"/>
-                <w:szCs w:val="20"/>
-                <w:lang w:val="en"/>
-              </w:rPr>
-              <w:t>desciption</w:t>
-            </w:r>
-            <w:proofErr w:type="spellEnd"/>
-            <w:r>
-              <w:rPr>
-                <w:b/>
-                <w:color w:val="FF0000"/>
-                <w:sz w:val="20"/>
-                <w:szCs w:val="20"/>
-                <w:lang w:val="en"/>
-              </w:rPr>
-              <w:t xml:space="preserve">, when the Requirement vocabulary term is much more </w:t>
-            </w:r>
-            <w:proofErr w:type="spellStart"/>
-            <w:r>
-              <w:rPr>
-                <w:b/>
-                <w:color w:val="FF0000"/>
-                <w:sz w:val="20"/>
-                <w:szCs w:val="20"/>
-                <w:lang w:val="en"/>
-              </w:rPr>
-              <w:t>consise</w:t>
-            </w:r>
-            <w:proofErr w:type="spellEnd"/>
-            <w:r>
-              <w:rPr>
-                <w:b/>
-                <w:color w:val="FF0000"/>
-                <w:sz w:val="20"/>
-                <w:szCs w:val="20"/>
-                <w:lang w:val="en"/>
-              </w:rPr>
-              <w:t xml:space="preserve"> with a simple “statement of need” text. (See 2.1.3)</w:t>
+              <w:t>More importantly, why is there such a desciption, when the Requirement vocabulary term is much more consise with a simple “statement of need” text. (See 2.1.3)</w:t>
             </w:r>
           </w:p>
         </w:tc>
@@ -7260,21 +6728,8 @@
                 <w:szCs w:val="20"/>
                 <w:lang w:val="en"/>
               </w:rPr>
-              <w:t xml:space="preserve">3.1 </w:t>
-            </w:r>
-            <w:proofErr w:type="spellStart"/>
-            <w:proofErr w:type="gramStart"/>
-            <w:r>
-              <w:rPr>
-                <w:color w:val="1F4E79"/>
-                <w:sz w:val="20"/>
-                <w:szCs w:val="20"/>
-                <w:lang w:val="en"/>
-              </w:rPr>
-              <w:t>Resource:Requirement</w:t>
-            </w:r>
-            <w:proofErr w:type="spellEnd"/>
-            <w:proofErr w:type="gramEnd"/>
+              <w:t>3.1 Resource:Requirement</w:t>
+            </w:r>
           </w:p>
           <w:p>
             <w:pPr>
@@ -7300,8 +6755,6 @@
               </w:rPr>
               <w:t xml:space="preserve">In the description column, </w:t>
             </w:r>
-            <w:proofErr w:type="spellStart"/>
-            <w:proofErr w:type="gramStart"/>
             <w:r>
               <w:rPr>
                 <w:b/>
@@ -7313,8 +6766,6 @@
               </w:rPr>
               <w:t>foaf:person</w:t>
             </w:r>
-            <w:proofErr w:type="spellEnd"/>
-            <w:proofErr w:type="gramEnd"/>
             <w:r>
               <w:rPr>
                 <w:color w:val="FF0000"/>
@@ -7333,7 +6784,6 @@
               </w:rPr>
               <w:t xml:space="preserve">is referenced.  Shouldn’t resource names there follow the same font convention as other references such as </w:t>
             </w:r>
-            <w:proofErr w:type="spellStart"/>
             <w:r>
               <w:rPr>
                 <w:b/>
@@ -7345,7 +6795,6 @@
               </w:rPr>
               <w:t>oslc:AnyResource</w:t>
             </w:r>
-            <w:proofErr w:type="spellEnd"/>
           </w:p>
         </w:tc>
         <w:tc>

</xml_diff>

<commit_message>
fixed a sentence in 2.9.
</commit_message>
<xml_diff>
--- a/rm/OSLC RM TC Reviews.docx
+++ b/rm/OSLC RM TC Reviews.docx
@@ -9,8 +9,6 @@
           <w:lang w:val="en-US"/>
         </w:rPr>
       </w:pPr>
-      <w:bookmarkStart w:id="0" w:name="_GoBack"/>
-      <w:bookmarkEnd w:id="0"/>
       <w:r>
         <w:rPr>
           <w:b/>
@@ -81,10 +79,10 @@
         <w:tblLook w:val="04A0" w:firstRow="1" w:lastRow="0" w:firstColumn="1" w:lastColumn="0" w:noHBand="0" w:noVBand="1"/>
       </w:tblPr>
       <w:tblGrid>
-        <w:gridCol w:w="9016"/>
-        <w:gridCol w:w="7266"/>
-        <w:gridCol w:w="4536"/>
-        <w:gridCol w:w="4536"/>
+        <w:gridCol w:w="5167"/>
+        <w:gridCol w:w="1003"/>
+        <w:gridCol w:w="1380"/>
+        <w:gridCol w:w="746"/>
       </w:tblGrid>
       <w:tr>
         <w:tc>
@@ -616,6 +614,7 @@
               <w:rPr>
                 <w:lang w:val="en-US"/>
               </w:rPr>
+              <w:lastRenderedPageBreak/>
               <w:t>I think “The specification supports key RESTful web service interfaces for” is even more appropriate.</w:t>
             </w:r>
           </w:p>
@@ -634,6 +633,7 @@
               <w:rPr>
                 <w:lang w:val="en-US"/>
               </w:rPr>
+              <w:lastRenderedPageBreak/>
               <w:t>-</w:t>
             </w:r>
           </w:p>
@@ -670,6 +670,7 @@
               <w:rPr>
                 <w:lang w:val="en-US"/>
               </w:rPr>
+              <w:lastRenderedPageBreak/>
               <w:t>Sec 1 3</w:t>
             </w:r>
             <w:r>
@@ -855,7 +856,23 @@
                 <w:color w:val="FF0000"/>
                 <w:lang w:val="en-US"/>
               </w:rPr>
-              <w:t xml:space="preserve">anity check: the scenarios and specs were </w:t>
+              <w:t xml:space="preserve">anity </w:t>
+            </w:r>
+            <w:proofErr w:type="gramStart"/>
+            <w:r>
+              <w:rPr>
+                <w:color w:val="FF0000"/>
+                <w:lang w:val="en-US"/>
+              </w:rPr>
+              <w:t>check</w:t>
+            </w:r>
+            <w:proofErr w:type="gramEnd"/>
+            <w:r>
+              <w:rPr>
+                <w:color w:val="FF0000"/>
+                <w:lang w:val="en-US"/>
+              </w:rPr>
+              <w:t xml:space="preserve">: the scenarios and specs were </w:t>
             </w:r>
             <w:r>
               <w:rPr>
@@ -1053,7 +1070,14 @@
               <w:rPr>
                 <w:lang w:val="en-US"/>
               </w:rPr>
-              <w:t>According to Jim, the CM is the reference to use.</w:t>
+              <w:t xml:space="preserve">According to Jim, the CM is the </w:t>
+            </w:r>
+            <w:r>
+              <w:rPr>
+                <w:lang w:val="en-US"/>
+              </w:rPr>
+              <w:lastRenderedPageBreak/>
+              <w:t>reference to use.</w:t>
             </w:r>
           </w:p>
         </w:tc>
@@ -1071,6 +1095,7 @@
               <w:rPr>
                 <w:lang w:val="en-US"/>
               </w:rPr>
+              <w:lastRenderedPageBreak/>
               <w:t>-</w:t>
             </w:r>
           </w:p>
@@ -1107,6 +1132,7 @@
               <w:rPr>
                 <w:lang w:val="en-US"/>
               </w:rPr>
+              <w:lastRenderedPageBreak/>
               <w:t xml:space="preserve">Should we have a Motivation section? See </w:t>
             </w:r>
             <w:hyperlink r:id="rId7" w:anchor="motivation" w:history="1">
@@ -1312,7 +1338,39 @@
                 <w:color w:val="FF0000"/>
                 <w:lang w:val="en-US"/>
               </w:rPr>
-              <w:t>Sanity check: The whole of Introduction section is marked non-normative. If we only mark Terminology as non-normamtive, what does this mean for the other subsections? ConfigMangement also only mark some subsections as non-normative.</w:t>
+              <w:t>Sanity check: The whole of Introduction section is marked non-normative. If we only mark Terminology as non-</w:t>
+            </w:r>
+            <w:proofErr w:type="spellStart"/>
+            <w:r>
+              <w:rPr>
+                <w:color w:val="FF0000"/>
+                <w:lang w:val="en-US"/>
+              </w:rPr>
+              <w:t>normamtive</w:t>
+            </w:r>
+            <w:proofErr w:type="spellEnd"/>
+            <w:r>
+              <w:rPr>
+                <w:color w:val="FF0000"/>
+                <w:lang w:val="en-US"/>
+              </w:rPr>
+              <w:t xml:space="preserve">, what does this mean for the other subsections? </w:t>
+            </w:r>
+            <w:proofErr w:type="spellStart"/>
+            <w:r>
+              <w:rPr>
+                <w:color w:val="FF0000"/>
+                <w:lang w:val="en-US"/>
+              </w:rPr>
+              <w:t>ConfigMangement</w:t>
+            </w:r>
+            <w:proofErr w:type="spellEnd"/>
+            <w:r>
+              <w:rPr>
+                <w:color w:val="FF0000"/>
+                <w:lang w:val="en-US"/>
+              </w:rPr>
+              <w:t xml:space="preserve"> also only mark some subsections as non-normative.</w:t>
             </w:r>
           </w:p>
           <w:p>
@@ -1392,7 +1450,28 @@
               <w:rPr>
                 <w:lang w:val="en-US"/>
               </w:rPr>
-              <w:t xml:space="preserve"> where in 4.4.1 we say the service MUST accept text/turtle and application/ld+json. That’s pretty important!</w:t>
+              <w:t xml:space="preserve"> where in 4.4.1 </w:t>
+            </w:r>
+            <w:r>
+              <w:rPr>
+                <w:lang w:val="en-US"/>
+              </w:rPr>
+              <w:lastRenderedPageBreak/>
+              <w:t>we say the service MUST accept text/turtle and application/</w:t>
+            </w:r>
+            <w:proofErr w:type="spellStart"/>
+            <w:r>
+              <w:rPr>
+                <w:lang w:val="en-US"/>
+              </w:rPr>
+              <w:t>ld+json</w:t>
+            </w:r>
+            <w:proofErr w:type="spellEnd"/>
+            <w:r>
+              <w:rPr>
+                <w:lang w:val="en-US"/>
+              </w:rPr>
+              <w:t>. That’s pretty important!</w:t>
             </w:r>
           </w:p>
         </w:tc>
@@ -1410,6 +1489,7 @@
               <w:rPr>
                 <w:lang w:val="en-US"/>
               </w:rPr>
+              <w:lastRenderedPageBreak/>
               <w:t>Jad: Reduced 2.4 to simply refer to OSLC Core 3.0</w:t>
             </w:r>
           </w:p>
@@ -1468,6 +1548,7 @@
                 <w:color w:val="FF0000"/>
                 <w:lang w:val="en-US"/>
               </w:rPr>
+              <w:lastRenderedPageBreak/>
               <w:t>reduction</w:t>
             </w:r>
             <w:r>
@@ -1514,6 +1595,7 @@
               <w:rPr>
                 <w:lang w:val="en-US"/>
               </w:rPr>
+              <w:lastRenderedPageBreak/>
               <w:t xml:space="preserve">CM needs to be changed as well. </w:t>
             </w:r>
           </w:p>
@@ -1545,6 +1627,7 @@
               <w:rPr>
                 <w:lang w:val="en-US"/>
               </w:rPr>
+              <w:lastRenderedPageBreak/>
               <w:t>Sec 2.5 authentication: In addition to … , OSLC [RM] servers SHOULD support… (not [CM])</w:t>
             </w:r>
           </w:p>
@@ -1833,7 +1916,21 @@
               <w:rPr>
                 <w:lang w:val="en-US"/>
               </w:rPr>
-              <w:t>Sec 4.1 – “outwith”? With all due respect to Ian, I’d recommend “beyond” as more standard English (2 instances)</w:t>
+              <w:t>Sec 4.1 – “</w:t>
+            </w:r>
+            <w:proofErr w:type="spellStart"/>
+            <w:r>
+              <w:rPr>
+                <w:lang w:val="en-US"/>
+              </w:rPr>
+              <w:t>outwith</w:t>
+            </w:r>
+            <w:proofErr w:type="spellEnd"/>
+            <w:r>
+              <w:rPr>
+                <w:lang w:val="en-US"/>
+              </w:rPr>
+              <w:t>”? With all due respect to Ian, I’d recommend “beyond” as more standard English (2 instances)</w:t>
             </w:r>
           </w:p>
         </w:tc>
@@ -1905,7 +2002,21 @@
               <w:rPr>
                 <w:lang w:val="en-US"/>
               </w:rPr>
-              <w:t>Sec 4.3 – results misspelled “resutls”</w:t>
+              <w:t>Sec 4.3 – results misspelled “</w:t>
+            </w:r>
+            <w:proofErr w:type="spellStart"/>
+            <w:r>
+              <w:rPr>
+                <w:lang w:val="en-US"/>
+              </w:rPr>
+              <w:t>resutls</w:t>
+            </w:r>
+            <w:proofErr w:type="spellEnd"/>
+            <w:r>
+              <w:rPr>
+                <w:lang w:val="en-US"/>
+              </w:rPr>
+              <w:t>”</w:t>
             </w:r>
           </w:p>
         </w:tc>
@@ -1987,10 +2098,10 @@
         <w:tblLook w:val="04A0" w:firstRow="1" w:lastRow="0" w:firstColumn="1" w:lastColumn="0" w:noHBand="0" w:noVBand="1"/>
       </w:tblPr>
       <w:tblGrid>
-        <w:gridCol w:w="9016"/>
-        <w:gridCol w:w="7266"/>
-        <w:gridCol w:w="4536"/>
-        <w:gridCol w:w="4536"/>
+        <w:gridCol w:w="3744"/>
+        <w:gridCol w:w="971"/>
+        <w:gridCol w:w="3016"/>
+        <w:gridCol w:w="565"/>
       </w:tblGrid>
       <w:tr>
         <w:tc>
@@ -2301,7 +2412,14 @@
               <w:rPr>
                 <w:lang w:val="en-US"/>
               </w:rPr>
-              <w:t>* It is already “Copyright © OASIS Open 2018. All Rights Reserved.” Under the “Notices” section. Any other place you are referring to?</w:t>
+              <w:t xml:space="preserve">* It is already “Copyright © </w:t>
+            </w:r>
+            <w:r>
+              <w:rPr>
+                <w:lang w:val="en-US"/>
+              </w:rPr>
+              <w:lastRenderedPageBreak/>
+              <w:t>OASIS Open 2018. All Rights Reserved.” Under the “Notices” section. Any other place you are referring to?</w:t>
             </w:r>
           </w:p>
         </w:tc>
@@ -2323,6 +2441,7 @@
                 <w:color w:val="FF0000"/>
                 <w:lang w:val="en-US"/>
               </w:rPr>
+              <w:lastRenderedPageBreak/>
               <w:t xml:space="preserve">Martin: </w:t>
             </w:r>
           </w:p>
@@ -2373,6 +2492,7 @@
               <w:rPr>
                 <w:lang w:val="en-US"/>
               </w:rPr>
+              <w:lastRenderedPageBreak/>
               <w:t>Move 1.3 up to 1.1?</w:t>
             </w:r>
           </w:p>
@@ -2470,7 +2590,35 @@
               <w:rPr>
                 <w:lang w:val="en-US"/>
               </w:rPr>
-              <w:t>Sec 1.3 references oslc_qm which I believe is not used in the rm spec? (Couldn’t find it in the vocab or shapes docs)</w:t>
+              <w:t xml:space="preserve">Sec 1.3 references </w:t>
+            </w:r>
+            <w:proofErr w:type="spellStart"/>
+            <w:r>
+              <w:rPr>
+                <w:lang w:val="en-US"/>
+              </w:rPr>
+              <w:t>oslc_qm</w:t>
+            </w:r>
+            <w:proofErr w:type="spellEnd"/>
+            <w:r>
+              <w:rPr>
+                <w:lang w:val="en-US"/>
+              </w:rPr>
+              <w:t xml:space="preserve"> which I believe is not used in the </w:t>
+            </w:r>
+            <w:proofErr w:type="spellStart"/>
+            <w:r>
+              <w:rPr>
+                <w:lang w:val="en-US"/>
+              </w:rPr>
+              <w:t>rm</w:t>
+            </w:r>
+            <w:proofErr w:type="spellEnd"/>
+            <w:r>
+              <w:rPr>
+                <w:lang w:val="en-US"/>
+              </w:rPr>
+              <w:t xml:space="preserve"> spec? (Couldn’t find it in the vocab or shapes docs)</w:t>
             </w:r>
           </w:p>
         </w:tc>
@@ -2563,7 +2711,16 @@
                 <w:iCs/>
                 <w:lang w:val="en-US"/>
               </w:rPr>
-              <w:t>It is strongly recommended that any additional properties be defined in XML namespaces distinct from those defined by OSLC in these specifications.</w:t>
+              <w:t xml:space="preserve">It is strongly recommended that any additional properties be defined in XML namespaces distinct from those defined by </w:t>
+            </w:r>
+            <w:r>
+              <w:rPr>
+                <w:i/>
+                <w:iCs/>
+                <w:lang w:val="en-US"/>
+              </w:rPr>
+              <w:lastRenderedPageBreak/>
+              <w:t>OSLC in these specifications.</w:t>
             </w:r>
             <w:r>
               <w:rPr>
@@ -2671,7 +2828,14 @@
               <w:rPr>
                 <w:color w:val="FF0000"/>
               </w:rPr>
-              <w:t>Note that u</w:t>
+              <w:t xml:space="preserve">Note that </w:t>
+            </w:r>
+            <w:r>
+              <w:rPr>
+                <w:color w:val="FF0000"/>
+              </w:rPr>
+              <w:lastRenderedPageBreak/>
+              <w:t>u</w:t>
             </w:r>
             <w:r>
               <w:rPr>
@@ -2802,7 +2966,22 @@
               <w:rPr>
                 <w:lang w:val="en-US"/>
               </w:rPr>
-              <w:t>Missing the actual vocabulary! 3 respec errors:</w:t>
+              <w:lastRenderedPageBreak/>
+              <w:t xml:space="preserve">Missing the actual vocabulary! 3 </w:t>
+            </w:r>
+            <w:proofErr w:type="spellStart"/>
+            <w:r>
+              <w:rPr>
+                <w:lang w:val="en-US"/>
+              </w:rPr>
+              <w:t>respec</w:t>
+            </w:r>
+            <w:proofErr w:type="spellEnd"/>
+            <w:r>
+              <w:rPr>
+                <w:lang w:val="en-US"/>
+              </w:rPr>
+              <w:t xml:space="preserve"> errors:</w:t>
             </w:r>
           </w:p>
           <w:p>
@@ -2819,7 +2998,49 @@
               <w:rPr>
                 <w:lang w:val="en-US"/>
               </w:rPr>
-              <w:t>Error including URI=./requirements-management-vocab.ttl: error (NetworkError: Failed to execute 'send' on 'XMLHttpRequest': Failed to load 'https://raw.githubusercontent.com/oasis-tcs/oslc-domains/master/rm/requirements-management-vocab.ttl'.)</w:t>
+              <w:t>Error including URI=./requirements-management-</w:t>
+            </w:r>
+            <w:proofErr w:type="spellStart"/>
+            <w:r>
+              <w:rPr>
+                <w:lang w:val="en-US"/>
+              </w:rPr>
+              <w:t>vocab.ttl</w:t>
+            </w:r>
+            <w:proofErr w:type="spellEnd"/>
+            <w:r>
+              <w:rPr>
+                <w:lang w:val="en-US"/>
+              </w:rPr>
+              <w:t>: error (</w:t>
+            </w:r>
+            <w:proofErr w:type="spellStart"/>
+            <w:r>
+              <w:rPr>
+                <w:lang w:val="en-US"/>
+              </w:rPr>
+              <w:t>NetworkError</w:t>
+            </w:r>
+            <w:proofErr w:type="spellEnd"/>
+            <w:r>
+              <w:rPr>
+                <w:lang w:val="en-US"/>
+              </w:rPr>
+              <w:t>: Failed to execute 'send' on '</w:t>
+            </w:r>
+            <w:proofErr w:type="spellStart"/>
+            <w:r>
+              <w:rPr>
+                <w:lang w:val="en-US"/>
+              </w:rPr>
+              <w:t>XMLHttpRequest</w:t>
+            </w:r>
+            <w:proofErr w:type="spellEnd"/>
+            <w:r>
+              <w:rPr>
+                <w:lang w:val="en-US"/>
+              </w:rPr>
+              <w:t>': Failed to load 'https://raw.githubusercontent.com/oasis-tcs/oslc-domains/master/rm/requirements-management-vocab.ttl'.)</w:t>
             </w:r>
           </w:p>
           <w:p>
@@ -2836,7 +3057,56 @@
               <w:rPr>
                 <w:lang w:val="en-US"/>
               </w:rPr>
-              <w:t>Error including URI=./requirements-management-shapes.ttl#Requirement: error (NetworkError: Failed to execute 'send' on 'XMLHttpRequest': Failed to load 'https://raw.githubusercontent.com/oasis-tcs/oslc-domains/master/rm/requirements-management-shapes.ttl'.)</w:t>
+              <w:t>Error including URI=./</w:t>
+            </w:r>
+            <w:proofErr w:type="spellStart"/>
+            <w:r>
+              <w:rPr>
+                <w:lang w:val="en-US"/>
+              </w:rPr>
+              <w:t>requirements-management-shapes.ttl#Requirement</w:t>
+            </w:r>
+            <w:proofErr w:type="spellEnd"/>
+            <w:r>
+              <w:rPr>
+                <w:lang w:val="en-US"/>
+              </w:rPr>
+              <w:t>: error (</w:t>
+            </w:r>
+            <w:proofErr w:type="spellStart"/>
+            <w:r>
+              <w:rPr>
+                <w:lang w:val="en-US"/>
+              </w:rPr>
+              <w:t>NetworkError</w:t>
+            </w:r>
+            <w:proofErr w:type="spellEnd"/>
+            <w:r>
+              <w:rPr>
+                <w:lang w:val="en-US"/>
+              </w:rPr>
+              <w:t xml:space="preserve">: Failed to execute 'send' on </w:t>
+            </w:r>
+            <w:r>
+              <w:rPr>
+                <w:lang w:val="en-US"/>
+              </w:rPr>
+              <w:lastRenderedPageBreak/>
+              <w:t>'</w:t>
+            </w:r>
+            <w:proofErr w:type="spellStart"/>
+            <w:r>
+              <w:rPr>
+                <w:lang w:val="en-US"/>
+              </w:rPr>
+              <w:t>XMLHttpRequest</w:t>
+            </w:r>
+            <w:proofErr w:type="spellEnd"/>
+            <w:r>
+              <w:rPr>
+                <w:lang w:val="en-US"/>
+              </w:rPr>
+              <w:t>': Failed to load 'https://raw.githubusercontent.com/oasis-tcs/oslc-domains/master/rm/requirements-management-shapes.ttl'.)</w:t>
             </w:r>
           </w:p>
           <w:p>
@@ -2853,7 +3123,49 @@
               <w:rPr>
                 <w:lang w:val="en-US"/>
               </w:rPr>
-              <w:t>Error including URI=./requirements-management-shapes.ttl#RequirementCollection: error (NetworkError: Failed to execute 'send' on 'XMLHttpRequest': Failed to load 'https://raw.githubusercontent.com/oasis-tcs/oslc-domains/master/rm/requirements-management-shapes.ttl'.)</w:t>
+              <w:t>Error including URI=./</w:t>
+            </w:r>
+            <w:proofErr w:type="spellStart"/>
+            <w:r>
+              <w:rPr>
+                <w:lang w:val="en-US"/>
+              </w:rPr>
+              <w:t>requirements-management-shapes.ttl#RequirementCollection</w:t>
+            </w:r>
+            <w:proofErr w:type="spellEnd"/>
+            <w:r>
+              <w:rPr>
+                <w:lang w:val="en-US"/>
+              </w:rPr>
+              <w:t>: error (</w:t>
+            </w:r>
+            <w:proofErr w:type="spellStart"/>
+            <w:r>
+              <w:rPr>
+                <w:lang w:val="en-US"/>
+              </w:rPr>
+              <w:t>NetworkError</w:t>
+            </w:r>
+            <w:proofErr w:type="spellEnd"/>
+            <w:r>
+              <w:rPr>
+                <w:lang w:val="en-US"/>
+              </w:rPr>
+              <w:t>: Failed to execute 'send' on '</w:t>
+            </w:r>
+            <w:proofErr w:type="spellStart"/>
+            <w:r>
+              <w:rPr>
+                <w:lang w:val="en-US"/>
+              </w:rPr>
+              <w:t>XMLHttpRequest</w:t>
+            </w:r>
+            <w:proofErr w:type="spellEnd"/>
+            <w:r>
+              <w:rPr>
+                <w:lang w:val="en-US"/>
+              </w:rPr>
+              <w:t>': Failed to load 'https://raw.githubusercontent.com/oasis-tcs/oslc-domains/master/rm/requirements-management-shapes.ttl'.)</w:t>
             </w:r>
           </w:p>
         </w:tc>
@@ -2871,6 +3183,7 @@
               <w:rPr>
                 <w:lang w:val="en-US"/>
               </w:rPr>
+              <w:lastRenderedPageBreak/>
               <w:t>Jad: I assume this is solved now</w:t>
             </w:r>
           </w:p>
@@ -3004,9 +3317,9 @@
         <w:tblLook w:val="04A0" w:firstRow="1" w:lastRow="0" w:firstColumn="1" w:lastColumn="0" w:noHBand="0" w:noVBand="1"/>
       </w:tblPr>
       <w:tblGrid>
-        <w:gridCol w:w="9016"/>
-        <w:gridCol w:w="7266"/>
-        <w:gridCol w:w="7266"/>
+        <w:gridCol w:w="3701"/>
+        <w:gridCol w:w="1959"/>
+        <w:gridCol w:w="2636"/>
       </w:tblGrid>
       <w:tr>
         <w:tc>
@@ -3159,14 +3472,32 @@
                 <w:color w:val="FF0000"/>
                 <w:lang w:val="en-US"/>
               </w:rPr>
-              <w:t>The CM specs refers to ChangeRequest instead of “root”</w:t>
-            </w:r>
+              <w:t xml:space="preserve">The CM specs refers to </w:t>
+            </w:r>
+            <w:proofErr w:type="spellStart"/>
             <w:r>
               <w:rPr>
                 <w:iCs/>
                 <w:color w:val="FF0000"/>
                 <w:lang w:val="en-US"/>
               </w:rPr>
+              <w:t>ChangeRequest</w:t>
+            </w:r>
+            <w:proofErr w:type="spellEnd"/>
+            <w:r>
+              <w:rPr>
+                <w:iCs/>
+                <w:color w:val="FF0000"/>
+                <w:lang w:val="en-US"/>
+              </w:rPr>
+              <w:t xml:space="preserve"> instead of “root”</w:t>
+            </w:r>
+            <w:r>
+              <w:rPr>
+                <w:iCs/>
+                <w:color w:val="FF0000"/>
+                <w:lang w:val="en-US"/>
+              </w:rPr>
               <w:t>.</w:t>
             </w:r>
           </w:p>
@@ -3222,7 +3553,25 @@
                 <w:color w:val="FF0000"/>
                 <w:lang w:val="en-US"/>
               </w:rPr>
-              <w:t xml:space="preserve"> with “the Requirement and Requirement Collection superclasses, together with ….”</w:t>
+              <w:t xml:space="preserve"> with “the Requirement and Requirement Collection </w:t>
+            </w:r>
+            <w:proofErr w:type="spellStart"/>
+            <w:r>
+              <w:rPr>
+                <w:iCs/>
+                <w:color w:val="FF0000"/>
+                <w:lang w:val="en-US"/>
+              </w:rPr>
+              <w:t>superclasses</w:t>
+            </w:r>
+            <w:proofErr w:type="spellEnd"/>
+            <w:r>
+              <w:rPr>
+                <w:iCs/>
+                <w:color w:val="FF0000"/>
+                <w:lang w:val="en-US"/>
+              </w:rPr>
+              <w:t>, together with ….”</w:t>
             </w:r>
           </w:p>
         </w:tc>
@@ -3246,7 +3595,64 @@
               <w:rPr>
                 <w:lang w:val="en-US"/>
               </w:rPr>
-              <w:t>Shouldn’t we have a non-normative recommendation for how to represent a tree structure in these collections? The only real option available here is the oslc_rm:uses property. Presumably it can include another requirements collection; thus creating a hierarchy. Since it is the only option then presumably everybody will figure that out but it’s such a common scenario (ReqIF, Integrity LM) that it seems worth mentioning – or some other approach if oslc_rm:uses is not desirable for some reason.</w:t>
+              <w:t xml:space="preserve">Shouldn’t we have a non-normative recommendation for how to represent a tree structure in these collections? The only real option available here is the </w:t>
+            </w:r>
+            <w:proofErr w:type="spellStart"/>
+            <w:r>
+              <w:rPr>
+                <w:lang w:val="en-US"/>
+              </w:rPr>
+              <w:t>oslc_</w:t>
+            </w:r>
+            <w:proofErr w:type="gramStart"/>
+            <w:r>
+              <w:rPr>
+                <w:lang w:val="en-US"/>
+              </w:rPr>
+              <w:t>rm:uses</w:t>
+            </w:r>
+            <w:proofErr w:type="spellEnd"/>
+            <w:proofErr w:type="gramEnd"/>
+            <w:r>
+              <w:rPr>
+                <w:lang w:val="en-US"/>
+              </w:rPr>
+              <w:t xml:space="preserve"> property. Presumably it can include another requirements collection; thus creating a hierarchy. Since it is the only option then presumably everybody will figure that out but it’s such a common scenario (</w:t>
+            </w:r>
+            <w:proofErr w:type="spellStart"/>
+            <w:r>
+              <w:rPr>
+                <w:lang w:val="en-US"/>
+              </w:rPr>
+              <w:t>ReqIF</w:t>
+            </w:r>
+            <w:proofErr w:type="spellEnd"/>
+            <w:r>
+              <w:rPr>
+                <w:lang w:val="en-US"/>
+              </w:rPr>
+              <w:t xml:space="preserve">, Integrity LM) that it seems worth </w:t>
+            </w:r>
+            <w:r>
+              <w:rPr>
+                <w:lang w:val="en-US"/>
+              </w:rPr>
+              <w:lastRenderedPageBreak/>
+              <w:t xml:space="preserve">mentioning – or some other approach if </w:t>
+            </w:r>
+            <w:proofErr w:type="spellStart"/>
+            <w:r>
+              <w:rPr>
+                <w:lang w:val="en-US"/>
+              </w:rPr>
+              <w:t>oslc_rm:uses</w:t>
+            </w:r>
+            <w:proofErr w:type="spellEnd"/>
+            <w:r>
+              <w:rPr>
+                <w:lang w:val="en-US"/>
+              </w:rPr>
+              <w:t xml:space="preserve"> is not desirable for some reason.</w:t>
             </w:r>
           </w:p>
         </w:tc>
@@ -3350,6 +3756,7 @@
               <w:rPr>
                 <w:lang w:val="en-US"/>
               </w:rPr>
+              <w:lastRenderedPageBreak/>
               <w:t>Another philosophical question, what is the granularity of Requirements Collections in relation to Service Provider (or LDPC)? I can see them being identical, or, it could be that there are many requirements collections within a given service provider. What would be our (presumably non-normative) recommendation for how to design this?</w:t>
             </w:r>
           </w:p>
@@ -3537,12 +3944,21 @@
                 <w:lang w:val="en-US"/>
               </w:rPr>
             </w:pPr>
+            <w:proofErr w:type="spellStart"/>
             <w:r>
               <w:rPr>
                 <w:strike/>
                 <w:lang w:val="en-US"/>
               </w:rPr>
-              <w:t>dcterms:modified – Timestamp last latest resource modification</w:t>
+              <w:t>dcterms:modified</w:t>
+            </w:r>
+            <w:proofErr w:type="spellEnd"/>
+            <w:r>
+              <w:rPr>
+                <w:strike/>
+                <w:lang w:val="en-US"/>
+              </w:rPr>
+              <w:t xml:space="preserve"> – Timestamp last latest resource modification</w:t>
             </w:r>
           </w:p>
         </w:tc>
@@ -3674,9 +4090,9 @@
         <w:tblLook w:val="04A0" w:firstRow="1" w:lastRow="0" w:firstColumn="1" w:lastColumn="0" w:noHBand="0" w:noVBand="1"/>
       </w:tblPr>
       <w:tblGrid>
-        <w:gridCol w:w="9016"/>
-        <w:gridCol w:w="7266"/>
-        <w:gridCol w:w="7266"/>
+        <w:gridCol w:w="5836"/>
+        <w:gridCol w:w="1688"/>
+        <w:gridCol w:w="772"/>
       </w:tblGrid>
       <w:tr>
         <w:tc>
@@ -3828,7 +4244,15 @@
                   <w:rStyle w:val="Hyperlink"/>
                   <w:lang w:val="en-CA"/>
                 </w:rPr>
-                <w:t>https://rawgit.com/oasis-tcs/oslc-domains/master/rm/requirements-management-spec.html#labels</w:t>
+                <w:t>https://rawgit.com/oasis-tcs/oslc-</w:t>
+              </w:r>
+              <w:r>
+                <w:rPr>
+                  <w:rStyle w:val="Hyperlink"/>
+                  <w:lang w:val="en-CA"/>
+                </w:rPr>
+                <w:lastRenderedPageBreak/>
+                <w:t>domains/master/rm/requirements-management-spec.html#labels</w:t>
               </w:r>
             </w:hyperlink>
           </w:p>
@@ -3872,6 +4296,7 @@
                 <w:sz w:val="20"/>
                 <w:szCs w:val="20"/>
               </w:rPr>
+              <w:lastRenderedPageBreak/>
               <w:t>Jad: Fixed as per T</w:t>
             </w:r>
             <w:r>
@@ -3941,7 +4366,16 @@
                 <w:sz w:val="20"/>
                 <w:szCs w:val="20"/>
               </w:rPr>
-              <w:t>RM spec will retain the section on relationship properties. But will change MUST to MAY, refer to the OSLC Core link guidance and indicate servers may provide relationship properties for compatibility with 2.0 implementations that use them</w:t>
+              <w:t xml:space="preserve">RM spec will retain the section on relationship properties. But will change MUST to MAY, refer to the </w:t>
+            </w:r>
+            <w:r>
+              <w:rPr>
+                <w:rFonts w:ascii="Courier New" w:hAnsi="Courier New" w:cs="Courier New"/>
+                <w:sz w:val="20"/>
+                <w:szCs w:val="20"/>
+              </w:rPr>
+              <w:lastRenderedPageBreak/>
+              <w:t>OSLC Core link guidance and indicate servers may provide relationship properties for compatibility with 2.0 implementations that use them</w:t>
             </w:r>
           </w:p>
           <w:p>
@@ -4120,6 +4554,7 @@
                 <w:b/>
                 <w:color w:val="FF0000"/>
               </w:rPr>
+              <w:lastRenderedPageBreak/>
               <w:t xml:space="preserve">Jim, Martin &amp; Nick: </w:t>
             </w:r>
           </w:p>
@@ -4148,7 +4583,14 @@
               <w:rPr>
                 <w:color w:val="FF0000"/>
               </w:rPr>
-              <w:t>Can you please review the new text?</w:t>
+              <w:t xml:space="preserve">Can you please review the </w:t>
+            </w:r>
+            <w:r>
+              <w:rPr>
+                <w:color w:val="FF0000"/>
+              </w:rPr>
+              <w:lastRenderedPageBreak/>
+              <w:t>new text?</w:t>
             </w:r>
           </w:p>
         </w:tc>
@@ -4229,9 +4671,9 @@
         <w:tblLook w:val="04A0" w:firstRow="1" w:lastRow="0" w:firstColumn="1" w:lastColumn="0" w:noHBand="0" w:noVBand="1"/>
       </w:tblPr>
       <w:tblGrid>
-        <w:gridCol w:w="9016"/>
-        <w:gridCol w:w="7266"/>
-        <w:gridCol w:w="7266"/>
+        <w:gridCol w:w="4276"/>
+        <w:gridCol w:w="2484"/>
+        <w:gridCol w:w="1536"/>
       </w:tblGrid>
       <w:tr>
         <w:tc>
@@ -4464,7 +4906,15 @@
                 <w:color w:val="1F497D"/>
                 <w:lang w:val="en-US"/>
               </w:rPr>
-              <w:t xml:space="preserve">There are a couple of references in this section to “OASIS OSLC Lifecycle Integration Domains TC”.  The official name of the TC appears to be “OASIS OSLC Lifecycle Integration </w:t>
+              <w:t xml:space="preserve">There are a couple of references in this section to </w:t>
+            </w:r>
+            <w:r>
+              <w:rPr>
+                <w:color w:val="1F497D"/>
+                <w:lang w:val="en-US"/>
+              </w:rPr>
+              <w:lastRenderedPageBreak/>
+              <w:t xml:space="preserve">“OASIS OSLC Lifecycle Integration Domains TC”.  The official name of the TC appears to be “OASIS OSLC Lifecycle Integration </w:t>
             </w:r>
             <w:r>
               <w:rPr>
@@ -4499,6 +4949,7 @@
               <w:rPr>
                 <w:lang w:val="en-US"/>
               </w:rPr>
+              <w:lastRenderedPageBreak/>
               <w:t xml:space="preserve">Jad: </w:t>
             </w:r>
           </w:p>
@@ -4512,6 +4963,7 @@
               <w:rPr>
                 <w:lang w:val="en-US"/>
               </w:rPr>
+              <w:lastRenderedPageBreak/>
               <w:t xml:space="preserve">* I have no control over the text in the “Status” section. </w:t>
             </w:r>
           </w:p>
@@ -4546,6 +4998,7 @@
               <w:rPr>
                 <w:lang w:val="en-US"/>
               </w:rPr>
+              <w:lastRenderedPageBreak/>
               <w:t>-</w:t>
             </w:r>
           </w:p>
@@ -4580,6 +5033,7 @@
                 <w:color w:val="1F497D"/>
                 <w:lang w:val="en-US"/>
               </w:rPr>
+              <w:lastRenderedPageBreak/>
               <w:t>Related Work</w:t>
             </w:r>
           </w:p>
@@ -4722,14 +5176,30 @@
                 <w:rFonts w:ascii="Arial" w:hAnsi="Arial" w:cs="Arial"/>
                 <w:lang w:val="en"/>
               </w:rPr>
-              <w:t>OASIS Working Draft 01</w:t>
+              <w:t xml:space="preserve">OASIS Working Draft </w:t>
+            </w:r>
+            <w:proofErr w:type="gramStart"/>
+            <w:r>
+              <w:rPr>
+                <w:rFonts w:ascii="Arial" w:hAnsi="Arial" w:cs="Arial"/>
+                <w:lang w:val="en"/>
+              </w:rPr>
+              <w:t>01</w:t>
             </w:r>
             <w:r>
               <w:rPr>
                 <w:color w:val="1F497D"/>
                 <w:lang w:val="en-US"/>
               </w:rPr>
-              <w:t>“ get dropped?  Surely we don’t release this with ‘working draft’ in the document?</w:t>
+              <w:t>“ get</w:t>
+            </w:r>
+            <w:proofErr w:type="gramEnd"/>
+            <w:r>
+              <w:rPr>
+                <w:color w:val="1F497D"/>
+                <w:lang w:val="en-US"/>
+              </w:rPr>
+              <w:t xml:space="preserve"> dropped?  Surely we don’t release this with ‘working draft’ in the document?</w:t>
             </w:r>
           </w:p>
         </w:tc>
@@ -5329,7 +5799,16 @@
                 <w:szCs w:val="20"/>
                 <w:lang w:val="en"/>
               </w:rPr>
-              <w:t>it may be helpful to display an informative and useful textual label instead of or in addition to the URI of the predicate and or object.” To “…it may be helpful to display an informative and useful textual label instead of</w:t>
+              <w:t xml:space="preserve">it may be helpful to display an informative and useful textual label instead of or in addition to the URI of the predicate and or object.” To “…it may be helpful to display an informative and useful </w:t>
+            </w:r>
+            <w:r>
+              <w:rPr>
+                <w:sz w:val="20"/>
+                <w:szCs w:val="20"/>
+                <w:lang w:val="en"/>
+              </w:rPr>
+              <w:lastRenderedPageBreak/>
+              <w:t>textual label instead of</w:t>
             </w:r>
             <w:r>
               <w:rPr>
@@ -5401,6 +5880,7 @@
               <w:rPr>
                 <w:lang w:val="en-US"/>
               </w:rPr>
+              <w:lastRenderedPageBreak/>
               <w:t>Jad: Fixed.</w:t>
             </w:r>
           </w:p>
@@ -5456,6 +5936,7 @@
                 <w:color w:val="1F497D"/>
                 <w:lang w:val="en-US"/>
               </w:rPr>
+              <w:lastRenderedPageBreak/>
               <w:t>2.9 Labels for Relationships</w:t>
             </w:r>
           </w:p>
@@ -5534,6 +6015,12 @@
                 <w:lang w:val="en-US"/>
               </w:rPr>
             </w:pPr>
+            <w:r>
+              <w:rPr>
+                <w:lang w:val="en-US"/>
+              </w:rPr>
+              <w:t>Jad: Fixed.</w:t>
+            </w:r>
           </w:p>
         </w:tc>
         <w:tc>
@@ -5546,54 +6033,15 @@
           <w:p>
             <w:pPr>
               <w:rPr>
+                <w:lang w:val="en-US"/>
+              </w:rPr>
+            </w:pPr>
+            <w:r>
+              <w:rPr>
                 <w:b/>
-                <w:color w:val="FF0000"/>
-                <w:lang w:val="en-US"/>
-              </w:rPr>
-            </w:pPr>
-            <w:r>
-              <w:rPr>
-                <w:b/>
-                <w:color w:val="FF0000"/>
-                <w:lang w:val="en-US"/>
-              </w:rPr>
-              <w:t>Mark</w:t>
-            </w:r>
-            <w:r>
-              <w:rPr>
-                <w:b/>
-                <w:color w:val="FF0000"/>
-                <w:lang w:val="en-US"/>
-              </w:rPr>
-              <w:t xml:space="preserve">: </w:t>
-            </w:r>
-          </w:p>
-          <w:p>
-            <w:pPr>
-              <w:rPr>
-                <w:lang w:val="en-US"/>
-              </w:rPr>
-            </w:pPr>
-            <w:r>
-              <w:rPr>
-                <w:color w:val="FF0000"/>
-                <w:lang w:val="en-US"/>
-              </w:rPr>
-              <w:t xml:space="preserve">can you </w:t>
-            </w:r>
-            <w:r>
-              <w:rPr>
-                <w:color w:val="FF0000"/>
-                <w:lang w:val="en-US"/>
-              </w:rPr>
-              <w:t xml:space="preserve">please </w:t>
-            </w:r>
-            <w:r>
-              <w:rPr>
-                <w:color w:val="FF0000"/>
-                <w:lang w:val="en-US"/>
-              </w:rPr>
-              <w:t>clarify?</w:t>
+                <w:lang w:val="en-US"/>
+              </w:rPr>
+              <w:t>-</w:t>
             </w:r>
           </w:p>
         </w:tc>
@@ -5622,7 +6070,25 @@
                 <w:szCs w:val="20"/>
                 <w:lang w:val="en"/>
               </w:rPr>
-              <w:t>4.1 Server Resources – “outwith” can’t be right.  Should that have been “within”.</w:t>
+              <w:t>4.1 Server Resources – “</w:t>
+            </w:r>
+            <w:proofErr w:type="spellStart"/>
+            <w:r>
+              <w:rPr>
+                <w:sz w:val="20"/>
+                <w:szCs w:val="20"/>
+                <w:lang w:val="en"/>
+              </w:rPr>
+              <w:t>outwith</w:t>
+            </w:r>
+            <w:proofErr w:type="spellEnd"/>
+            <w:r>
+              <w:rPr>
+                <w:sz w:val="20"/>
+                <w:szCs w:val="20"/>
+                <w:lang w:val="en"/>
+              </w:rPr>
+              <w:t>” can’t be right.  Should that have been “within”.</w:t>
             </w:r>
           </w:p>
         </w:tc>
@@ -5644,7 +6110,17 @@
                 <w:szCs w:val="20"/>
                 <w:lang w:val="en"/>
               </w:rPr>
-              <w:t>Jad: Martin suggested “beyond”</w:t>
+              <w:t>Jad: Mart</w:t>
+            </w:r>
+            <w:bookmarkStart w:id="0" w:name="_GoBack"/>
+            <w:bookmarkEnd w:id="0"/>
+            <w:r>
+              <w:rPr>
+                <w:sz w:val="20"/>
+                <w:szCs w:val="20"/>
+                <w:lang w:val="en"/>
+              </w:rPr>
+              <w:t>in suggested “beyond”</w:t>
             </w:r>
           </w:p>
         </w:tc>
@@ -5702,12 +6178,21 @@
               </w:rPr>
               <w:t>4.3 Query Capabilities – misspelling, “</w:t>
             </w:r>
+            <w:proofErr w:type="spellStart"/>
             <w:r>
               <w:rPr>
                 <w:rStyle w:val="HTMLCode"/>
                 <w:lang w:val="en"/>
               </w:rPr>
-              <w:t>oslc:resutls”</w:t>
+              <w:t>oslc:resutls</w:t>
+            </w:r>
+            <w:proofErr w:type="spellEnd"/>
+            <w:r>
+              <w:rPr>
+                <w:rStyle w:val="HTMLCode"/>
+                <w:lang w:val="en"/>
+              </w:rPr>
+              <w:t>”</w:t>
             </w:r>
           </w:p>
         </w:tc>
@@ -5880,9 +6365,9 @@
         <w:tblLook w:val="04A0" w:firstRow="1" w:lastRow="0" w:firstColumn="1" w:lastColumn="0" w:noHBand="0" w:noVBand="1"/>
       </w:tblPr>
       <w:tblGrid>
-        <w:gridCol w:w="6100"/>
-        <w:gridCol w:w="4271"/>
-        <w:gridCol w:w="6908"/>
+        <w:gridCol w:w="4387"/>
+        <w:gridCol w:w="1915"/>
+        <w:gridCol w:w="1994"/>
       </w:tblGrid>
       <w:tr>
         <w:tc>
@@ -6096,8 +6581,17 @@
                 <w:color w:val="1F497D"/>
                 <w:lang w:val="en-US"/>
               </w:rPr>
-              <w:t>2.1.4 RequirementCollection</w:t>
-            </w:r>
+              <w:t xml:space="preserve">2.1.4 </w:t>
+            </w:r>
+            <w:proofErr w:type="spellStart"/>
+            <w:r>
+              <w:rPr>
+                <w:color w:val="1F497D"/>
+                <w:lang w:val="en-US"/>
+              </w:rPr>
+              <w:t>RequirementCollection</w:t>
+            </w:r>
+            <w:proofErr w:type="spellEnd"/>
           </w:p>
           <w:p>
             <w:pPr>
@@ -6255,7 +6749,31 @@
                 <w:color w:val="1F497D"/>
                 <w:lang w:val="en-US"/>
               </w:rPr>
-              <w:t>For instance, instead of “a defect may be said to affect a requirement” as an example of “affectedby” say instead “a requirement may be affected by a defect.”</w:t>
+              <w:t xml:space="preserve">For instance, instead of “a defect may be said to affect a </w:t>
+            </w:r>
+            <w:r>
+              <w:rPr>
+                <w:color w:val="1F497D"/>
+                <w:lang w:val="en-US"/>
+              </w:rPr>
+              <w:lastRenderedPageBreak/>
+              <w:t>requirement” as an example of “</w:t>
+            </w:r>
+            <w:proofErr w:type="spellStart"/>
+            <w:r>
+              <w:rPr>
+                <w:color w:val="1F497D"/>
+                <w:lang w:val="en-US"/>
+              </w:rPr>
+              <w:t>affectedby</w:t>
+            </w:r>
+            <w:proofErr w:type="spellEnd"/>
+            <w:r>
+              <w:rPr>
+                <w:color w:val="1F497D"/>
+                <w:lang w:val="en-US"/>
+              </w:rPr>
+              <w:t>” say instead “a requirement may be affected by a defect.”</w:t>
             </w:r>
           </w:p>
           <w:p>
@@ -6275,7 +6793,23 @@
                 <w:color w:val="1F497D"/>
                 <w:lang w:val="en-US"/>
               </w:rPr>
-              <w:t>From a consistency standpoint, 2.1.8 for “satisfiedBy” does in fact follow the format but the others do not.  At a minimum, this is inconsistent.</w:t>
+              <w:t>From a consistency standpoint, 2.1.8 for “</w:t>
+            </w:r>
+            <w:proofErr w:type="spellStart"/>
+            <w:r>
+              <w:rPr>
+                <w:color w:val="1F497D"/>
+                <w:lang w:val="en-US"/>
+              </w:rPr>
+              <w:t>satisfiedBy</w:t>
+            </w:r>
+            <w:proofErr w:type="spellEnd"/>
+            <w:r>
+              <w:rPr>
+                <w:color w:val="1F497D"/>
+                <w:lang w:val="en-US"/>
+              </w:rPr>
+              <w:t>” does in fact follow the format but the others do not.  At a minimum, this is inconsistent.</w:t>
             </w:r>
           </w:p>
           <w:p>
@@ -6330,6 +6864,7 @@
               <w:rPr>
                 <w:lang w:val="en-US"/>
               </w:rPr>
+              <w:lastRenderedPageBreak/>
               <w:t>Jad: Fixed.</w:t>
             </w:r>
           </w:p>
@@ -6378,8 +6913,22 @@
                 <w:szCs w:val="20"/>
                 <w:lang w:val="en"/>
               </w:rPr>
-              <w:t>3.1 Resource:Requirement</w:t>
-            </w:r>
+              <w:lastRenderedPageBreak/>
+              <w:t xml:space="preserve">3.1 </w:t>
+            </w:r>
+            <w:proofErr w:type="spellStart"/>
+            <w:proofErr w:type="gramStart"/>
+            <w:r>
+              <w:rPr>
+                <w:color w:val="1F4E79"/>
+                <w:sz w:val="20"/>
+                <w:szCs w:val="20"/>
+                <w:lang w:val="en"/>
+              </w:rPr>
+              <w:t>Resource:Requirement</w:t>
+            </w:r>
+            <w:proofErr w:type="spellEnd"/>
+            <w:proofErr w:type="gramEnd"/>
           </w:p>
           <w:p>
             <w:pPr>
@@ -6503,8 +7052,21 @@
                 <w:szCs w:val="20"/>
                 <w:lang w:val="en"/>
               </w:rPr>
-              <w:t>3.1 Resource:Requirement</w:t>
-            </w:r>
+              <w:t xml:space="preserve">3.1 </w:t>
+            </w:r>
+            <w:proofErr w:type="spellStart"/>
+            <w:proofErr w:type="gramStart"/>
+            <w:r>
+              <w:rPr>
+                <w:color w:val="1F4E79"/>
+                <w:sz w:val="20"/>
+                <w:szCs w:val="20"/>
+                <w:lang w:val="en"/>
+              </w:rPr>
+              <w:t>Resource:Requirement</w:t>
+            </w:r>
+            <w:proofErr w:type="spellEnd"/>
+            <w:proofErr w:type="gramEnd"/>
           </w:p>
           <w:p>
             <w:pPr>
@@ -6535,7 +7097,25 @@
                 <w:szCs w:val="20"/>
                 <w:lang w:val="en"/>
               </w:rPr>
-              <w:t>or possed by a solution component,”</w:t>
+              <w:t xml:space="preserve">or </w:t>
+            </w:r>
+            <w:proofErr w:type="spellStart"/>
+            <w:r>
+              <w:rPr>
+                <w:sz w:val="20"/>
+                <w:szCs w:val="20"/>
+                <w:lang w:val="en"/>
+              </w:rPr>
+              <w:t>possed</w:t>
+            </w:r>
+            <w:proofErr w:type="spellEnd"/>
+            <w:r>
+              <w:rPr>
+                <w:sz w:val="20"/>
+                <w:szCs w:val="20"/>
+                <w:lang w:val="en"/>
+              </w:rPr>
+              <w:t xml:space="preserve"> by a solution component,”</w:t>
             </w:r>
           </w:p>
           <w:p>
@@ -6696,7 +7276,51 @@
                 <w:szCs w:val="20"/>
                 <w:lang w:val="en"/>
               </w:rPr>
-              <w:t>More importantly, why is there such a desciption, when the Requirement vocabulary term is much more consise with a simple “statement of need” text. (See 2.1.3)</w:t>
+              <w:t xml:space="preserve">More importantly, why is there such a </w:t>
+            </w:r>
+            <w:proofErr w:type="spellStart"/>
+            <w:r>
+              <w:rPr>
+                <w:b/>
+                <w:color w:val="FF0000"/>
+                <w:sz w:val="20"/>
+                <w:szCs w:val="20"/>
+                <w:lang w:val="en"/>
+              </w:rPr>
+              <w:t>desciption</w:t>
+            </w:r>
+            <w:proofErr w:type="spellEnd"/>
+            <w:r>
+              <w:rPr>
+                <w:b/>
+                <w:color w:val="FF0000"/>
+                <w:sz w:val="20"/>
+                <w:szCs w:val="20"/>
+                <w:lang w:val="en"/>
+              </w:rPr>
+              <w:t xml:space="preserve">, when the Requirement vocabulary term is much more </w:t>
+            </w:r>
+            <w:proofErr w:type="spellStart"/>
+            <w:r>
+              <w:rPr>
+                <w:b/>
+                <w:color w:val="FF0000"/>
+                <w:sz w:val="20"/>
+                <w:szCs w:val="20"/>
+                <w:lang w:val="en"/>
+              </w:rPr>
+              <w:t>consise</w:t>
+            </w:r>
+            <w:proofErr w:type="spellEnd"/>
+            <w:r>
+              <w:rPr>
+                <w:b/>
+                <w:color w:val="FF0000"/>
+                <w:sz w:val="20"/>
+                <w:szCs w:val="20"/>
+                <w:lang w:val="en"/>
+              </w:rPr>
+              <w:t xml:space="preserve"> with a simple “statement of need” text. (See 2.1.3)</w:t>
             </w:r>
           </w:p>
         </w:tc>
@@ -6728,8 +7352,21 @@
                 <w:szCs w:val="20"/>
                 <w:lang w:val="en"/>
               </w:rPr>
-              <w:t>3.1 Resource:Requirement</w:t>
-            </w:r>
+              <w:t xml:space="preserve">3.1 </w:t>
+            </w:r>
+            <w:proofErr w:type="spellStart"/>
+            <w:proofErr w:type="gramStart"/>
+            <w:r>
+              <w:rPr>
+                <w:color w:val="1F4E79"/>
+                <w:sz w:val="20"/>
+                <w:szCs w:val="20"/>
+                <w:lang w:val="en"/>
+              </w:rPr>
+              <w:t>Resource:Requirement</w:t>
+            </w:r>
+            <w:proofErr w:type="spellEnd"/>
+            <w:proofErr w:type="gramEnd"/>
           </w:p>
           <w:p>
             <w:pPr>
@@ -6755,6 +7392,8 @@
               </w:rPr>
               <w:t xml:space="preserve">In the description column, </w:t>
             </w:r>
+            <w:proofErr w:type="spellStart"/>
+            <w:proofErr w:type="gramStart"/>
             <w:r>
               <w:rPr>
                 <w:b/>
@@ -6766,6 +7405,8 @@
               </w:rPr>
               <w:t>foaf:person</w:t>
             </w:r>
+            <w:proofErr w:type="spellEnd"/>
+            <w:proofErr w:type="gramEnd"/>
             <w:r>
               <w:rPr>
                 <w:color w:val="FF0000"/>
@@ -6784,6 +7425,7 @@
               </w:rPr>
               <w:t xml:space="preserve">is referenced.  Shouldn’t resource names there follow the same font convention as other references such as </w:t>
             </w:r>
+            <w:proofErr w:type="spellStart"/>
             <w:r>
               <w:rPr>
                 <w:b/>
@@ -6795,6 +7437,7 @@
               </w:rPr>
               <w:t>oslc:AnyResource</w:t>
             </w:r>
+            <w:proofErr w:type="spellEnd"/>
           </w:p>
         </w:tc>
         <w:tc>
@@ -7993,6 +8636,34 @@
       <w:lang w:eastAsia="en-GB"/>
     </w:rPr>
   </w:style>
+  <w:style w:type="paragraph" w:styleId="BalloonText">
+    <w:name w:val="Balloon Text"/>
+    <w:basedOn w:val="Normal"/>
+    <w:link w:val="BalloonTextChar"/>
+    <w:uiPriority w:val="99"/>
+    <w:semiHidden/>
+    <w:unhideWhenUsed/>
+    <w:rsid w:val="002F7D8A"/>
+    <w:rPr>
+      <w:rFonts w:ascii="Segoe UI" w:hAnsi="Segoe UI" w:cs="Segoe UI"/>
+      <w:sz w:val="18"/>
+      <w:szCs w:val="18"/>
+    </w:rPr>
+  </w:style>
+  <w:style w:type="character" w:customStyle="1" w:styleId="BalloonTextChar">
+    <w:name w:val="Balloon Text Char"/>
+    <w:basedOn w:val="DefaultParagraphFont"/>
+    <w:link w:val="BalloonText"/>
+    <w:uiPriority w:val="99"/>
+    <w:semiHidden/>
+    <w:rsid w:val="002F7D8A"/>
+    <w:rPr>
+      <w:rFonts w:ascii="Segoe UI" w:eastAsia="Times New Roman" w:hAnsi="Segoe UI" w:cs="Segoe UI"/>
+      <w:sz w:val="18"/>
+      <w:szCs w:val="18"/>
+      <w:lang w:eastAsia="en-GB"/>
+    </w:rPr>
+  </w:style>
 </w:styles>
 </file>
 

</xml_diff>

<commit_message>
Reverted changes to section "2.4 Resource Formats".
</commit_message>
<xml_diff>
--- a/rm/OSLC RM TC Reviews.docx
+++ b/rm/OSLC RM TC Reviews.docx
@@ -614,7 +614,6 @@
               <w:rPr>
                 <w:lang w:val="en-US"/>
               </w:rPr>
-              <w:lastRenderedPageBreak/>
               <w:t>I think “The specification supports key RESTful web service interfaces for” is even more appropriate.</w:t>
             </w:r>
           </w:p>
@@ -633,7 +632,6 @@
               <w:rPr>
                 <w:lang w:val="en-US"/>
               </w:rPr>
-              <w:lastRenderedPageBreak/>
               <w:t>-</w:t>
             </w:r>
           </w:p>
@@ -670,7 +668,6 @@
               <w:rPr>
                 <w:lang w:val="en-US"/>
               </w:rPr>
-              <w:lastRenderedPageBreak/>
               <w:t>Sec 1 3</w:t>
             </w:r>
             <w:r>
@@ -1070,14 +1067,7 @@
               <w:rPr>
                 <w:lang w:val="en-US"/>
               </w:rPr>
-              <w:t xml:space="preserve">According to Jim, the CM is the </w:t>
-            </w:r>
-            <w:r>
-              <w:rPr>
-                <w:lang w:val="en-US"/>
-              </w:rPr>
-              <w:lastRenderedPageBreak/>
-              <w:t>reference to use.</w:t>
+              <w:t>According to Jim, the CM is the reference to use.</w:t>
             </w:r>
           </w:p>
         </w:tc>
@@ -1095,7 +1085,6 @@
               <w:rPr>
                 <w:lang w:val="en-US"/>
               </w:rPr>
-              <w:lastRenderedPageBreak/>
               <w:t>-</w:t>
             </w:r>
           </w:p>
@@ -1132,7 +1121,6 @@
               <w:rPr>
                 <w:lang w:val="en-US"/>
               </w:rPr>
-              <w:lastRenderedPageBreak/>
               <w:t xml:space="preserve">Should we have a Motivation section? See </w:t>
             </w:r>
             <w:hyperlink r:id="rId7" w:anchor="motivation" w:history="1">
@@ -1434,7 +1422,15 @@
               <w:rPr>
                 <w:lang w:val="en-US"/>
               </w:rPr>
-              <w:t xml:space="preserve">Sec 2.4 resource formats: Just a thought: Should we maybe have a reference to the exact document in which the normative requirements for core are listed? Specifically </w:t>
+              <w:t>Sec 2.4 resource formats: Just a thought: Should we maybe have a reference to the exact do</w:t>
+            </w:r>
+            <w:bookmarkStart w:id="0" w:name="_GoBack"/>
+            <w:bookmarkEnd w:id="0"/>
+            <w:r>
+              <w:rPr>
+                <w:lang w:val="en-US"/>
+              </w:rPr>
+              <w:t xml:space="preserve">cument in which the normative requirements for core are listed? Specifically </w:t>
             </w:r>
             <w:hyperlink r:id="rId9" w:anchor="resourceOperations" w:history="1">
               <w:r>
@@ -1450,14 +1446,7 @@
               <w:rPr>
                 <w:lang w:val="en-US"/>
               </w:rPr>
-              <w:t xml:space="preserve"> where in 4.4.1 </w:t>
-            </w:r>
-            <w:r>
-              <w:rPr>
-                <w:lang w:val="en-US"/>
-              </w:rPr>
-              <w:lastRenderedPageBreak/>
-              <w:t>we say the service MUST accept text/turtle and application/</w:t>
+              <w:t xml:space="preserve"> where in 4.4.1 we say the service MUST accept text/turtle and application/</w:t>
             </w:r>
             <w:proofErr w:type="spellStart"/>
             <w:r>
@@ -1489,8 +1478,13 @@
               <w:rPr>
                 <w:lang w:val="en-US"/>
               </w:rPr>
-              <w:lastRenderedPageBreak/>
-              <w:t>Jad: Reduced 2.4 to simply refer to OSLC Core 3.0</w:t>
+              <w:t xml:space="preserve">Jad: </w:t>
+            </w:r>
+            <w:r>
+              <w:rPr>
+                <w:lang w:val="en-US"/>
+              </w:rPr>
+              <w:t>Refer to the suggested section within Core 3.0.</w:t>
             </w:r>
           </w:p>
         </w:tc>
@@ -1501,83 +1495,14 @@
           <w:p>
             <w:pPr>
               <w:rPr>
-                <w:color w:val="FF0000"/>
-                <w:lang w:val="en-US"/>
-              </w:rPr>
-            </w:pPr>
-            <w:r>
-              <w:rPr>
-                <w:b/>
-                <w:color w:val="FF0000"/>
-                <w:lang w:val="en-US"/>
-              </w:rPr>
-              <w:t>Martin + Jim</w:t>
-            </w:r>
-            <w:r>
-              <w:rPr>
-                <w:b/>
-                <w:color w:val="FF0000"/>
-                <w:lang w:val="en-US"/>
-              </w:rPr>
-              <w:t>:</w:t>
-            </w:r>
-            <w:r>
-              <w:rPr>
-                <w:color w:val="FF0000"/>
-                <w:lang w:val="en-US"/>
-              </w:rPr>
-              <w:t xml:space="preserve"> </w:t>
-            </w:r>
-          </w:p>
-          <w:p>
-            <w:pPr>
-              <w:rPr>
-                <w:color w:val="FF0000"/>
-                <w:lang w:val="en-US"/>
-              </w:rPr>
-            </w:pPr>
-            <w:r>
-              <w:rPr>
-                <w:color w:val="FF0000"/>
-                <w:lang w:val="en-US"/>
-              </w:rPr>
-              <w:t xml:space="preserve">Can you confirm that the formulation and </w:t>
-            </w:r>
-            <w:r>
-              <w:rPr>
-                <w:color w:val="FF0000"/>
-                <w:lang w:val="en-US"/>
-              </w:rPr>
-              <w:lastRenderedPageBreak/>
-              <w:t>reduction</w:t>
-            </w:r>
-            <w:r>
-              <w:rPr>
-                <w:color w:val="FF0000"/>
-                <w:lang w:val="en-US"/>
-              </w:rPr>
-              <w:t xml:space="preserve"> is </w:t>
-            </w:r>
-            <w:r>
-              <w:rPr>
-                <w:color w:val="FF0000"/>
-                <w:lang w:val="en-US"/>
-              </w:rPr>
-              <w:t>acceptable?</w:t>
-            </w:r>
-          </w:p>
-          <w:p>
-            <w:pPr>
-              <w:rPr>
-                <w:lang w:val="en-US"/>
-              </w:rPr>
-            </w:pPr>
-            <w:r>
-              <w:rPr>
-                <w:color w:val="FF0000"/>
-                <w:lang w:val="en-US"/>
-              </w:rPr>
-              <w:t>I have also removed the last 4 rows in “2.1 Compliance” since they also referred to resource formats.</w:t>
+                <w:lang w:val="en-US"/>
+              </w:rPr>
+            </w:pPr>
+            <w:r>
+              <w:rPr>
+                <w:lang w:val="en-US"/>
+              </w:rPr>
+              <w:t>-</w:t>
             </w:r>
           </w:p>
         </w:tc>
@@ -1595,7 +1520,6 @@
               <w:rPr>
                 <w:lang w:val="en-US"/>
               </w:rPr>
-              <w:lastRenderedPageBreak/>
               <w:t xml:space="preserve">CM needs to be changed as well. </w:t>
             </w:r>
           </w:p>
@@ -1627,7 +1551,6 @@
               <w:rPr>
                 <w:lang w:val="en-US"/>
               </w:rPr>
-              <w:lastRenderedPageBreak/>
               <w:t>Sec 2.5 authentication: In addition to … , OSLC [RM] servers SHOULD support… (not [CM])</w:t>
             </w:r>
           </w:p>
@@ -2412,14 +2335,7 @@
               <w:rPr>
                 <w:lang w:val="en-US"/>
               </w:rPr>
-              <w:t xml:space="preserve">* It is already “Copyright © </w:t>
-            </w:r>
-            <w:r>
-              <w:rPr>
-                <w:lang w:val="en-US"/>
-              </w:rPr>
-              <w:lastRenderedPageBreak/>
-              <w:t>OASIS Open 2018. All Rights Reserved.” Under the “Notices” section. Any other place you are referring to?</w:t>
+              <w:t>* It is already “Copyright © OASIS Open 2018. All Rights Reserved.” Under the “Notices” section. Any other place you are referring to?</w:t>
             </w:r>
           </w:p>
         </w:tc>
@@ -2441,7 +2357,6 @@
                 <w:color w:val="FF0000"/>
                 <w:lang w:val="en-US"/>
               </w:rPr>
-              <w:lastRenderedPageBreak/>
               <w:t xml:space="preserve">Martin: </w:t>
             </w:r>
           </w:p>
@@ -2492,7 +2407,6 @@
               <w:rPr>
                 <w:lang w:val="en-US"/>
               </w:rPr>
-              <w:lastRenderedPageBreak/>
               <w:t>Move 1.3 up to 1.1?</w:t>
             </w:r>
           </w:p>
@@ -2711,16 +2625,7 @@
                 <w:iCs/>
                 <w:lang w:val="en-US"/>
               </w:rPr>
-              <w:t xml:space="preserve">It is strongly recommended that any additional properties be defined in XML namespaces distinct from those defined by </w:t>
-            </w:r>
-            <w:r>
-              <w:rPr>
-                <w:i/>
-                <w:iCs/>
-                <w:lang w:val="en-US"/>
-              </w:rPr>
-              <w:lastRenderedPageBreak/>
-              <w:t>OSLC in these specifications.</w:t>
+              <w:t>It is strongly recommended that any additional properties be defined in XML namespaces distinct from those defined by OSLC in these specifications.</w:t>
             </w:r>
             <w:r>
               <w:rPr>
@@ -2828,14 +2733,7 @@
               <w:rPr>
                 <w:color w:val="FF0000"/>
               </w:rPr>
-              <w:t xml:space="preserve">Note that </w:t>
-            </w:r>
-            <w:r>
-              <w:rPr>
-                <w:color w:val="FF0000"/>
-              </w:rPr>
-              <w:lastRenderedPageBreak/>
-              <w:t>u</w:t>
+              <w:t>Note that u</w:t>
             </w:r>
             <w:r>
               <w:rPr>
@@ -2966,7 +2864,6 @@
               <w:rPr>
                 <w:lang w:val="en-US"/>
               </w:rPr>
-              <w:lastRenderedPageBreak/>
               <w:t xml:space="preserve">Missing the actual vocabulary! 3 </w:t>
             </w:r>
             <w:proofErr w:type="spellStart"/>
@@ -3085,14 +2982,7 @@
               <w:rPr>
                 <w:lang w:val="en-US"/>
               </w:rPr>
-              <w:t xml:space="preserve">: Failed to execute 'send' on </w:t>
-            </w:r>
-            <w:r>
-              <w:rPr>
-                <w:lang w:val="en-US"/>
-              </w:rPr>
-              <w:lastRenderedPageBreak/>
-              <w:t>'</w:t>
+              <w:t>: Failed to execute 'send' on '</w:t>
             </w:r>
             <w:proofErr w:type="spellStart"/>
             <w:r>
@@ -3183,7 +3073,6 @@
               <w:rPr>
                 <w:lang w:val="en-US"/>
               </w:rPr>
-              <w:lastRenderedPageBreak/>
               <w:t>Jad: I assume this is solved now</w:t>
             </w:r>
           </w:p>
@@ -3631,14 +3520,7 @@
               <w:rPr>
                 <w:lang w:val="en-US"/>
               </w:rPr>
-              <w:t xml:space="preserve">, Integrity LM) that it seems worth </w:t>
-            </w:r>
-            <w:r>
-              <w:rPr>
-                <w:lang w:val="en-US"/>
-              </w:rPr>
-              <w:lastRenderedPageBreak/>
-              <w:t xml:space="preserve">mentioning – or some other approach if </w:t>
+              <w:t xml:space="preserve">, Integrity LM) that it seems worth mentioning – or some other approach if </w:t>
             </w:r>
             <w:proofErr w:type="spellStart"/>
             <w:r>
@@ -3756,7 +3638,6 @@
               <w:rPr>
                 <w:lang w:val="en-US"/>
               </w:rPr>
-              <w:lastRenderedPageBreak/>
               <w:t>Another philosophical question, what is the granularity of Requirements Collections in relation to Service Provider (or LDPC)? I can see them being identical, or, it could be that there are many requirements collections within a given service provider. What would be our (presumably non-normative) recommendation for how to design this?</w:t>
             </w:r>
           </w:p>
@@ -4244,15 +4125,7 @@
                   <w:rStyle w:val="Hyperlink"/>
                   <w:lang w:val="en-CA"/>
                 </w:rPr>
-                <w:t>https://rawgit.com/oasis-tcs/oslc-</w:t>
-              </w:r>
-              <w:r>
-                <w:rPr>
-                  <w:rStyle w:val="Hyperlink"/>
-                  <w:lang w:val="en-CA"/>
-                </w:rPr>
-                <w:lastRenderedPageBreak/>
-                <w:t>domains/master/rm/requirements-management-spec.html#labels</w:t>
+                <w:t>https://rawgit.com/oasis-tcs/oslc-domains/master/rm/requirements-management-spec.html#labels</w:t>
               </w:r>
             </w:hyperlink>
           </w:p>
@@ -4296,7 +4169,6 @@
                 <w:sz w:val="20"/>
                 <w:szCs w:val="20"/>
               </w:rPr>
-              <w:lastRenderedPageBreak/>
               <w:t>Jad: Fixed as per T</w:t>
             </w:r>
             <w:r>
@@ -4366,16 +4238,7 @@
                 <w:sz w:val="20"/>
                 <w:szCs w:val="20"/>
               </w:rPr>
-              <w:t xml:space="preserve">RM spec will retain the section on relationship properties. But will change MUST to MAY, refer to the </w:t>
-            </w:r>
-            <w:r>
-              <w:rPr>
-                <w:rFonts w:ascii="Courier New" w:hAnsi="Courier New" w:cs="Courier New"/>
-                <w:sz w:val="20"/>
-                <w:szCs w:val="20"/>
-              </w:rPr>
-              <w:lastRenderedPageBreak/>
-              <w:t>OSLC Core link guidance and indicate servers may provide relationship properties for compatibility with 2.0 implementations that use them</w:t>
+              <w:t>RM spec will retain the section on relationship properties. But will change MUST to MAY, refer to the OSLC Core link guidance and indicate servers may provide relationship properties for compatibility with 2.0 implementations that use them</w:t>
             </w:r>
           </w:p>
           <w:p>
@@ -4554,7 +4417,6 @@
                 <w:b/>
                 <w:color w:val="FF0000"/>
               </w:rPr>
-              <w:lastRenderedPageBreak/>
               <w:t xml:space="preserve">Jim, Martin &amp; Nick: </w:t>
             </w:r>
           </w:p>
@@ -4583,14 +4445,7 @@
               <w:rPr>
                 <w:color w:val="FF0000"/>
               </w:rPr>
-              <w:t xml:space="preserve">Can you please review the </w:t>
-            </w:r>
-            <w:r>
-              <w:rPr>
-                <w:color w:val="FF0000"/>
-              </w:rPr>
-              <w:lastRenderedPageBreak/>
-              <w:t>new text?</w:t>
+              <w:t>Can you please review the new text?</w:t>
             </w:r>
           </w:p>
         </w:tc>
@@ -4906,15 +4761,7 @@
                 <w:color w:val="1F497D"/>
                 <w:lang w:val="en-US"/>
               </w:rPr>
-              <w:t xml:space="preserve">There are a couple of references in this section to </w:t>
-            </w:r>
-            <w:r>
-              <w:rPr>
-                <w:color w:val="1F497D"/>
-                <w:lang w:val="en-US"/>
-              </w:rPr>
-              <w:lastRenderedPageBreak/>
-              <w:t xml:space="preserve">“OASIS OSLC Lifecycle Integration Domains TC”.  The official name of the TC appears to be “OASIS OSLC Lifecycle Integration </w:t>
+              <w:t xml:space="preserve">There are a couple of references in this section to “OASIS OSLC Lifecycle Integration Domains TC”.  The official name of the TC appears to be “OASIS OSLC Lifecycle Integration </w:t>
             </w:r>
             <w:r>
               <w:rPr>
@@ -4949,7 +4796,6 @@
               <w:rPr>
                 <w:lang w:val="en-US"/>
               </w:rPr>
-              <w:lastRenderedPageBreak/>
               <w:t xml:space="preserve">Jad: </w:t>
             </w:r>
           </w:p>
@@ -4963,7 +4809,6 @@
               <w:rPr>
                 <w:lang w:val="en-US"/>
               </w:rPr>
-              <w:lastRenderedPageBreak/>
               <w:t xml:space="preserve">* I have no control over the text in the “Status” section. </w:t>
             </w:r>
           </w:p>
@@ -4998,7 +4843,6 @@
               <w:rPr>
                 <w:lang w:val="en-US"/>
               </w:rPr>
-              <w:lastRenderedPageBreak/>
               <w:t>-</w:t>
             </w:r>
           </w:p>
@@ -5033,7 +4877,6 @@
                 <w:color w:val="1F497D"/>
                 <w:lang w:val="en-US"/>
               </w:rPr>
-              <w:lastRenderedPageBreak/>
               <w:t>Related Work</w:t>
             </w:r>
           </w:p>
@@ -5799,16 +5642,7 @@
                 <w:szCs w:val="20"/>
                 <w:lang w:val="en"/>
               </w:rPr>
-              <w:t xml:space="preserve">it may be helpful to display an informative and useful textual label instead of or in addition to the URI of the predicate and or object.” To “…it may be helpful to display an informative and useful </w:t>
-            </w:r>
-            <w:r>
-              <w:rPr>
-                <w:sz w:val="20"/>
-                <w:szCs w:val="20"/>
-                <w:lang w:val="en"/>
-              </w:rPr>
-              <w:lastRenderedPageBreak/>
-              <w:t>textual label instead of</w:t>
+              <w:t>it may be helpful to display an informative and useful textual label instead of or in addition to the URI of the predicate and or object.” To “…it may be helpful to display an informative and useful textual label instead of</w:t>
             </w:r>
             <w:r>
               <w:rPr>
@@ -5880,7 +5714,6 @@
               <w:rPr>
                 <w:lang w:val="en-US"/>
               </w:rPr>
-              <w:lastRenderedPageBreak/>
               <w:t>Jad: Fixed.</w:t>
             </w:r>
           </w:p>
@@ -5936,7 +5769,6 @@
                 <w:color w:val="1F497D"/>
                 <w:lang w:val="en-US"/>
               </w:rPr>
-              <w:lastRenderedPageBreak/>
               <w:t>2.9 Labels for Relationships</w:t>
             </w:r>
           </w:p>
@@ -6110,17 +5942,7 @@
                 <w:szCs w:val="20"/>
                 <w:lang w:val="en"/>
               </w:rPr>
-              <w:t>Jad: Mart</w:t>
-            </w:r>
-            <w:bookmarkStart w:id="0" w:name="_GoBack"/>
-            <w:bookmarkEnd w:id="0"/>
-            <w:r>
-              <w:rPr>
-                <w:sz w:val="20"/>
-                <w:szCs w:val="20"/>
-                <w:lang w:val="en"/>
-              </w:rPr>
-              <w:t>in suggested “beyond”</w:t>
+              <w:t>Jad: Martin suggested “beyond”</w:t>
             </w:r>
           </w:p>
         </w:tc>
@@ -6749,15 +6571,7 @@
                 <w:color w:val="1F497D"/>
                 <w:lang w:val="en-US"/>
               </w:rPr>
-              <w:t xml:space="preserve">For instance, instead of “a defect may be said to affect a </w:t>
-            </w:r>
-            <w:r>
-              <w:rPr>
-                <w:color w:val="1F497D"/>
-                <w:lang w:val="en-US"/>
-              </w:rPr>
-              <w:lastRenderedPageBreak/>
-              <w:t>requirement” as an example of “</w:t>
+              <w:t>For instance, instead of “a defect may be said to affect a requirement” as an example of “</w:t>
             </w:r>
             <w:proofErr w:type="spellStart"/>
             <w:r>
@@ -6864,7 +6678,6 @@
               <w:rPr>
                 <w:lang w:val="en-US"/>
               </w:rPr>
-              <w:lastRenderedPageBreak/>
               <w:t>Jad: Fixed.</w:t>
             </w:r>
           </w:p>
@@ -6913,7 +6726,6 @@
                 <w:szCs w:val="20"/>
                 <w:lang w:val="en"/>
               </w:rPr>
-              <w:lastRenderedPageBreak/>
               <w:t xml:space="preserve">3.1 </w:t>
             </w:r>
             <w:proofErr w:type="spellStart"/>

</xml_diff>

<commit_message>
Changes based on telco discussions 2018-04-19.
</commit_message>
<xml_diff>
--- a/rm/OSLC RM TC Reviews.docx
+++ b/rm/OSLC RM TC Reviews.docx
@@ -1422,15 +1422,7 @@
               <w:rPr>
                 <w:lang w:val="en-US"/>
               </w:rPr>
-              <w:t>Sec 2.4 resource formats: Just a thought: Should we maybe have a reference to the exact do</w:t>
-            </w:r>
-            <w:bookmarkStart w:id="0" w:name="_GoBack"/>
-            <w:bookmarkEnd w:id="0"/>
-            <w:r>
-              <w:rPr>
-                <w:lang w:val="en-US"/>
-              </w:rPr>
-              <w:t xml:space="preserve">cument in which the normative requirements for core are listed? Specifically </w:t>
+              <w:t xml:space="preserve">Sec 2.4 resource formats: Just a thought: Should we maybe have a reference to the exact document in which the normative requirements for core are listed? Specifically </w:t>
             </w:r>
             <w:hyperlink r:id="rId9" w:anchor="resourceOperations" w:history="1">
               <w:r>
@@ -2639,8 +2631,12 @@
           <w:tcPr>
             <w:tcW w:w="7266" w:type="dxa"/>
           </w:tcPr>
+          <w:p>
+            <w:r>
+              <w:t>Jad: telco 2018-04-19: Won’t fix. If not broken, don’t change it.</w:t>
+            </w:r>
+          </w:p>
           <w:p/>
-          <w:p/>
           <w:p>
             <w:pPr>
               <w:rPr>
@@ -2656,187 +2652,16 @@
           <w:p>
             <w:pPr>
               <w:rPr>
-                <w:b/>
-                <w:color w:val="FF0000"/>
-              </w:rPr>
-            </w:pPr>
-            <w:r>
-              <w:rPr>
-                <w:b/>
-                <w:color w:val="FF0000"/>
-              </w:rPr>
-              <w:t xml:space="preserve">Martin: </w:t>
-            </w:r>
-          </w:p>
-          <w:p>
-            <w:pPr>
-              <w:rPr>
-                <w:color w:val="FF0000"/>
-              </w:rPr>
-            </w:pPr>
-          </w:p>
-          <w:p>
-            <w:pPr>
-              <w:rPr>
-                <w:color w:val="FF0000"/>
-              </w:rPr>
-            </w:pPr>
-            <w:r>
-              <w:rPr>
-                <w:color w:val="FF0000"/>
-              </w:rPr>
-              <w:t xml:space="preserve">I suggest we </w:t>
-            </w:r>
-            <w:r>
-              <w:rPr>
-                <w:color w:val="FF0000"/>
-              </w:rPr>
-              <w:t>simply delete this text</w:t>
-            </w:r>
-            <w:r>
-              <w:rPr>
-                <w:color w:val="FF0000"/>
-              </w:rPr>
-              <w:t>.</w:t>
-            </w:r>
-            <w:r>
-              <w:rPr>
-                <w:color w:val="FF0000"/>
-              </w:rPr>
-              <w:t xml:space="preserve"> </w:t>
-            </w:r>
-            <w:r>
-              <w:rPr>
-                <w:color w:val="FF0000"/>
-              </w:rPr>
-              <w:t xml:space="preserve">It seems to be the </w:t>
-            </w:r>
-            <w:r>
-              <w:rPr>
-                <w:color w:val="FF0000"/>
-              </w:rPr>
-              <w:t>wrong place to state it</w:t>
-            </w:r>
-            <w:r>
-              <w:rPr>
-                <w:color w:val="FF0000"/>
-              </w:rPr>
-              <w:t>.</w:t>
-            </w:r>
-            <w:r>
-              <w:rPr>
-                <w:color w:val="FF0000"/>
-              </w:rPr>
-              <w:t xml:space="preserve"> </w:t>
-            </w:r>
-            <w:r>
-              <w:rPr>
-                <w:color w:val="FF0000"/>
-              </w:rPr>
-              <w:t>Note that u</w:t>
-            </w:r>
-            <w:r>
-              <w:rPr>
-                <w:color w:val="FF0000"/>
-              </w:rPr>
-              <w:t xml:space="preserve">nder section 2, it is stated </w:t>
-            </w:r>
-            <w:r>
-              <w:rPr>
-                <w:color w:val="FF0000"/>
-              </w:rPr>
-              <w:t xml:space="preserve">already that </w:t>
-            </w:r>
-            <w:r>
-              <w:rPr>
-                <w:color w:val="FF0000"/>
-              </w:rPr>
-              <w:t>“Servers may define additional **root** subclasses and provide additional properties as needed.”.</w:t>
-            </w:r>
-          </w:p>
-          <w:p>
-            <w:pPr>
-              <w:rPr>
-                <w:color w:val="FF0000"/>
-              </w:rPr>
-            </w:pPr>
-            <w:r>
-              <w:rPr>
-                <w:color w:val="FF0000"/>
-              </w:rPr>
-              <w:t xml:space="preserve">And; what does “Requirement creation through a Creation Factory resource in the Service Description is </w:t>
-            </w:r>
-            <w:r>
-              <w:rPr>
-                <w:rStyle w:val="Emphasis"/>
-                <w:color w:val="FF0000"/>
-              </w:rPr>
-              <w:t>REQUIRED</w:t>
-            </w:r>
-            <w:r>
-              <w:rPr>
-                <w:color w:val="FF0000"/>
-              </w:rPr>
-              <w:t xml:space="preserve"> by this specification.” Mean? Delete?</w:t>
-            </w:r>
-          </w:p>
-          <w:p>
-            <w:pPr>
-              <w:rPr>
-                <w:color w:val="FF0000"/>
-              </w:rPr>
-            </w:pPr>
-          </w:p>
-          <w:p>
-            <w:pPr>
-              <w:rPr>
-                <w:color w:val="FF0000"/>
-              </w:rPr>
-            </w:pPr>
-            <w:r>
-              <w:rPr>
-                <w:color w:val="FF0000"/>
-              </w:rPr>
-              <w:t>The only reference I could find is “5.3.2 Domain TCs and other extensions MUST contribute their vocabulary terms in a namespace which is assigned to them as an authority.” (</w:t>
-            </w:r>
-            <w:hyperlink r:id="rId10" w:anchor="comPropImplConform" w:history="1">
-              <w:r>
-                <w:rPr>
-                  <w:rStyle w:val="Hyperlink"/>
-                  <w:rFonts w:ascii="Calibri" w:hAnsi="Calibri" w:cs="Calibri"/>
-                  <w:color w:val="FF0000"/>
-                </w:rPr>
-                <w:t>http://docs.oasis-open.org/oslc-core/oslc-core/v3.0/cs01/part7-core-vocabulary/oslc-core-v3.0-cs01-part7-core-vocabulary.html#comPropImplConform</w:t>
-              </w:r>
-            </w:hyperlink>
-            <w:r>
-              <w:rPr>
-                <w:color w:val="FF0000"/>
-              </w:rPr>
-              <w:t>)</w:t>
-            </w:r>
-          </w:p>
-          <w:p>
-            <w:pPr>
-              <w:rPr>
-                <w:color w:val="FF0000"/>
-              </w:rPr>
-            </w:pPr>
-          </w:p>
-          <w:p>
-            <w:pPr>
-              <w:rPr>
-                <w:color w:val="FF0000"/>
-              </w:rPr>
-            </w:pPr>
-            <w:r>
-              <w:rPr>
-                <w:color w:val="FF0000"/>
-              </w:rPr>
-              <w:t>Note that this text is also duplicated under the Requirement Collection resource.</w:t>
-            </w:r>
-          </w:p>
-          <w:p/>
+                <w:lang w:val="en-US"/>
+              </w:rPr>
+            </w:pPr>
+            <w:r>
+              <w:rPr>
+                <w:lang w:val="en-US"/>
+              </w:rPr>
+              <w:t>-</w:t>
+            </w:r>
+          </w:p>
         </w:tc>
         <w:tc>
           <w:tcPr>
@@ -3206,9 +3031,9 @@
         <w:tblLook w:val="04A0" w:firstRow="1" w:lastRow="0" w:firstColumn="1" w:lastColumn="0" w:noHBand="0" w:noVBand="1"/>
       </w:tblPr>
       <w:tblGrid>
-        <w:gridCol w:w="3701"/>
-        <w:gridCol w:w="1959"/>
-        <w:gridCol w:w="2636"/>
+        <w:gridCol w:w="9016"/>
+        <w:gridCol w:w="7266"/>
+        <w:gridCol w:w="7266"/>
       </w:tblGrid>
       <w:tr>
         <w:tc>
@@ -3313,6 +3138,12 @@
                 <w:lang w:val="en-US"/>
               </w:rPr>
             </w:pPr>
+            <w:r>
+              <w:rPr>
+                <w:lang w:val="en-US"/>
+              </w:rPr>
+              <w:t>Jad: made change based on formulation in telco 2018-04-19.</w:t>
+            </w:r>
           </w:p>
         </w:tc>
         <w:tc>
@@ -3321,146 +3152,17 @@
           </w:tcPr>
           <w:p>
             <w:pPr>
+              <w:rPr>
+                <w:lang w:val="en-US"/>
+              </w:rPr>
+            </w:pPr>
+            <w:r>
               <w:rPr>
                 <w:b/>
                 <w:iCs/>
-                <w:color w:val="FF0000"/>
-                <w:lang w:val="en-US"/>
-              </w:rPr>
-            </w:pPr>
-            <w:r>
-              <w:rPr>
-                <w:b/>
-                <w:iCs/>
-                <w:color w:val="FF0000"/>
-                <w:lang w:val="en-US"/>
-              </w:rPr>
-              <w:t>Martin</w:t>
-            </w:r>
-            <w:r>
-              <w:rPr>
-                <w:b/>
-                <w:iCs/>
-                <w:color w:val="FF0000"/>
-                <w:lang w:val="en-US"/>
-              </w:rPr>
-              <w:t xml:space="preserve">: </w:t>
-            </w:r>
-          </w:p>
-          <w:p>
-            <w:pPr>
-              <w:rPr>
-                <w:iCs/>
-                <w:color w:val="FF0000"/>
-                <w:lang w:val="en-US"/>
-              </w:rPr>
-            </w:pPr>
-            <w:r>
-              <w:rPr>
-                <w:iCs/>
-                <w:color w:val="FF0000"/>
-                <w:lang w:val="en-US"/>
-              </w:rPr>
-              <w:t xml:space="preserve">The CM specs refers to </w:t>
-            </w:r>
-            <w:proofErr w:type="spellStart"/>
-            <w:r>
-              <w:rPr>
-                <w:iCs/>
-                <w:color w:val="FF0000"/>
-                <w:lang w:val="en-US"/>
-              </w:rPr>
-              <w:t>ChangeRequest</w:t>
-            </w:r>
-            <w:proofErr w:type="spellEnd"/>
-            <w:r>
-              <w:rPr>
-                <w:iCs/>
-                <w:color w:val="FF0000"/>
-                <w:lang w:val="en-US"/>
-              </w:rPr>
-              <w:t xml:space="preserve"> instead of “root”</w:t>
-            </w:r>
-            <w:r>
-              <w:rPr>
-                <w:iCs/>
-                <w:color w:val="FF0000"/>
-                <w:lang w:val="en-US"/>
-              </w:rPr>
-              <w:t>.</w:t>
-            </w:r>
-          </w:p>
-          <w:p>
-            <w:pPr>
-              <w:rPr>
-                <w:lang w:val="en-US"/>
-              </w:rPr>
-            </w:pPr>
-            <w:r>
-              <w:rPr>
-                <w:iCs/>
-                <w:color w:val="FF0000"/>
-                <w:lang w:val="en-US"/>
-              </w:rPr>
-              <w:t xml:space="preserve">I suggest we </w:t>
-            </w:r>
-            <w:r>
-              <w:rPr>
-                <w:iCs/>
-                <w:color w:val="FF0000"/>
-                <w:lang w:val="en-US"/>
-              </w:rPr>
-              <w:t xml:space="preserve">replace </w:t>
-            </w:r>
-            <w:r>
-              <w:rPr>
-                <w:iCs/>
-                <w:color w:val="FF0000"/>
-                <w:lang w:val="en-US"/>
-              </w:rPr>
-              <w:t>“</w:t>
-            </w:r>
-            <w:r>
-              <w:rPr>
-                <w:iCs/>
-                <w:color w:val="FF0000"/>
-                <w:lang w:val="en-US"/>
-              </w:rPr>
-              <w:t>root</w:t>
-            </w:r>
-            <w:r>
-              <w:rPr>
-                <w:iCs/>
-                <w:color w:val="FF0000"/>
-                <w:lang w:val="en-US"/>
-              </w:rPr>
-              <w:t>”</w:t>
-            </w:r>
-            <w:r>
-              <w:rPr>
-                <w:iCs/>
-                <w:color w:val="FF0000"/>
-                <w:lang w:val="en-US"/>
-              </w:rPr>
-              <w:t xml:space="preserve"> with “the Requirement and Requirement Collection </w:t>
-            </w:r>
-            <w:proofErr w:type="spellStart"/>
-            <w:r>
-              <w:rPr>
-                <w:iCs/>
-                <w:color w:val="FF0000"/>
-                <w:lang w:val="en-US"/>
-              </w:rPr>
-              <w:t>superclasses</w:t>
-            </w:r>
-            <w:proofErr w:type="spellEnd"/>
-            <w:r>
-              <w:rPr>
-                <w:iCs/>
-                <w:color w:val="FF0000"/>
-                <w:lang w:val="en-US"/>
-              </w:rPr>
-              <w:t>, together with ….”</w:t>
+                <w:lang w:val="en-US"/>
+              </w:rPr>
+              <w:t>-</w:t>
             </w:r>
           </w:p>
         </w:tc>
@@ -3757,12 +3459,11 @@
             <w:tcW w:w="7266" w:type="dxa"/>
           </w:tcPr>
           <w:p>
-            <w:pPr>
-              <w:rPr>
-                <w:lang w:val="en-US"/>
-              </w:rPr>
-            </w:pPr>
-          </w:p>
+            <w:r>
+              <w:t>Jad: telco 2018-04-19: Won’t fix. If not broken, don’t change it.</w:t>
+            </w:r>
+          </w:p>
+          <w:p/>
         </w:tc>
         <w:tc>
           <w:tcPr>
@@ -3771,40 +3472,15 @@
           <w:p>
             <w:pPr>
               <w:rPr>
-                <w:b/>
                 <w:color w:val="FF0000"/>
                 <w:lang w:val="en-US"/>
               </w:rPr>
             </w:pPr>
             <w:r>
               <w:rPr>
-                <w:b/>
-                <w:color w:val="FF0000"/>
-                <w:lang w:val="en-US"/>
-              </w:rPr>
-              <w:t xml:space="preserve">Jad: </w:t>
-            </w:r>
-          </w:p>
-          <w:p>
-            <w:pPr>
-              <w:rPr>
-                <w:color w:val="FF0000"/>
-                <w:lang w:val="en-US"/>
-              </w:rPr>
-            </w:pPr>
-            <w:r>
-              <w:rPr>
-                <w:color w:val="FF0000"/>
-                <w:lang w:val="en-US"/>
-              </w:rPr>
-              <w:t>same as point 6 in previous email.</w:t>
-            </w:r>
-            <w:r>
-              <w:rPr>
-                <w:color w:val="FF0000"/>
-                <w:lang w:val="en-US"/>
-              </w:rPr>
-              <w:t xml:space="preserve"> So depends on what we decide there</w:t>
+                <w:lang w:val="en-US"/>
+              </w:rPr>
+              <w:t>-</w:t>
             </w:r>
           </w:p>
         </w:tc>
@@ -4060,7 +3736,7 @@
               </w:rPr>
               <w:t xml:space="preserve">The previous version of the RM spec </w:t>
             </w:r>
-            <w:hyperlink r:id="rId11" w:anchor="RM_Relationship_Properties" w:history="1">
+            <w:hyperlink r:id="rId10" w:anchor="RM_Relationship_Properties" w:history="1">
               <w:r>
                 <w:rPr>
                   <w:rStyle w:val="Hyperlink"/>
@@ -4119,7 +3795,7 @@
               </w:rPr>
               <w:t xml:space="preserve">An equivalent statement does not appear in the new spec though the concept is discussed in this section </w:t>
             </w:r>
-            <w:hyperlink r:id="rId12" w:anchor="labels" w:history="1">
+            <w:hyperlink r:id="rId11" w:anchor="labels" w:history="1">
               <w:r>
                 <w:rPr>
                   <w:rStyle w:val="Hyperlink"/>
@@ -4407,45 +4083,12 @@
                 <w:tab w:val="left" w:pos="13740"/>
                 <w:tab w:val="left" w:pos="14656"/>
               </w:tabs>
+            </w:pPr>
+            <w:r>
               <w:rPr>
                 <w:b/>
-                <w:color w:val="FF0000"/>
-              </w:rPr>
-            </w:pPr>
-            <w:r>
-              <w:rPr>
-                <w:b/>
-                <w:color w:val="FF0000"/>
-              </w:rPr>
-              <w:t xml:space="preserve">Jim, Martin &amp; Nick: </w:t>
-            </w:r>
-          </w:p>
-          <w:p>
-            <w:pPr>
-              <w:tabs>
-                <w:tab w:val="left" w:pos="916"/>
-                <w:tab w:val="left" w:pos="1832"/>
-                <w:tab w:val="left" w:pos="2748"/>
-                <w:tab w:val="left" w:pos="3664"/>
-                <w:tab w:val="left" w:pos="4580"/>
-                <w:tab w:val="left" w:pos="5496"/>
-                <w:tab w:val="left" w:pos="6412"/>
-                <w:tab w:val="left" w:pos="7328"/>
-                <w:tab w:val="left" w:pos="8244"/>
-                <w:tab w:val="left" w:pos="9160"/>
-                <w:tab w:val="left" w:pos="10076"/>
-                <w:tab w:val="left" w:pos="10992"/>
-                <w:tab w:val="left" w:pos="11908"/>
-                <w:tab w:val="left" w:pos="12824"/>
-                <w:tab w:val="left" w:pos="13740"/>
-                <w:tab w:val="left" w:pos="14656"/>
-              </w:tabs>
-            </w:pPr>
-            <w:r>
-              <w:rPr>
-                <w:color w:val="FF0000"/>
-              </w:rPr>
-              <w:t>Can you please review the new text?</w:t>
+              </w:rPr>
+              <w:t>-</w:t>
             </w:r>
           </w:p>
         </w:tc>
@@ -6462,6 +6105,12 @@
                 <w:lang w:val="en-US"/>
               </w:rPr>
             </w:pPr>
+            <w:r>
+              <w:rPr>
+                <w:lang w:val="en-US"/>
+              </w:rPr>
+              <w:t>Jad: won’t change as discussed in telco 2018-04-19. The relation between Collection and Requirement is actually also called “uses”.</w:t>
+            </w:r>
           </w:p>
         </w:tc>
         <w:tc>
@@ -6470,50 +6119,16 @@
           </w:tcPr>
           <w:p>
             <w:pPr>
-              <w:tabs>
-                <w:tab w:val="left" w:pos="916"/>
-                <w:tab w:val="left" w:pos="1832"/>
-                <w:tab w:val="left" w:pos="2748"/>
-                <w:tab w:val="left" w:pos="3664"/>
-                <w:tab w:val="left" w:pos="4580"/>
-                <w:tab w:val="left" w:pos="5496"/>
-                <w:tab w:val="left" w:pos="6412"/>
-                <w:tab w:val="left" w:pos="7328"/>
-                <w:tab w:val="left" w:pos="8244"/>
-                <w:tab w:val="left" w:pos="9160"/>
-                <w:tab w:val="left" w:pos="10076"/>
-                <w:tab w:val="left" w:pos="10992"/>
-                <w:tab w:val="left" w:pos="11908"/>
-                <w:tab w:val="left" w:pos="12824"/>
-                <w:tab w:val="left" w:pos="13740"/>
-                <w:tab w:val="left" w:pos="14656"/>
-              </w:tabs>
-              <w:rPr>
-                <w:b/>
+              <w:rPr>
                 <w:color w:val="FF0000"/>
-              </w:rPr>
-            </w:pPr>
-            <w:r>
-              <w:rPr>
-                <w:b/>
-                <w:color w:val="FF0000"/>
-              </w:rPr>
-              <w:t xml:space="preserve">Jim, Martin &amp; Nick: </w:t>
-            </w:r>
-          </w:p>
-          <w:p>
-            <w:pPr>
-              <w:rPr>
-                <w:color w:val="FF0000"/>
-                <w:lang w:val="en-US"/>
-              </w:rPr>
-            </w:pPr>
-            <w:r>
-              <w:rPr>
-                <w:color w:val="FF0000"/>
-                <w:lang w:val="en-US"/>
-              </w:rPr>
-              <w:t xml:space="preserve">“includes” makes more sense than “uses” But was there a reason one used “uses”. Are we changing the meaning of this term if we make this change? </w:t>
+                <w:lang w:val="en-US"/>
+              </w:rPr>
+            </w:pPr>
+            <w:r>
+              <w:rPr>
+                <w:lang w:val="en-US"/>
+              </w:rPr>
+              <w:t>-</w:t>
             </w:r>
             <w:r>
               <w:rPr>
@@ -7012,64 +6627,23 @@
                 <w:lang w:val="en"/>
               </w:rPr>
             </w:pPr>
+            <w:r>
+              <w:rPr>
+                <w:color w:val="1F4E79"/>
+                <w:sz w:val="20"/>
+                <w:szCs w:val="20"/>
+                <w:lang w:val="en"/>
+              </w:rPr>
+              <w:t>Jad: Fixed.</w:t>
+            </w:r>
+            <w:bookmarkStart w:id="0" w:name="_GoBack"/>
+            <w:bookmarkEnd w:id="0"/>
           </w:p>
         </w:tc>
         <w:tc>
           <w:tcPr>
             <w:tcW w:w="7615" w:type="dxa"/>
           </w:tcPr>
-          <w:p>
-            <w:pPr>
-              <w:tabs>
-                <w:tab w:val="left" w:pos="916"/>
-                <w:tab w:val="left" w:pos="1832"/>
-                <w:tab w:val="left" w:pos="2748"/>
-                <w:tab w:val="left" w:pos="3664"/>
-                <w:tab w:val="left" w:pos="4580"/>
-                <w:tab w:val="left" w:pos="5496"/>
-                <w:tab w:val="left" w:pos="6412"/>
-                <w:tab w:val="left" w:pos="7328"/>
-                <w:tab w:val="left" w:pos="8244"/>
-                <w:tab w:val="left" w:pos="9160"/>
-                <w:tab w:val="left" w:pos="10076"/>
-                <w:tab w:val="left" w:pos="10992"/>
-                <w:tab w:val="left" w:pos="11908"/>
-                <w:tab w:val="left" w:pos="12824"/>
-                <w:tab w:val="left" w:pos="13740"/>
-                <w:tab w:val="left" w:pos="14656"/>
-              </w:tabs>
-              <w:rPr>
-                <w:b/>
-                <w:color w:val="FF0000"/>
-              </w:rPr>
-            </w:pPr>
-            <w:r>
-              <w:rPr>
-                <w:b/>
-                <w:color w:val="FF0000"/>
-              </w:rPr>
-              <w:t xml:space="preserve">Jim, Martin &amp; Nick: </w:t>
-            </w:r>
-          </w:p>
-          <w:p>
-            <w:pPr>
-              <w:rPr>
-                <w:color w:val="FF0000"/>
-                <w:sz w:val="20"/>
-                <w:szCs w:val="20"/>
-                <w:lang w:val="en"/>
-              </w:rPr>
-            </w:pPr>
-            <w:r>
-              <w:rPr>
-                <w:color w:val="FF0000"/>
-                <w:sz w:val="20"/>
-                <w:szCs w:val="20"/>
-                <w:lang w:val="en"/>
-              </w:rPr>
-              <w:t>Is this meant to be “possessed” or “posed”? Where did this text come from, so we can check?</w:t>
-            </w:r>
-          </w:p>
           <w:p>
             <w:pPr>
               <w:rPr>
@@ -7083,56 +6657,11 @@
             <w:r>
               <w:rPr>
                 <w:b/>
-                <w:color w:val="FF0000"/>
                 <w:sz w:val="20"/>
                 <w:szCs w:val="20"/>
                 <w:lang w:val="en"/>
               </w:rPr>
-              <w:t xml:space="preserve">More importantly, why is there such a </w:t>
-            </w:r>
-            <w:proofErr w:type="spellStart"/>
-            <w:r>
-              <w:rPr>
-                <w:b/>
-                <w:color w:val="FF0000"/>
-                <w:sz w:val="20"/>
-                <w:szCs w:val="20"/>
-                <w:lang w:val="en"/>
-              </w:rPr>
-              <w:t>desciption</w:t>
-            </w:r>
-            <w:proofErr w:type="spellEnd"/>
-            <w:r>
-              <w:rPr>
-                <w:b/>
-                <w:color w:val="FF0000"/>
-                <w:sz w:val="20"/>
-                <w:szCs w:val="20"/>
-                <w:lang w:val="en"/>
-              </w:rPr>
-              <w:t xml:space="preserve">, when the Requirement vocabulary term is much more </w:t>
-            </w:r>
-            <w:proofErr w:type="spellStart"/>
-            <w:r>
-              <w:rPr>
-                <w:b/>
-                <w:color w:val="FF0000"/>
-                <w:sz w:val="20"/>
-                <w:szCs w:val="20"/>
-                <w:lang w:val="en"/>
-              </w:rPr>
-              <w:t>consise</w:t>
-            </w:r>
-            <w:proofErr w:type="spellEnd"/>
-            <w:r>
-              <w:rPr>
-                <w:b/>
-                <w:color w:val="FF0000"/>
-                <w:sz w:val="20"/>
-                <w:szCs w:val="20"/>
-                <w:lang w:val="en"/>
-              </w:rPr>
-              <w:t xml:space="preserve"> with a simple “statement of need” text. (See 2.1.3)</w:t>
+              <w:t>-</w:t>
             </w:r>
           </w:p>
         </w:tc>

</xml_diff>